<commit_message>
more updates to address reviewers' suggestions
</commit_message>
<xml_diff>
--- a/paper_pdf/censobr_shortPaper.docx
+++ b/paper_pdf/censobr_shortPaper.docx
@@ -13,7 +13,49 @@
         <w:t xml:space="preserve">{censobr}</w:t>
       </w:r>
       <w:r>
-        <w:t xml:space="preserve">: Easy Access to Brazilian Population Census Data</w:t>
+        <w:t xml:space="preserve">:</w:t>
+      </w:r>
+      <w:r>
+        <w:t xml:space="preserve"> </w:t>
+      </w:r>
+      <w:r>
+        <w:t xml:space="preserve">Easy</w:t>
+      </w:r>
+      <w:r>
+        <w:t xml:space="preserve"> </w:t>
+      </w:r>
+      <w:r>
+        <w:t xml:space="preserve">Access</w:t>
+      </w:r>
+      <w:r>
+        <w:t xml:space="preserve"> </w:t>
+      </w:r>
+      <w:r>
+        <w:t xml:space="preserve">to</w:t>
+      </w:r>
+      <w:r>
+        <w:t xml:space="preserve"> </w:t>
+      </w:r>
+      <w:r>
+        <w:t xml:space="preserve">Brazilian</w:t>
+      </w:r>
+      <w:r>
+        <w:t xml:space="preserve"> </w:t>
+      </w:r>
+      <w:r>
+        <w:t xml:space="preserve">Population</w:t>
+      </w:r>
+      <w:r>
+        <w:t xml:space="preserve"> </w:t>
+      </w:r>
+      <w:r>
+        <w:t xml:space="preserve">Census</w:t>
+      </w:r>
+      <w:r>
+        <w:t xml:space="preserve"> </w:t>
+      </w:r>
+      <w:r>
+        <w:t xml:space="preserve">Data</w:t>
       </w:r>
     </w:p>
     <w:p>
@@ -21,7 +63,31 @@
         <w:pStyle w:val="Author"/>
       </w:pPr>
       <w:r>
-        <w:t xml:space="preserve">Rafael H. M. Pereira, IPEA</w:t>
+        <w:t xml:space="preserve">Rafael</w:t>
+      </w:r>
+      <w:r>
+        <w:t xml:space="preserve"> </w:t>
+      </w:r>
+      <w:r>
+        <w:t xml:space="preserve">H.</w:t>
+      </w:r>
+      <w:r>
+        <w:t xml:space="preserve"> </w:t>
+      </w:r>
+      <w:r>
+        <w:t xml:space="preserve">M.</w:t>
+      </w:r>
+      <w:r>
+        <w:t xml:space="preserve"> </w:t>
+      </w:r>
+      <w:r>
+        <w:t xml:space="preserve">Pereira,</w:t>
+      </w:r>
+      <w:r>
+        <w:t xml:space="preserve"> </w:t>
+      </w:r>
+      <w:r>
+        <w:t xml:space="preserve">IPEA</w:t>
       </w:r>
     </w:p>
     <w:p>
@@ -29,7 +95,25 @@
         <w:pStyle w:val="Author"/>
       </w:pPr>
       <w:r>
-        <w:t xml:space="preserve">Rogério Jerônimo Barbosa, IESP/UERJ</w:t>
+        <w:t xml:space="preserve">Rogério</w:t>
+      </w:r>
+      <w:r>
+        <w:t xml:space="preserve"> </w:t>
+      </w:r>
+      <w:r>
+        <w:t xml:space="preserve">Jerônimo</w:t>
+      </w:r>
+      <w:r>
+        <w:t xml:space="preserve"> </w:t>
+      </w:r>
+      <w:r>
+        <w:t xml:space="preserve">Barbosa,</w:t>
+      </w:r>
+      <w:r>
+        <w:t xml:space="preserve"> </w:t>
+      </w:r>
+      <w:r>
+        <w:t xml:space="preserve">IESP/UERJ</w:t>
       </w:r>
     </w:p>
     <w:p>
@@ -37,7 +121,7 @@
         <w:pStyle w:val="Date"/>
       </w:pPr>
       <w:r>
-        <w:t xml:space="preserve">2025-01-31</w:t>
+        <w:t xml:space="preserve">2025-02-11</w:t>
       </w:r>
     </w:p>
     <w:bookmarkStart w:id="20" w:name="introduction"/>
@@ -211,7 +295,66 @@
         <w:t xml:space="preserve"> </w:t>
       </w:r>
       <w:r>
-        <w:t xml:space="preserve">package provides a simple and user-friendly syntax to access the complete records of all data sets and documentation for several years since 1960, and allows for easy integration with spatial data.</w:t>
+        <w:t xml:space="preserve">package provides a simple and user-friendly syntax to access the complete records of all data sets and documentation for several years since 1960 and allows for easy integration with spatial data.</w:t>
+      </w:r>
+    </w:p>
+    <w:p>
+      <w:pPr>
+        <w:pStyle w:val="BodyText"/>
+      </w:pPr>
+      <w:r>
+        <w:t xml:space="preserve">There are packages with the same purpose of reading census data from some other countries. This is the case for packages such as</w:t>
+      </w:r>
+      <w:r>
+        <w:t xml:space="preserve"> </w:t>
+      </w:r>
+      <w:r>
+        <w:rPr>
+          <w:rStyle w:val="VerbatimChar"/>
+        </w:rPr>
+        <w:t xml:space="preserve">{tidycensus}</w:t>
+      </w:r>
+      <w:r>
+        <w:t xml:space="preserve"> </w:t>
+      </w:r>
+      <w:r>
+        <w:t xml:space="preserve">for the United States</w:t>
+      </w:r>
+      <w:r>
+        <w:t xml:space="preserve"> </w:t>
+      </w:r>
+      <w:r>
+        <w:t xml:space="preserve">(Walker and Herman 2025)</w:t>
+      </w:r>
+      <w:r>
+        <w:t xml:space="preserve"> </w:t>
+      </w:r>
+      <w:r>
+        <w:t xml:space="preserve">and</w:t>
+      </w:r>
+      <w:r>
+        <w:t xml:space="preserve"> </w:t>
+      </w:r>
+      <w:r>
+        <w:rPr>
+          <w:rStyle w:val="VerbatimChar"/>
+        </w:rPr>
+        <w:t xml:space="preserve">{cancensus}</w:t>
+      </w:r>
+      <w:r>
+        <w:t xml:space="preserve"> </w:t>
+      </w:r>
+      <w:r>
+        <w:t xml:space="preserve">for Canada</w:t>
+      </w:r>
+      <w:r>
+        <w:t xml:space="preserve"> </w:t>
+      </w:r>
+      <w:r>
+        <w:t xml:space="preserve">(von Bergmann, Shkolnik, and Jacobs 2021)</w:t>
+      </w:r>
+      <w:r>
+        <w:t xml:space="preserve">. These packages, however, are designed to access census data provided directly by official agencies through APIs. In contexts where data is not made available via official APIs from the data-producing agencies and where datasets are very large, as is the case in Brazil, the architecture used in organizing the {censobr} package can serve as a promising framework for handling census and as well as other large datasets in other countries.</w:t>
       </w:r>
     </w:p>
     <w:bookmarkEnd w:id="20"/>
@@ -253,24 +396,24 @@
       </w:r>
       <w:r>
         <w:rPr>
+          <w:bCs/>
           <w:b/>
+        </w:rPr>
+        <w:t xml:space="preserve">universe survey</w:t>
+      </w:r>
+      <w:r>
+        <w:t xml:space="preserve"> </w:t>
+      </w:r>
+      <w:r>
+        <w:t xml:space="preserve">and the</w:t>
+      </w:r>
+      <w:r>
+        <w:t xml:space="preserve"> </w:t>
+      </w:r>
+      <w:r>
+        <w:rPr>
           <w:bCs/>
-        </w:rPr>
-        <w:t xml:space="preserve">universe survey</w:t>
-      </w:r>
-      <w:r>
-        <w:t xml:space="preserve"> </w:t>
-      </w:r>
-      <w:r>
-        <w:t xml:space="preserve">and the</w:t>
-      </w:r>
-      <w:r>
-        <w:t xml:space="preserve"> </w:t>
-      </w:r>
-      <w:r>
-        <w:rPr>
           <w:b/>
-          <w:bCs/>
         </w:rPr>
         <w:t xml:space="preserve">sample survey</w:t>
       </w:r>
@@ -295,23 +438,20 @@
         <w:pStyle w:val="BodyText"/>
       </w:pPr>
       <w:r>
-        <w:t xml:space="preserve">Brazilian population census data is published in two main formats: aggregated data at the census tract level, and microdata at the person or household level.</w:t>
-      </w:r>
-      <w:r>
-        <w:t xml:space="preserve"> </w:t>
-      </w:r>
-      <w:r>
-        <w:rPr>
+        <w:t xml:space="preserve">Brazilian population census data is published in two main formats: aggregated data at the census tract level, and microdata at the person or household level. The data from the universe survey (short questionnaire) is only available in</w:t>
+      </w:r>
+      <w:r>
+        <w:t xml:space="preserve"> </w:t>
+      </w:r>
+      <w:r>
+        <w:rPr>
+          <w:bCs/>
           <w:b/>
-          <w:bCs/>
-        </w:rPr>
-        <w:t xml:space="preserve">Aggregated data</w:t>
-      </w:r>
-      <w:r>
-        <w:t xml:space="preserve"> </w:t>
-      </w:r>
-      <w:r>
-        <w:t xml:space="preserve">from the universe survey (short questionnaire) provide summary statistics (counts, proportions, and means) computed at the census tract level. This dataset can be used for example for spatial analysis to examine spatial patterns, disparities and trends of various characteristics of the population</w:t>
+        </w:rPr>
+        <w:t xml:space="preserve">aggregated format</w:t>
+      </w:r>
+      <w:r>
+        <w:t xml:space="preserve">, providing summary statistics (counts, proportions, and means) computed at the census tract level. This dataset can be used for example for spatial analysis to examine spatial patterns, disparities and trends of various characteristics of the population</w:t>
       </w:r>
       <w:r>
         <w:t xml:space="preserve"> </w:t>
@@ -320,23 +460,7 @@
         <w:t xml:space="preserve">(e.g. Brueckner, Mation, and Nadalin 2019; Goto, Suarez, and Ye 2022)</w:t>
       </w:r>
       <w:r>
-        <w:t xml:space="preserve">.</w:t>
-      </w:r>
-      <w:r>
-        <w:t xml:space="preserve"> </w:t>
-      </w:r>
-      <w:r>
-        <w:rPr>
-          <w:b/>
-          <w:bCs/>
-        </w:rPr>
-        <w:t xml:space="preserve">Census tracts</w:t>
-      </w:r>
-      <w:r>
-        <w:t xml:space="preserve"> </w:t>
-      </w:r>
-      <w:r>
-        <w:t xml:space="preserve">are the smallest geographic unit in the Brazilian censuses. They are contiguous areas typically containing approximately 200 households, designed to facilitate efficient enumeration and data collection. Over time, the number of census tracts has expanded in response to population growth and changes in settlement patterns, with approximately 216,000 census tracts in 2000, 314,000 in 2010, and 452,000 in 2022. These tracts form the fundamental spatial units for census data collection, reflecting the evolution of Brazilian urban and rural landscapes. Individual-level data from the universe survey is not publicly available due to privacy concerns.</w:t>
+        <w:t xml:space="preserve">. Census tracts are the smallest geographic unit in the Brazilian censuses. They are contiguous areas typically containing approximately 200 households, designed to facilitate efficient enumeration and data collection. Over time, the number of census tracts has expanded in response to population growth and changes in settlement patterns, with approximately 216,000 census tracts in 2000, 314,000 in 2010, and 452,000 in 2022. These tracts form the fundamental spatial units for census data collection, reflecting the evolution of Brazilian urban and rural landscapes.</w:t>
       </w:r>
     </w:p>
     <w:p>
@@ -351,72 +475,96 @@
       </w:r>
       <w:r>
         <w:rPr>
+          <w:bCs/>
           <w:b/>
+        </w:rPr>
+        <w:t xml:space="preserve">microdata</w:t>
+      </w:r>
+      <w:r>
+        <w:t xml:space="preserve"> </w:t>
+      </w:r>
+      <w:r>
+        <w:t xml:space="preserve">from the sample survey (long questionnaire) consist of a dataset in which each row represents an instance of data collection. In IBGE surveys and censuses,</w:t>
+      </w:r>
+      <w:r>
+        <w:t xml:space="preserve"> </w:t>
+      </w:r>
+      <w:r>
+        <w:t xml:space="preserve">“</w:t>
+      </w:r>
+      <w:r>
+        <w:t xml:space="preserve">persons</w:t>
+      </w:r>
+      <w:r>
+        <w:t xml:space="preserve">”</w:t>
+      </w:r>
+      <w:r>
+        <w:t xml:space="preserve"> </w:t>
+      </w:r>
+      <w:r>
+        <w:t xml:space="preserve">and</w:t>
+      </w:r>
+      <w:r>
+        <w:t xml:space="preserve"> </w:t>
+      </w:r>
+      <w:r>
+        <w:t xml:space="preserve">“</w:t>
+      </w:r>
+      <w:r>
+        <w:t xml:space="preserve">households</w:t>
+      </w:r>
+      <w:r>
+        <w:t xml:space="preserve">”</w:t>
+      </w:r>
+      <w:r>
+        <w:t xml:space="preserve"> </w:t>
+      </w:r>
+      <w:r>
+        <w:t xml:space="preserve">are tipically the units of analysis of microdata.</w:t>
+      </w:r>
+      <w:r>
+        <w:t xml:space="preserve"> </w:t>
+      </w:r>
+      <w:r>
+        <w:t xml:space="preserve">“</w:t>
+      </w:r>
+      <w:r>
+        <w:t xml:space="preserve">Persons</w:t>
+      </w:r>
+      <w:r>
+        <w:t xml:space="preserve">”</w:t>
+      </w:r>
+      <w:r>
+        <w:t xml:space="preserve"> </w:t>
+      </w:r>
+      <w:r>
+        <w:t xml:space="preserve">refer to individual members of the population, and their data typically includes personal characteristics such as age, gender, education, etc.</w:t>
+      </w:r>
+      <w:r>
+        <w:t xml:space="preserve"> </w:t>
+      </w:r>
+      <w:r>
+        <w:t xml:space="preserve">“</w:t>
+      </w:r>
+      <w:r>
+        <w:t xml:space="preserve">Households</w:t>
+      </w:r>
+      <w:r>
+        <w:t xml:space="preserve">”</w:t>
+      </w:r>
+      <w:r>
+        <w:t xml:space="preserve"> </w:t>
+      </w:r>
+      <w:r>
+        <w:t xml:space="preserve">represent residential units, which consist of one or more persons living together, sharing living expenses, and typically occupying a single housing unit. Household-level microdata include variables related to housing conditions, access to services (such as water and sanitation) and household composition (such as the number of residents and their relationships). Because the sample survey is more sparse geographically, it does not allow for fine-grained spatial analyses. The smallest geographic units available in the microdata are</w:t>
+      </w:r>
+      <w:r>
+        <w:t xml:space="preserve"> </w:t>
+      </w:r>
+      <w:r>
+        <w:rPr>
           <w:bCs/>
-        </w:rPr>
-        <w:t xml:space="preserve">microdata</w:t>
-      </w:r>
-      <w:r>
-        <w:t xml:space="preserve"> </w:t>
-      </w:r>
-      <w:r>
-        <w:t xml:space="preserve">from the sample survey (long questionnaire) consist of a dataset in which each row represents an instance of data collection. In IBGE surveys and censuses,</w:t>
-      </w:r>
-      <w:r>
-        <w:t xml:space="preserve"> </w:t>
-      </w:r>
-      <w:r>
-        <w:t xml:space="preserve">“persons”</w:t>
-      </w:r>
-      <w:r>
-        <w:t xml:space="preserve"> </w:t>
-      </w:r>
-      <w:r>
-        <w:t xml:space="preserve">and</w:t>
-      </w:r>
-      <w:r>
-        <w:t xml:space="preserve"> </w:t>
-      </w:r>
-      <w:r>
-        <w:t xml:space="preserve">“households”</w:t>
-      </w:r>
-      <w:r>
-        <w:t xml:space="preserve"> </w:t>
-      </w:r>
-      <w:r>
-        <w:t xml:space="preserve">are tipically the units of analysis of microdata.</w:t>
-      </w:r>
-      <w:r>
-        <w:t xml:space="preserve"> </w:t>
-      </w:r>
-      <w:r>
-        <w:t xml:space="preserve">“Persons”</w:t>
-      </w:r>
-      <w:r>
-        <w:t xml:space="preserve"> </w:t>
-      </w:r>
-      <w:r>
-        <w:t xml:space="preserve">refer to individual members of the population, and their data typically includes personal characteristics such as age, gender, education, etc.</w:t>
-      </w:r>
-      <w:r>
-        <w:t xml:space="preserve"> </w:t>
-      </w:r>
-      <w:r>
-        <w:t xml:space="preserve">“Households”</w:t>
-      </w:r>
-      <w:r>
-        <w:t xml:space="preserve"> </w:t>
-      </w:r>
-      <w:r>
-        <w:t xml:space="preserve">represent residential units, which consist of one or more persons living together, sharing living expenses, and typically occupying a single housing unit. Household-level microdata include variables related to housing conditions, access to services (such as water and sanitation) and household composition (such as the number of residents and their relationships). Because the sample survey is more sparse geographically, it does not allow for fine-grained spatial analyses. The smallest geographic units available in the microdata are</w:t>
-      </w:r>
-      <w:r>
-        <w:t xml:space="preserve"> </w:t>
-      </w:r>
-      <w:r>
-        <w:rPr>
           <w:b/>
-          <w:bCs/>
         </w:rPr>
         <w:t xml:space="preserve">weighting areas</w:t>
       </w:r>
@@ -448,16 +596,24 @@
         <w:pStyle w:val="BodyText"/>
       </w:pPr>
       <w:r>
+        <w:t xml:space="preserve">Figure 1. Hierarchical spatial organization of Brazilian Census data.</w:t>
+      </w:r>
+    </w:p>
+    <w:p>
+      <w:pPr>
+        <w:pStyle w:val="BodyText"/>
+      </w:pPr>
+      <w:r>
         <w:drawing>
           <wp:inline>
-            <wp:extent cx="4620126" cy="3696101"/>
+            <wp:extent cx="4587290" cy="3669832"/>
             <wp:effectExtent b="0" l="0" r="0" t="0"/>
             <wp:docPr descr="" title="" id="22" name="Picture"/>
             <a:graphic>
               <a:graphicData uri="http://schemas.openxmlformats.org/drawingml/2006/picture">
                 <pic:pic>
                   <pic:nvPicPr>
-                    <pic:cNvPr descr="D:\Dropbox\Artigos\2%20-%20Submetidos\censobr_paper_2025\paper_pdf\censobr_shortPaper_files/figure-docx/unnamed-chunk-1-1.png" id="23" name="Picture"/>
+                    <pic:cNvPr descr="R:/Dropbox/git/censobr_paper_2025/paper_pdf/censobr_shortPaper_files/figure-docx/unnamed-chunk-1-1.png" id="23" name="Picture"/>
                     <pic:cNvPicPr>
                       <a:picLocks noChangeArrowheads="1" noChangeAspect="1"/>
                     </pic:cNvPicPr>
@@ -471,7 +627,7 @@
                   <pic:spPr bwMode="auto">
                     <a:xfrm>
                       <a:off x="0" y="0"/>
-                      <a:ext cx="4620126" cy="3696101"/>
+                      <a:ext cx="4587290" cy="3669832"/>
                     </a:xfrm>
                     <a:prstGeom prst="rect">
                       <a:avLst/>
@@ -745,8 +901,8 @@
       </w:pPr>
       <w:r>
         <w:rPr>
+          <w:bCs/>
           <w:b/>
-          <w:bCs/>
         </w:rPr>
         <w:t xml:space="preserve">Table 1. Core data functions in the {censobr} package.</w:t>
       </w:r>
@@ -755,8 +911,8 @@
       <w:tblPr>
         <w:tblStyle w:val="Table"/>
         <w:tblW w:type="pct" w:w="5000"/>
-        <w:tblLayout w:type="fixed"/>
         <w:tblLook w:firstRow="1" w:lastRow="0" w:firstColumn="0" w:lastColumn="0" w:noHBand="0" w:noVBand="0" w:val="0020"/>
+        <w:jc w:val="start"/>
       </w:tblPr>
       <w:tblGrid>
         <w:gridCol w:w="2030"/>
@@ -765,13 +921,14 @@
       </w:tblGrid>
       <w:tr>
         <w:trPr>
-          <w:tblHeader w:val="on"/>
+          <w:tblHeader w:val="true"/>
         </w:trPr>
         <w:tc>
           <w:tcPr/>
           <w:p>
             <w:pPr>
               <w:pStyle w:val="Compact"/>
+              <w:jc w:val="left"/>
             </w:pPr>
             <w:r>
               <w:t xml:space="preserve">Function</w:t>
@@ -783,6 +940,7 @@
           <w:p>
             <w:pPr>
               <w:pStyle w:val="Compact"/>
+              <w:jc w:val="left"/>
             </w:pPr>
             <w:r>
               <w:t xml:space="preserve">Description</w:t>
@@ -794,6 +952,7 @@
           <w:p>
             <w:pPr>
               <w:pStyle w:val="Compact"/>
+              <w:jc w:val="left"/>
             </w:pPr>
             <w:r>
               <w:t xml:space="preserve">Availability</w:t>
@@ -807,6 +966,7 @@
           <w:p>
             <w:pPr>
               <w:pStyle w:val="Compact"/>
+              <w:jc w:val="left"/>
             </w:pPr>
             <w:r>
               <w:rPr>
@@ -821,6 +981,7 @@
           <w:p>
             <w:pPr>
               <w:pStyle w:val="Compact"/>
+              <w:jc w:val="left"/>
             </w:pPr>
             <w:r>
               <w:t xml:space="preserve">Download microdata of population records</w:t>
@@ -832,14 +993,15 @@
           <w:p>
             <w:pPr>
               <w:pStyle w:val="Compact"/>
+              <w:jc w:val="left"/>
             </w:pPr>
             <w:r>
               <w:t xml:space="preserve">1960, 1970, 1980, 1991, 2000, 2010 (</w:t>
             </w:r>
             <w:r>
               <w:rPr>
+                <w:iCs/>
                 <w:i/>
-                <w:iCs/>
               </w:rPr>
               <w:t xml:space="preserve">soon</w:t>
             </w:r>
@@ -884,6 +1046,7 @@
           <w:p>
             <w:pPr>
               <w:pStyle w:val="Compact"/>
+              <w:jc w:val="left"/>
             </w:pPr>
             <w:r>
               <w:rPr>
@@ -898,6 +1061,7 @@
           <w:p>
             <w:pPr>
               <w:pStyle w:val="Compact"/>
+              <w:jc w:val="left"/>
             </w:pPr>
             <w:r>
               <w:t xml:space="preserve">Download microdata of household records</w:t>
@@ -909,14 +1073,15 @@
           <w:p>
             <w:pPr>
               <w:pStyle w:val="Compact"/>
+              <w:jc w:val="left"/>
             </w:pPr>
             <w:r>
               <w:t xml:space="preserve">1960, 1970, 1980, 1991, 2000, 2010 (</w:t>
             </w:r>
             <w:r>
               <w:rPr>
+                <w:iCs/>
                 <w:i/>
-                <w:iCs/>
               </w:rPr>
               <w:t xml:space="preserve">soon</w:t>
             </w:r>
@@ -961,6 +1126,7 @@
           <w:p>
             <w:pPr>
               <w:pStyle w:val="Compact"/>
+              <w:jc w:val="left"/>
             </w:pPr>
             <w:r>
               <w:rPr>
@@ -975,6 +1141,7 @@
           <w:p>
             <w:pPr>
               <w:pStyle w:val="Compact"/>
+              <w:jc w:val="left"/>
             </w:pPr>
             <w:r>
               <w:t xml:space="preserve">Download microdata of death records</w:t>
@@ -986,14 +1153,15 @@
           <w:p>
             <w:pPr>
               <w:pStyle w:val="Compact"/>
+              <w:jc w:val="left"/>
             </w:pPr>
             <w:r>
               <w:t xml:space="preserve">2010 (</w:t>
             </w:r>
             <w:r>
               <w:rPr>
+                <w:iCs/>
                 <w:i/>
-                <w:iCs/>
               </w:rPr>
               <w:t xml:space="preserve">soon</w:t>
             </w:r>
@@ -1038,6 +1206,7 @@
           <w:p>
             <w:pPr>
               <w:pStyle w:val="Compact"/>
+              <w:jc w:val="left"/>
             </w:pPr>
             <w:r>
               <w:rPr>
@@ -1052,6 +1221,7 @@
           <w:p>
             <w:pPr>
               <w:pStyle w:val="Compact"/>
+              <w:jc w:val="left"/>
             </w:pPr>
             <w:r>
               <w:t xml:space="preserve">Download microdata of emigration records</w:t>
@@ -1063,14 +1233,15 @@
           <w:p>
             <w:pPr>
               <w:pStyle w:val="Compact"/>
+              <w:jc w:val="left"/>
             </w:pPr>
             <w:r>
               <w:t xml:space="preserve">2010 (</w:t>
             </w:r>
             <w:r>
               <w:rPr>
+                <w:iCs/>
                 <w:i/>
-                <w:iCs/>
               </w:rPr>
               <w:t xml:space="preserve">soon</w:t>
             </w:r>
@@ -1115,6 +1286,7 @@
           <w:p>
             <w:pPr>
               <w:pStyle w:val="Compact"/>
+              <w:jc w:val="left"/>
             </w:pPr>
             <w:r>
               <w:rPr>
@@ -1129,6 +1301,7 @@
           <w:p>
             <w:pPr>
               <w:pStyle w:val="Compact"/>
+              <w:jc w:val="left"/>
             </w:pPr>
             <w:r>
               <w:t xml:space="preserve">Download microdata of family records</w:t>
@@ -1140,6 +1313,7 @@
           <w:p>
             <w:pPr>
               <w:pStyle w:val="Compact"/>
+              <w:jc w:val="left"/>
             </w:pPr>
             <w:r>
               <w:t xml:space="preserve">2000</w:t>
@@ -1179,6 +1353,7 @@
           <w:p>
             <w:pPr>
               <w:pStyle w:val="Compact"/>
+              <w:jc w:val="left"/>
             </w:pPr>
             <w:r>
               <w:rPr>
@@ -1193,6 +1368,7 @@
           <w:p>
             <w:pPr>
               <w:pStyle w:val="Compact"/>
+              <w:jc w:val="left"/>
             </w:pPr>
             <w:r>
               <w:t xml:space="preserve">Download census tract-level aggregated data</w:t>
@@ -1204,14 +1380,15 @@
           <w:p>
             <w:pPr>
               <w:pStyle w:val="Compact"/>
+              <w:jc w:val="left"/>
             </w:pPr>
             <w:r>
               <w:t xml:space="preserve">2010 (</w:t>
             </w:r>
             <w:r>
               <w:rPr>
+                <w:iCs/>
                 <w:i/>
-                <w:iCs/>
               </w:rPr>
               <w:t xml:space="preserve">soon</w:t>
             </w:r>
@@ -1360,7 +1537,7 @@
         <w:t xml:space="preserve"> </w:t>
       </w:r>
       <w:r>
-        <w:t xml:space="preserve">stems from prior work by one of the authors, but until now, it had not been made publicly available. Thus,</w:t>
+        <w:t xml:space="preserve">builds upon previous work by one of the authors, which, until now, had not been publicly available.</w:t>
       </w:r>
       <w:r>
         <w:t xml:space="preserve"> </w:t>
@@ -1375,7 +1552,7 @@
         <w:t xml:space="preserve"> </w:t>
       </w:r>
       <w:r>
-        <w:t xml:space="preserve">represents the first time this dataset is accessible to the broader academic community, offering a unique and valuable resource for researchers interested in Brazil’s demographic history. The microdata version we now make available represents a combination of two distinct datasets drawn from the 1960 population census.</w:t>
+        <w:t xml:space="preserve">thus marks the first time this dataset is accessible to the broader academic community, providing a unique and valuable resource for researchers studying Brazil’s demographic history. The microdata version we now make available represents a combination of two distinct datasets drawn from the 1960 population census.</w:t>
       </w:r>
     </w:p>
     <w:p>
@@ -1488,8 +1665,8 @@
       </w:pPr>
       <w:r>
         <w:rPr>
+          <w:bCs/>
           <w:b/>
-          <w:bCs/>
         </w:rPr>
         <w:t xml:space="preserve">Table 2. Documentation functions in the {censobr} package.</w:t>
       </w:r>
@@ -1498,8 +1675,8 @@
       <w:tblPr>
         <w:tblStyle w:val="Table"/>
         <w:tblW w:type="pct" w:w="5000"/>
-        <w:tblLayout w:type="fixed"/>
         <w:tblLook w:firstRow="1" w:lastRow="0" w:firstColumn="0" w:lastColumn="0" w:noHBand="0" w:noVBand="0" w:val="0020"/>
+        <w:jc w:val="start"/>
       </w:tblPr>
       <w:tblGrid>
         <w:gridCol w:w="1680"/>
@@ -1508,13 +1685,14 @@
       </w:tblGrid>
       <w:tr>
         <w:trPr>
-          <w:tblHeader w:val="on"/>
+          <w:tblHeader w:val="true"/>
         </w:trPr>
         <w:tc>
           <w:tcPr/>
           <w:p>
             <w:pPr>
               <w:pStyle w:val="Compact"/>
+              <w:jc w:val="left"/>
             </w:pPr>
             <w:r>
               <w:t xml:space="preserve">Function</w:t>
@@ -1526,6 +1704,7 @@
           <w:p>
             <w:pPr>
               <w:pStyle w:val="Compact"/>
+              <w:jc w:val="left"/>
             </w:pPr>
             <w:r>
               <w:t xml:space="preserve">Description</w:t>
@@ -1537,6 +1716,7 @@
           <w:p>
             <w:pPr>
               <w:pStyle w:val="Compact"/>
+              <w:jc w:val="left"/>
             </w:pPr>
             <w:r>
               <w:t xml:space="preserve">Availability</w:t>
@@ -1550,6 +1730,7 @@
           <w:p>
             <w:pPr>
               <w:pStyle w:val="Compact"/>
+              <w:jc w:val="left"/>
             </w:pPr>
             <w:r>
               <w:rPr>
@@ -1564,6 +1745,7 @@
           <w:p>
             <w:pPr>
               <w:pStyle w:val="Compact"/>
+              <w:jc w:val="left"/>
             </w:pPr>
             <w:r>
               <w:t xml:space="preserve">Download data dictionary (code book)</w:t>
@@ -1575,14 +1757,15 @@
           <w:p>
             <w:pPr>
               <w:pStyle w:val="Compact"/>
+              <w:jc w:val="left"/>
             </w:pPr>
             <w:r>
               <w:t xml:space="preserve">Microdata: 1960, 1970, 1980, 1991, 2000, 2010 (</w:t>
             </w:r>
             <w:r>
               <w:rPr>
+                <w:iCs/>
                 <w:i/>
-                <w:iCs/>
               </w:rPr>
               <w:t xml:space="preserve">soon</w:t>
             </w:r>
@@ -1643,14 +1826,15 @@
           <w:p>
             <w:pPr>
               <w:pStyle w:val="Compact"/>
+              <w:jc w:val="left"/>
             </w:pPr>
             <w:r>
               <w:t xml:space="preserve">Tract-level aggregates: 2000, 2010 (</w:t>
             </w:r>
             <w:r>
               <w:rPr>
+                <w:iCs/>
                 <w:i/>
-                <w:iCs/>
               </w:rPr>
               <w:t xml:space="preserve">soon</w:t>
             </w:r>
@@ -1721,6 +1905,7 @@
           <w:p>
             <w:pPr>
               <w:pStyle w:val="Compact"/>
+              <w:jc w:val="left"/>
             </w:pPr>
             <w:r>
               <w:rPr>
@@ -1735,6 +1920,7 @@
           <w:p>
             <w:pPr>
               <w:pStyle w:val="Compact"/>
+              <w:jc w:val="left"/>
             </w:pPr>
             <w:r>
               <w:t xml:space="preserve">Download questionnaires used in data collection</w:t>
@@ -1746,6 +1932,7 @@
           <w:p>
             <w:pPr>
               <w:pStyle w:val="Compact"/>
+              <w:jc w:val="left"/>
             </w:pPr>
             <w:r>
               <w:t xml:space="preserve">1960, 1970, 1980, 1991, 2000, 2010, 2022</w:t>
@@ -1785,6 +1972,7 @@
           <w:p>
             <w:pPr>
               <w:pStyle w:val="Compact"/>
+              <w:jc w:val="left"/>
             </w:pPr>
             <w:r>
               <w:rPr>
@@ -1799,6 +1987,7 @@
           <w:p>
             <w:pPr>
               <w:pStyle w:val="Compact"/>
+              <w:jc w:val="left"/>
             </w:pPr>
             <w:r>
               <w:t xml:space="preserve">Download interview manual (guidebook) for surveyors</w:t>
@@ -1810,6 +1999,7 @@
           <w:p>
             <w:pPr>
               <w:pStyle w:val="Compact"/>
+              <w:jc w:val="left"/>
             </w:pPr>
             <w:r>
               <w:t xml:space="preserve">1960, 1970, 1980, 1991, 2000, 2010, 2022</w:t>
@@ -2432,7 +2622,13 @@
         <w:t xml:space="preserve"> </w:t>
       </w:r>
       <w:r>
-        <w:t xml:space="preserve">“Manual do Recenseador,”</w:t>
+        <w:t xml:space="preserve">“</w:t>
+      </w:r>
+      <w:r>
+        <w:t xml:space="preserve">Manual do Recenseador,</w:t>
+      </w:r>
+      <w:r>
+        <w:t xml:space="preserve">”</w:t>
       </w:r>
       <w:r>
         <w:t xml:space="preserve"> </w:t>
@@ -2654,7 +2850,13 @@
         <w:t xml:space="preserve"> </w:t>
       </w:r>
       <w:r>
-        <w:t xml:space="preserve">“Arrow table”</w:t>
+        <w:t xml:space="preserve">“</w:t>
+      </w:r>
+      <w:r>
+        <w:t xml:space="preserve">Arrow table</w:t>
+      </w:r>
+      <w:r>
+        <w:t xml:space="preserve">”</w:t>
       </w:r>
       <w:r>
         <w:t xml:space="preserve"> </w:t>
@@ -2723,17 +2925,17 @@
     </w:p>
     <w:p>
       <w:pPr>
-        <w:pStyle w:val="Compact"/>
         <w:numPr>
           <w:ilvl w:val="0"/>
           <w:numId w:val="1001"/>
         </w:numPr>
+        <w:pStyle w:val="Compact"/>
       </w:pPr>
       <w:r>
         <w:rPr>
           <w:rStyle w:val="VerbatimChar"/>
+          <w:bCs/>
           <w:b/>
-          <w:bCs/>
         </w:rPr>
         <w:t xml:space="preserve">collect()</w:t>
       </w:r>
@@ -2758,17 +2960,17 @@
     </w:p>
     <w:p>
       <w:pPr>
-        <w:pStyle w:val="Compact"/>
         <w:numPr>
           <w:ilvl w:val="0"/>
           <w:numId w:val="1001"/>
         </w:numPr>
+        <w:pStyle w:val="Compact"/>
       </w:pPr>
       <w:r>
         <w:rPr>
           <w:rStyle w:val="VerbatimChar"/>
+          <w:bCs/>
           <w:b/>
-          <w:bCs/>
         </w:rPr>
         <w:t xml:space="preserve">compute()</w:t>
       </w:r>
@@ -3682,8 +3884,8 @@
       </w:r>
       <w:r>
         <w:rPr>
+          <w:bCs/>
           <w:b/>
-          <w:bCs/>
         </w:rPr>
         <w:t xml:space="preserve">sampling weights</w:t>
       </w:r>
@@ -6920,14 +7122,14 @@
       <w:r>
         <w:drawing>
           <wp:inline>
-            <wp:extent cx="4620126" cy="3696101"/>
+            <wp:extent cx="4587290" cy="3669832"/>
             <wp:effectExtent b="0" l="0" r="0" t="0"/>
             <wp:docPr descr="" title="" id="35" name="Picture"/>
             <a:graphic>
               <a:graphicData uri="http://schemas.openxmlformats.org/drawingml/2006/picture">
                 <pic:pic>
                   <pic:nvPicPr>
-                    <pic:cNvPr descr="D:\Dropbox\Artigos\2%20-%20Submetidos\censobr_paper_2025\paper_pdf\censobr_shortPaper_files/figure-docx/unnamed-chunk-12-1.png" id="36" name="Picture"/>
+                    <pic:cNvPr descr="R:/Dropbox/git/censobr_paper_2025/paper_pdf/censobr_shortPaper_files/figure-docx/unnamed-chunk-13-1.png" id="36" name="Picture"/>
                     <pic:cNvPicPr>
                       <a:picLocks noChangeArrowheads="1" noChangeAspect="1"/>
                     </pic:cNvPicPr>
@@ -6941,7 +7143,7 @@
                   <pic:spPr bwMode="auto">
                     <a:xfrm>
                       <a:off x="0" y="0"/>
-                      <a:ext cx="4620126" cy="3696101"/>
+                      <a:ext cx="4587290" cy="3669832"/>
                     </a:xfrm>
                     <a:prstGeom prst="rect">
                       <a:avLst/>
@@ -7019,7 +7221,13 @@
         <w:t xml:space="preserve"> </w:t>
       </w:r>
       <w:r>
-        <w:t xml:space="preserve">“Adequate Sanitation”</w:t>
+        <w:t xml:space="preserve">“</w:t>
+      </w:r>
+      <w:r>
+        <w:t xml:space="preserve">Adequate Sanitation</w:t>
+      </w:r>
+      <w:r>
+        <w:t xml:space="preserve">”</w:t>
       </w:r>
       <w:r>
         <w:t xml:space="preserve"> </w:t>
@@ -7031,7 +7239,13 @@
         <w:t xml:space="preserve"> </w:t>
       </w:r>
       <w:r>
-        <w:t xml:space="preserve">“Inadequate Sanitation”</w:t>
+        <w:t xml:space="preserve">“</w:t>
+      </w:r>
+      <w:r>
+        <w:t xml:space="preserve">Inadequate Sanitation</w:t>
+      </w:r>
+      <w:r>
+        <w:t xml:space="preserve">”</w:t>
       </w:r>
       <w:r>
         <w:t xml:space="preserve"> </w:t>
@@ -7554,7 +7768,13 @@
         <w:rPr>
           <w:rStyle w:val="NormalTok"/>
         </w:rPr>
-        <w:t xml:space="preserve">        </w:t>
+        <w:t xml:space="preserve">        dplyr</w:t>
+      </w:r>
+      <w:r>
+        <w:rPr>
+          <w:rStyle w:val="SpecialCharTok"/>
+        </w:rPr>
+        <w:t xml:space="preserve">::</w:t>
       </w:r>
       <w:r>
         <w:rPr>
@@ -7789,6 +8009,14 @@
     </w:p>
     <w:p>
       <w:pPr>
+        <w:pStyle w:val="BodyText"/>
+      </w:pPr>
+      <w:r>
+        <w:t xml:space="preserve">Figure. Household Access to Sanitation in Brazil by region, 2010.</w:t>
+      </w:r>
+    </w:p>
+    <w:p>
+      <w:pPr>
         <w:pStyle w:val="SourceCode"/>
       </w:pPr>
       <w:r>
@@ -7934,39 +8162,6 @@
           <w:rStyle w:val="NormalTok"/>
         </w:rPr>
         <w:t xml:space="preserve">(</w:t>
-      </w:r>
-      <w:r>
-        <w:br/>
-      </w:r>
-      <w:r>
-        <w:rPr>
-          <w:rStyle w:val="NormalTok"/>
-        </w:rPr>
-        <w:t xml:space="preserve">    </w:t>
-      </w:r>
-      <w:r>
-        <w:rPr>
-          <w:rStyle w:val="AttributeTok"/>
-        </w:rPr>
-        <w:t xml:space="preserve">title =</w:t>
-      </w:r>
-      <w:r>
-        <w:rPr>
-          <w:rStyle w:val="NormalTok"/>
-        </w:rPr>
-        <w:t xml:space="preserve"> </w:t>
-      </w:r>
-      <w:r>
-        <w:rPr>
-          <w:rStyle w:val="StringTok"/>
-        </w:rPr>
-        <w:t xml:space="preserve">"Household Access to Sanitation in Brazil by region (2010)"</w:t>
-      </w:r>
-      <w:r>
-        <w:rPr>
-          <w:rStyle w:val="NormalTok"/>
-        </w:rPr>
-        <w:t xml:space="preserve">,</w:t>
       </w:r>
       <w:r>
         <w:br/>
@@ -8282,14 +8477,14 @@
       <w:r>
         <w:drawing>
           <wp:inline>
-            <wp:extent cx="4620126" cy="3696101"/>
+            <wp:extent cx="4587290" cy="3669832"/>
             <wp:effectExtent b="0" l="0" r="0" t="0"/>
             <wp:docPr descr="" title="" id="39" name="Picture"/>
             <a:graphic>
               <a:graphicData uri="http://schemas.openxmlformats.org/drawingml/2006/picture">
                 <pic:pic>
                   <pic:nvPicPr>
-                    <pic:cNvPr descr="D:\Dropbox\Artigos\2%20-%20Submetidos\censobr_paper_2025\paper_pdf\censobr_shortPaper_files/figure-docx/unnamed-chunk-14-1.png" id="40" name="Picture"/>
+                    <pic:cNvPr descr="R:/Dropbox/git/censobr_paper_2025/paper_pdf/censobr_shortPaper_files/figure-docx/unnamed-chunk-16-1.png" id="40" name="Picture"/>
                     <pic:cNvPicPr>
                       <a:picLocks noChangeArrowheads="1" noChangeAspect="1"/>
                     </pic:cNvPicPr>
@@ -8303,7 +8498,7 @@
                   <pic:spPr bwMode="auto">
                     <a:xfrm>
                       <a:off x="0" y="0"/>
-                      <a:ext cx="4620126" cy="3696101"/>
+                      <a:ext cx="4587290" cy="3669832"/>
                     </a:xfrm>
                     <a:prstGeom prst="rect">
                       <a:avLst/>
@@ -8647,7 +8842,13 @@
         <w:rPr>
           <w:rStyle w:val="NormalTok"/>
         </w:rPr>
-        <w:t xml:space="preserve">        </w:t>
+        <w:t xml:space="preserve">        dplyr</w:t>
+      </w:r>
+      <w:r>
+        <w:rPr>
+          <w:rStyle w:val="SpecialCharTok"/>
+        </w:rPr>
+        <w:t xml:space="preserve">::</w:t>
       </w:r>
       <w:r>
         <w:rPr>
@@ -9508,6 +9709,14 @@
     </w:p>
     <w:p>
       <w:pPr>
+        <w:pStyle w:val="BodyText"/>
+      </w:pPr>
+      <w:r>
+        <w:t xml:space="preserve">Figure. Population by forms of Water Supply Guababana (Rio de Janeiro City) and Rio de Janeiro State, 1960.</w:t>
+      </w:r>
+    </w:p>
+    <w:p>
+      <w:pPr>
         <w:pStyle w:val="SourceCode"/>
       </w:pPr>
       <w:r>
@@ -10165,22 +10374,13 @@
         <w:rPr>
           <w:rStyle w:val="NormalTok"/>
         </w:rPr>
-        <w:t xml:space="preserve">(</w:t>
-      </w:r>
-      <w:r>
-        <w:br/>
-      </w:r>
-      <w:r>
-        <w:rPr>
-          <w:rStyle w:val="NormalTok"/>
-        </w:rPr>
-        <w:t xml:space="preserve">          </w:t>
+        <w:t xml:space="preserve">( </w:t>
       </w:r>
       <w:r>
         <w:rPr>
           <w:rStyle w:val="AttributeTok"/>
         </w:rPr>
-        <w:t xml:space="preserve">title =</w:t>
+        <w:t xml:space="preserve">x =</w:t>
       </w:r>
       <w:r>
         <w:rPr>
@@ -10192,88 +10392,13 @@
         <w:rPr>
           <w:rStyle w:val="StringTok"/>
         </w:rPr>
-        <w:t xml:space="preserve">"Population by forms of Water Supply (1960)"</w:t>
-      </w:r>
-      <w:r>
-        <w:rPr>
-          <w:rStyle w:val="NormalTok"/>
-        </w:rPr>
-        <w:t xml:space="preserve">,</w:t>
-      </w:r>
-      <w:r>
-        <w:br/>
-      </w:r>
-      <w:r>
-        <w:rPr>
-          <w:rStyle w:val="NormalTok"/>
-        </w:rPr>
-        <w:t xml:space="preserve">          </w:t>
-      </w:r>
-      <w:r>
-        <w:rPr>
-          <w:rStyle w:val="AttributeTok"/>
-        </w:rPr>
-        <w:t xml:space="preserve">subtitle =</w:t>
-      </w:r>
-      <w:r>
-        <w:rPr>
-          <w:rStyle w:val="NormalTok"/>
-        </w:rPr>
-        <w:t xml:space="preserve"> </w:t>
-      </w:r>
-      <w:r>
-        <w:rPr>
-          <w:rStyle w:val="StringTok"/>
-        </w:rPr>
-        <w:t xml:space="preserve">"Guababana (Rio de Janeiro City) and Rio de Janeiro State"</w:t>
-      </w:r>
-      <w:r>
-        <w:rPr>
-          <w:rStyle w:val="NormalTok"/>
-        </w:rPr>
-        <w:t xml:space="preserve">,</w:t>
-      </w:r>
-      <w:r>
-        <w:br/>
-      </w:r>
-      <w:r>
-        <w:rPr>
-          <w:rStyle w:val="NormalTok"/>
-        </w:rPr>
-        <w:t xml:space="preserve">          </w:t>
-      </w:r>
-      <w:r>
-        <w:rPr>
-          <w:rStyle w:val="AttributeTok"/>
-        </w:rPr>
-        <w:t xml:space="preserve">x =</w:t>
-      </w:r>
-      <w:r>
-        <w:rPr>
-          <w:rStyle w:val="NormalTok"/>
-        </w:rPr>
-        <w:t xml:space="preserve"> </w:t>
-      </w:r>
-      <w:r>
-        <w:rPr>
-          <w:rStyle w:val="StringTok"/>
-        </w:rPr>
         <w:t xml:space="preserve">"Areas"</w:t>
       </w:r>
       <w:r>
         <w:rPr>
           <w:rStyle w:val="NormalTok"/>
         </w:rPr>
-        <w:t xml:space="preserve">,</w:t>
-      </w:r>
-      <w:r>
-        <w:br/>
-      </w:r>
-      <w:r>
-        <w:rPr>
-          <w:rStyle w:val="NormalTok"/>
-        </w:rPr>
-        <w:t xml:space="preserve">          </w:t>
+        <w:t xml:space="preserve">, </w:t>
       </w:r>
       <w:r>
         <w:rPr>
@@ -10385,14 +10510,14 @@
       <w:r>
         <w:drawing>
           <wp:inline>
-            <wp:extent cx="4620126" cy="3696101"/>
+            <wp:extent cx="4587290" cy="3669832"/>
             <wp:effectExtent b="0" l="0" r="0" t="0"/>
             <wp:docPr descr="" title="" id="43" name="Picture"/>
             <a:graphic>
               <a:graphicData uri="http://schemas.openxmlformats.org/drawingml/2006/picture">
                 <pic:pic>
                   <pic:nvPicPr>
-                    <pic:cNvPr descr="D:\Dropbox\Artigos\2%20-%20Submetidos\censobr_paper_2025\paper_pdf\censobr_shortPaper_files/figure-docx/unnamed-chunk-17-1.png" id="44" name="Picture"/>
+                    <pic:cNvPr descr="R:/Dropbox/git/censobr_paper_2025/paper_pdf/censobr_shortPaper_files/figure-docx/unnamed-chunk-20-1.png" id="44" name="Picture"/>
                     <pic:cNvPicPr>
                       <a:picLocks noChangeArrowheads="1" noChangeAspect="1"/>
                     </pic:cNvPicPr>
@@ -10406,7 +10531,7 @@
                   <pic:spPr bwMode="auto">
                     <a:xfrm>
                       <a:off x="0" y="0"/>
-                      <a:ext cx="4620126" cy="3696101"/>
+                      <a:ext cx="4587290" cy="3669832"/>
                     </a:xfrm>
                     <a:prstGeom prst="rect">
                       <a:avLst/>
@@ -10468,14 +10593,20 @@
     </w:p>
     <w:p>
       <w:pPr>
-        <w:pStyle w:val="Compact"/>
         <w:numPr>
           <w:ilvl w:val="0"/>
           <w:numId w:val="1002"/>
         </w:numPr>
+        <w:pStyle w:val="Compact"/>
       </w:pPr>
       <w:r>
-        <w:t xml:space="preserve">“Basico”</w:t>
+        <w:t xml:space="preserve">“</w:t>
+      </w:r>
+      <w:r>
+        <w:t xml:space="preserve">Basico</w:t>
+      </w:r>
+      <w:r>
+        <w:t xml:space="preserve">”</w:t>
       </w:r>
       <w:r>
         <w:t xml:space="preserve"> </w:t>
@@ -10486,14 +10617,20 @@
     </w:p>
     <w:p>
       <w:pPr>
-        <w:pStyle w:val="Compact"/>
         <w:numPr>
           <w:ilvl w:val="0"/>
           <w:numId w:val="1002"/>
         </w:numPr>
+        <w:pStyle w:val="Compact"/>
       </w:pPr>
       <w:r>
-        <w:t xml:space="preserve">“Entorno”</w:t>
+        <w:t xml:space="preserve">“</w:t>
+      </w:r>
+      <w:r>
+        <w:t xml:space="preserve">Entorno</w:t>
+      </w:r>
+      <w:r>
+        <w:t xml:space="preserve">”</w:t>
       </w:r>
       <w:r>
         <w:t xml:space="preserve"> </w:t>
@@ -10504,14 +10641,20 @@
     </w:p>
     <w:p>
       <w:pPr>
-        <w:pStyle w:val="Compact"/>
         <w:numPr>
           <w:ilvl w:val="0"/>
           <w:numId w:val="1002"/>
         </w:numPr>
+        <w:pStyle w:val="Compact"/>
       </w:pPr>
       <w:r>
-        <w:t xml:space="preserve">“Domicilio”</w:t>
+        <w:t xml:space="preserve">“</w:t>
+      </w:r>
+      <w:r>
+        <w:t xml:space="preserve">Domicilio</w:t>
+      </w:r>
+      <w:r>
+        <w:t xml:space="preserve">”</w:t>
       </w:r>
       <w:r>
         <w:t xml:space="preserve"> </w:t>
@@ -10522,14 +10665,20 @@
     </w:p>
     <w:p>
       <w:pPr>
-        <w:pStyle w:val="Compact"/>
         <w:numPr>
           <w:ilvl w:val="0"/>
           <w:numId w:val="1002"/>
         </w:numPr>
+        <w:pStyle w:val="Compact"/>
       </w:pPr>
       <w:r>
-        <w:t xml:space="preserve">“Pessoa”</w:t>
+        <w:t xml:space="preserve">“</w:t>
+      </w:r>
+      <w:r>
+        <w:t xml:space="preserve">Pessoa</w:t>
+      </w:r>
+      <w:r>
+        <w:t xml:space="preserve">”</w:t>
       </w:r>
       <w:r>
         <w:t xml:space="preserve"> </w:t>
@@ -10540,14 +10689,20 @@
     </w:p>
     <w:p>
       <w:pPr>
-        <w:pStyle w:val="Compact"/>
         <w:numPr>
           <w:ilvl w:val="0"/>
           <w:numId w:val="1002"/>
         </w:numPr>
+        <w:pStyle w:val="Compact"/>
       </w:pPr>
       <w:r>
-        <w:t xml:space="preserve">“Responsavel”</w:t>
+        <w:t xml:space="preserve">“</w:t>
+      </w:r>
+      <w:r>
+        <w:t xml:space="preserve">Responsavel</w:t>
+      </w:r>
+      <w:r>
+        <w:t xml:space="preserve">”</w:t>
       </w:r>
       <w:r>
         <w:t xml:space="preserve"> </w:t>
@@ -10558,14 +10713,20 @@
     </w:p>
     <w:p>
       <w:pPr>
-        <w:pStyle w:val="Compact"/>
         <w:numPr>
           <w:ilvl w:val="0"/>
           <w:numId w:val="1002"/>
         </w:numPr>
+        <w:pStyle w:val="Compact"/>
       </w:pPr>
       <w:r>
-        <w:t xml:space="preserve">“PessoaRenda”</w:t>
+        <w:t xml:space="preserve">“</w:t>
+      </w:r>
+      <w:r>
+        <w:t xml:space="preserve">PessoaRenda</w:t>
+      </w:r>
+      <w:r>
+        <w:t xml:space="preserve">”</w:t>
       </w:r>
       <w:r>
         <w:t xml:space="preserve"> </w:t>
@@ -10576,14 +10737,20 @@
     </w:p>
     <w:p>
       <w:pPr>
-        <w:pStyle w:val="Compact"/>
         <w:numPr>
           <w:ilvl w:val="0"/>
           <w:numId w:val="1002"/>
         </w:numPr>
+        <w:pStyle w:val="Compact"/>
       </w:pPr>
       <w:r>
-        <w:t xml:space="preserve">“DomicilioRenda”</w:t>
+        <w:t xml:space="preserve">“</w:t>
+      </w:r>
+      <w:r>
+        <w:t xml:space="preserve">DomicilioRenda</w:t>
+      </w:r>
+      <w:r>
+        <w:t xml:space="preserve">”</w:t>
       </w:r>
       <w:r>
         <w:t xml:space="preserve"> </w:t>
@@ -10594,14 +10761,20 @@
     </w:p>
     <w:p>
       <w:pPr>
-        <w:pStyle w:val="Compact"/>
         <w:numPr>
           <w:ilvl w:val="0"/>
           <w:numId w:val="1002"/>
         </w:numPr>
+        <w:pStyle w:val="Compact"/>
       </w:pPr>
       <w:r>
-        <w:t xml:space="preserve">“ResponsavelRenda”</w:t>
+        <w:t xml:space="preserve">“</w:t>
+      </w:r>
+      <w:r>
+        <w:t xml:space="preserve">ResponsavelRenda</w:t>
+      </w:r>
+      <w:r>
+        <w:t xml:space="preserve">”</w:t>
       </w:r>
       <w:r>
         <w:t xml:space="preserve"> </w:t>
@@ -10621,7 +10794,13 @@
         <w:t xml:space="preserve"> </w:t>
       </w:r>
       <w:r>
-        <w:t xml:space="preserve">“Domicilio”</w:t>
+        <w:t xml:space="preserve">“</w:t>
+      </w:r>
+      <w:r>
+        <w:t xml:space="preserve">Domicilio</w:t>
+      </w:r>
+      <w:r>
+        <w:t xml:space="preserve">”</w:t>
       </w:r>
       <w:r>
         <w:t xml:space="preserve"> </w:t>
@@ -10900,7 +11079,13 @@
         <w:t xml:space="preserve"> </w:t>
       </w:r>
       <w:r>
-        <w:t xml:space="preserve">“Basico”</w:t>
+        <w:t xml:space="preserve">“</w:t>
+      </w:r>
+      <w:r>
+        <w:t xml:space="preserve">Basico</w:t>
+      </w:r>
+      <w:r>
+        <w:t xml:space="preserve">”</w:t>
       </w:r>
       <w:r>
         <w:t xml:space="preserve"> </w:t>
@@ -10912,7 +11097,13 @@
         <w:t xml:space="preserve"> </w:t>
       </w:r>
       <w:r>
-        <w:t xml:space="preserve">“V002”</w:t>
+        <w:t xml:space="preserve">“</w:t>
+      </w:r>
+      <w:r>
+        <w:t xml:space="preserve">V002</w:t>
+      </w:r>
+      <w:r>
+        <w:t xml:space="preserve">”</w:t>
       </w:r>
       <w:r>
         <w:t xml:space="preserve">. The information on total income for the census tract can be found in the</w:t>
@@ -10921,7 +11112,13 @@
         <w:t xml:space="preserve"> </w:t>
       </w:r>
       <w:r>
-        <w:t xml:space="preserve">“DomicilioRenda”</w:t>
+        <w:t xml:space="preserve">“</w:t>
+      </w:r>
+      <w:r>
+        <w:t xml:space="preserve">DomicilioRenda</w:t>
+      </w:r>
+      <w:r>
+        <w:t xml:space="preserve">”</w:t>
       </w:r>
       <w:r>
         <w:t xml:space="preserve"> </w:t>
@@ -10933,7 +11130,13 @@
         <w:t xml:space="preserve"> </w:t>
       </w:r>
       <w:r>
-        <w:t xml:space="preserve">“V003”</w:t>
+        <w:t xml:space="preserve">“</w:t>
+      </w:r>
+      <w:r>
+        <w:t xml:space="preserve">V003</w:t>
+      </w:r>
+      <w:r>
+        <w:t xml:space="preserve">”</w:t>
       </w:r>
       <w:r>
         <w:t xml:space="preserve">.</w:t>
@@ -11432,7 +11635,13 @@
         <w:rPr>
           <w:rStyle w:val="NormalTok"/>
         </w:rPr>
-        <w:t xml:space="preserve">                </w:t>
+        <w:t xml:space="preserve">                dplyr</w:t>
+      </w:r>
+      <w:r>
+        <w:rPr>
+          <w:rStyle w:val="SpecialCharTok"/>
+        </w:rPr>
+        <w:t xml:space="preserve">::</w:t>
       </w:r>
       <w:r>
         <w:rPr>
@@ -11887,6 +12096,14 @@
     </w:p>
     <w:p>
       <w:pPr>
+        <w:pStyle w:val="BodyText"/>
+      </w:pPr>
+      <w:r>
+        <w:t xml:space="preserve">Figure. Per Capita Income by Census Tract. Sao Paulo, 2010.</w:t>
+      </w:r>
+    </w:p>
+    <w:p>
+      <w:pPr>
         <w:pStyle w:val="SourceCode"/>
       </w:pPr>
       <w:r>
@@ -12161,90 +12378,6 @@
           <w:rStyle w:val="ConstantTok"/>
         </w:rPr>
         <w:t xml:space="preserve">NA</w:t>
-      </w:r>
-      <w:r>
-        <w:rPr>
-          <w:rStyle w:val="NormalTok"/>
-        </w:rPr>
-        <w:t xml:space="preserve">) </w:t>
-      </w:r>
-      <w:r>
-        <w:rPr>
-          <w:rStyle w:val="SpecialCharTok"/>
-        </w:rPr>
-        <w:t xml:space="preserve">+</w:t>
-      </w:r>
-      <w:r>
-        <w:br/>
-      </w:r>
-      <w:r>
-        <w:rPr>
-          <w:rStyle w:val="NormalTok"/>
-        </w:rPr>
-        <w:t xml:space="preserve">  </w:t>
-      </w:r>
-      <w:r>
-        <w:rPr>
-          <w:rStyle w:val="FunctionTok"/>
-        </w:rPr>
-        <w:t xml:space="preserve">labs</w:t>
-      </w:r>
-      <w:r>
-        <w:rPr>
-          <w:rStyle w:val="NormalTok"/>
-        </w:rPr>
-        <w:t xml:space="preserve">(</w:t>
-      </w:r>
-      <w:r>
-        <w:rPr>
-          <w:rStyle w:val="AttributeTok"/>
-        </w:rPr>
-        <w:t xml:space="preserve">title =</w:t>
-      </w:r>
-      <w:r>
-        <w:rPr>
-          <w:rStyle w:val="NormalTok"/>
-        </w:rPr>
-        <w:t xml:space="preserve"> </w:t>
-      </w:r>
-      <w:r>
-        <w:rPr>
-          <w:rStyle w:val="StringTok"/>
-        </w:rPr>
-        <w:t xml:space="preserve">'Per Capita Income by Census Tract'</w:t>
-      </w:r>
-      <w:r>
-        <w:rPr>
-          <w:rStyle w:val="NormalTok"/>
-        </w:rPr>
-        <w:t xml:space="preserve">,</w:t>
-      </w:r>
-      <w:r>
-        <w:br/>
-      </w:r>
-      <w:r>
-        <w:rPr>
-          <w:rStyle w:val="NormalTok"/>
-        </w:rPr>
-        <w:t xml:space="preserve">       </w:t>
-      </w:r>
-      <w:r>
-        <w:rPr>
-          <w:rStyle w:val="AttributeTok"/>
-        </w:rPr>
-        <w:t xml:space="preserve">subtitle=</w:t>
-      </w:r>
-      <w:r>
-        <w:rPr>
-          <w:rStyle w:val="NormalTok"/>
-        </w:rPr>
-        <w:t xml:space="preserve"> </w:t>
-      </w:r>
-      <w:r>
-        <w:rPr>
-          <w:rStyle w:val="StringTok"/>
-        </w:rPr>
-        <w:t xml:space="preserve">'Sao Paulo, 2010'</w:t>
       </w:r>
       <w:r>
         <w:rPr>
@@ -12707,14 +12840,14 @@
       <w:r>
         <w:drawing>
           <wp:inline>
-            <wp:extent cx="4620126" cy="3696101"/>
+            <wp:extent cx="4587290" cy="3669832"/>
             <wp:effectExtent b="0" l="0" r="0" t="0"/>
             <wp:docPr descr="" title="" id="47" name="Picture"/>
             <a:graphic>
               <a:graphicData uri="http://schemas.openxmlformats.org/drawingml/2006/picture">
                 <pic:pic>
                   <pic:nvPicPr>
-                    <pic:cNvPr descr="D:\Dropbox\Artigos\2%20-%20Submetidos\censobr_paper_2025\paper_pdf\censobr_shortPaper_files/figure-docx/unnamed-chunk-21-1.png" id="48" name="Picture"/>
+                    <pic:cNvPr descr="R:/Dropbox/git/censobr_paper_2025/paper_pdf/censobr_shortPaper_files/figure-docx/unnamed-chunk-25-1.png" id="48" name="Picture"/>
                     <pic:cNvPicPr>
                       <a:picLocks noChangeArrowheads="1" noChangeAspect="1"/>
                     </pic:cNvPicPr>
@@ -12728,7 +12861,7 @@
                   <pic:spPr bwMode="auto">
                     <a:xfrm>
                       <a:off x="0" y="0"/>
-                      <a:ext cx="4620126" cy="3696101"/>
+                      <a:ext cx="4587290" cy="3669832"/>
                     </a:xfrm>
                     <a:prstGeom prst="rect">
                       <a:avLst/>
@@ -12768,7 +12901,13 @@
         <w:t xml:space="preserve"> </w:t>
       </w:r>
       <w:r>
-        <w:t xml:space="preserve">“Preliminares”</w:t>
+        <w:t xml:space="preserve">“</w:t>
+      </w:r>
+      <w:r>
+        <w:t xml:space="preserve">Preliminares</w:t>
+      </w:r>
+      <w:r>
+        <w:t xml:space="preserve">”</w:t>
       </w:r>
       <w:r>
         <w:t xml:space="preserve"> </w:t>
@@ -12780,7 +12919,13 @@
         <w:t xml:space="preserve"> </w:t>
       </w:r>
       <w:r>
-        <w:t xml:space="preserve">“V0001”</w:t>
+        <w:t xml:space="preserve">“</w:t>
+      </w:r>
+      <w:r>
+        <w:t xml:space="preserve">V0001</w:t>
+      </w:r>
+      <w:r>
+        <w:t xml:space="preserve">”</w:t>
       </w:r>
       <w:r>
         <w:t xml:space="preserve">, which provides the total population of the tracts. Additionally, since there was a change in the spatial grid of census tracts between 2010 and 2022, we need to download the grid for the corresponding year.</w:t>
@@ -13043,7 +13188,13 @@
         <w:rPr>
           <w:rStyle w:val="NormalTok"/>
         </w:rPr>
-        <w:t xml:space="preserve">               </w:t>
+        <w:t xml:space="preserve">               dplyr</w:t>
+      </w:r>
+      <w:r>
+        <w:rPr>
+          <w:rStyle w:val="SpecialCharTok"/>
+        </w:rPr>
+        <w:t xml:space="preserve">::</w:t>
       </w:r>
       <w:r>
         <w:rPr>
@@ -13278,6 +13429,14 @@
     </w:p>
     <w:p>
       <w:pPr>
+        <w:pStyle w:val="BodyText"/>
+      </w:pPr>
+      <w:r>
+        <w:t xml:space="preserve">Figure. Population Density by Census Tract. Belo Horizonte, 2022.</w:t>
+      </w:r>
+    </w:p>
+    <w:p>
+      <w:pPr>
         <w:pStyle w:val="SourceCode"/>
       </w:pPr>
       <w:r>
@@ -13852,90 +14011,6 @@
           <w:rStyle w:val="ConstantTok"/>
         </w:rPr>
         <w:t xml:space="preserve">NA</w:t>
-      </w:r>
-      <w:r>
-        <w:rPr>
-          <w:rStyle w:val="NormalTok"/>
-        </w:rPr>
-        <w:t xml:space="preserve">) </w:t>
-      </w:r>
-      <w:r>
-        <w:rPr>
-          <w:rStyle w:val="SpecialCharTok"/>
-        </w:rPr>
-        <w:t xml:space="preserve">+</w:t>
-      </w:r>
-      <w:r>
-        <w:br/>
-      </w:r>
-      <w:r>
-        <w:rPr>
-          <w:rStyle w:val="NormalTok"/>
-        </w:rPr>
-        <w:t xml:space="preserve">  </w:t>
-      </w:r>
-      <w:r>
-        <w:rPr>
-          <w:rStyle w:val="FunctionTok"/>
-        </w:rPr>
-        <w:t xml:space="preserve">labs</w:t>
-      </w:r>
-      <w:r>
-        <w:rPr>
-          <w:rStyle w:val="NormalTok"/>
-        </w:rPr>
-        <w:t xml:space="preserve">(</w:t>
-      </w:r>
-      <w:r>
-        <w:rPr>
-          <w:rStyle w:val="AttributeTok"/>
-        </w:rPr>
-        <w:t xml:space="preserve">title =</w:t>
-      </w:r>
-      <w:r>
-        <w:rPr>
-          <w:rStyle w:val="NormalTok"/>
-        </w:rPr>
-        <w:t xml:space="preserve"> </w:t>
-      </w:r>
-      <w:r>
-        <w:rPr>
-          <w:rStyle w:val="StringTok"/>
-        </w:rPr>
-        <w:t xml:space="preserve">'Population Density by Census Tract'</w:t>
-      </w:r>
-      <w:r>
-        <w:rPr>
-          <w:rStyle w:val="NormalTok"/>
-        </w:rPr>
-        <w:t xml:space="preserve">,</w:t>
-      </w:r>
-      <w:r>
-        <w:br/>
-      </w:r>
-      <w:r>
-        <w:rPr>
-          <w:rStyle w:val="NormalTok"/>
-        </w:rPr>
-        <w:t xml:space="preserve">       </w:t>
-      </w:r>
-      <w:r>
-        <w:rPr>
-          <w:rStyle w:val="AttributeTok"/>
-        </w:rPr>
-        <w:t xml:space="preserve">subtitle=</w:t>
-      </w:r>
-      <w:r>
-        <w:rPr>
-          <w:rStyle w:val="NormalTok"/>
-        </w:rPr>
-        <w:t xml:space="preserve"> </w:t>
-      </w:r>
-      <w:r>
-        <w:rPr>
-          <w:rStyle w:val="StringTok"/>
-        </w:rPr>
-        <w:t xml:space="preserve">'Belo Horizonte, 2022'</w:t>
       </w:r>
       <w:r>
         <w:rPr>
@@ -14404,14 +14479,14 @@
       <w:r>
         <w:drawing>
           <wp:inline>
-            <wp:extent cx="4620126" cy="3696101"/>
+            <wp:extent cx="4587290" cy="3669832"/>
             <wp:effectExtent b="0" l="0" r="0" t="0"/>
             <wp:docPr descr="" title="" id="51" name="Picture"/>
             <a:graphic>
               <a:graphicData uri="http://schemas.openxmlformats.org/drawingml/2006/picture">
                 <pic:pic>
                   <pic:nvPicPr>
-                    <pic:cNvPr descr="D:\Dropbox\Artigos\2%20-%20Submetidos\censobr_paper_2025\paper_pdf\censobr_shortPaper_files/figure-docx/unnamed-chunk-23-1.png" id="52" name="Picture"/>
+                    <pic:cNvPr descr="R:/Dropbox/git/censobr_paper_2025/paper_pdf/censobr_shortPaper_files/figure-docx/unnamed-chunk-28-1.png" id="52" name="Picture"/>
                     <pic:cNvPicPr>
                       <a:picLocks noChangeArrowheads="1" noChangeAspect="1"/>
                     </pic:cNvPicPr>
@@ -14425,7 +14500,7 @@
                   <pic:spPr bwMode="auto">
                     <a:xfrm>
                       <a:off x="0" y="0"/>
-                      <a:ext cx="4620126" cy="3696101"/>
+                      <a:ext cx="4587290" cy="3669832"/>
                     </a:xfrm>
                     <a:prstGeom prst="rect">
                       <a:avLst/>
@@ -14470,8 +14545,8 @@
       </w:pPr>
       <w:r>
         <w:rPr>
+          <w:bCs/>
           <w:b/>
-          <w:bCs/>
         </w:rPr>
         <w:t xml:space="preserve">Table 3. Support functions for managing {censobr} files.</w:t>
       </w:r>
@@ -14480,8 +14555,8 @@
       <w:tblPr>
         <w:tblStyle w:val="Table"/>
         <w:tblW w:type="pct" w:w="5000"/>
-        <w:tblLayout w:type="fixed"/>
         <w:tblLook w:firstRow="1" w:lastRow="0" w:firstColumn="0" w:lastColumn="0" w:noHBand="0" w:noVBand="0" w:val="0020"/>
+        <w:jc w:val="start"/>
       </w:tblPr>
       <w:tblGrid>
         <w:gridCol w:w="2640"/>
@@ -14489,13 +14564,14 @@
       </w:tblGrid>
       <w:tr>
         <w:trPr>
-          <w:tblHeader w:val="on"/>
+          <w:tblHeader w:val="true"/>
         </w:trPr>
         <w:tc>
           <w:tcPr/>
           <w:p>
             <w:pPr>
               <w:pStyle w:val="Compact"/>
+              <w:jc w:val="left"/>
             </w:pPr>
             <w:r>
               <w:t xml:space="preserve">Function</w:t>
@@ -14507,6 +14583,7 @@
           <w:p>
             <w:pPr>
               <w:pStyle w:val="Compact"/>
+              <w:jc w:val="left"/>
             </w:pPr>
             <w:r>
               <w:t xml:space="preserve">Description</w:t>
@@ -14520,6 +14597,7 @@
           <w:p>
             <w:pPr>
               <w:pStyle w:val="Compact"/>
+              <w:jc w:val="left"/>
             </w:pPr>
             <w:r>
               <w:rPr>
@@ -14534,6 +14612,7 @@
           <w:p>
             <w:pPr>
               <w:pStyle w:val="Compact"/>
+              <w:jc w:val="left"/>
             </w:pPr>
             <w:r>
               <w:t xml:space="preserve">Manage cached files from the {censobr} package</w:t>
@@ -14547,6 +14626,7 @@
           <w:p>
             <w:pPr>
               <w:pStyle w:val="Compact"/>
+              <w:jc w:val="left"/>
             </w:pPr>
             <w:r>
               <w:rPr>
@@ -14561,6 +14641,7 @@
           <w:p>
             <w:pPr>
               <w:pStyle w:val="Compact"/>
+              <w:jc w:val="left"/>
             </w:pPr>
             <w:r>
               <w:t xml:space="preserve">Set a custom cache directory for {censobr} files</w:t>
@@ -14780,7 +14861,13 @@
         <w:t xml:space="preserve"> </w:t>
       </w:r>
       <w:r>
-        <w:t xml:space="preserve">‘User’</w:t>
+        <w:t xml:space="preserve">‘</w:t>
+      </w:r>
+      <w:r>
+        <w:t xml:space="preserve">User</w:t>
+      </w:r>
+      <w:r>
+        <w:t xml:space="preserve">’</w:t>
       </w:r>
       <w:r>
         <w:t xml:space="preserve"> </w:t>
@@ -14968,7 +15055,7 @@
       </w:r>
     </w:p>
     <w:bookmarkEnd w:id="57"/>
-    <w:bookmarkStart w:id="71" w:name="references"/>
+    <w:bookmarkStart w:id="75" w:name="references"/>
     <w:p>
       <w:pPr>
         <w:pStyle w:val="Heading2"/>
@@ -14977,7 +15064,7 @@
         <w:t xml:space="preserve">References</w:t>
       </w:r>
     </w:p>
-    <w:bookmarkStart w:id="70" w:name="refs"/>
+    <w:bookmarkStart w:id="74" w:name="refs"/>
     <w:bookmarkStart w:id="58" w:name="ref-brueckner2019slums"/>
     <w:p>
       <w:pPr>
@@ -14997,8 +15084,8 @@
       </w:r>
       <w:r>
         <w:rPr>
+          <w:iCs/>
           <w:i/>
-          <w:iCs/>
         </w:rPr>
         <w:t xml:space="preserve">Journal of Housing Economics</w:t>
       </w:r>
@@ -15029,8 +15116,8 @@
       </w:r>
       <w:r>
         <w:rPr>
+          <w:iCs/>
           <w:i/>
-          <w:iCs/>
         </w:rPr>
         <w:t xml:space="preserve">SSRN Electronic Journal</w:t>
       </w:r>
@@ -15078,8 +15165,8 @@
       </w:r>
       <w:r>
         <w:rPr>
+          <w:iCs/>
           <w:i/>
-          <w:iCs/>
         </w:rPr>
         <w:t xml:space="preserve">Applied Geography</w:t>
       </w:r>
@@ -15104,8 +15191,8 @@
       </w:r>
       <w:r>
         <w:rPr>
+          <w:iCs/>
           <w:i/>
-          <w:iCs/>
         </w:rPr>
         <w:t xml:space="preserve">Estatisticas Historicas Do Brasil : Series Economicas Demograficas e Sociais de 1550 a 1988</w:t>
       </w:r>
@@ -15141,8 +15228,8 @@
       </w:r>
       <w:r>
         <w:rPr>
+          <w:iCs/>
           <w:i/>
-          <w:iCs/>
         </w:rPr>
         <w:t xml:space="preserve">Metodologia Do Censo Demografico 2010</w:t>
       </w:r>
@@ -15178,8 +15265,8 @@
       </w:r>
       <w:r>
         <w:rPr>
+          <w:iCs/>
           <w:i/>
-          <w:iCs/>
         </w:rPr>
         <w:t xml:space="preserve">Geobr: Download Official Spatial Data Sets of Brazil</w:t>
       </w:r>
@@ -15244,8 +15331,82 @@
       </w:r>
     </w:p>
     <w:bookmarkEnd w:id="69"/>
-    <w:bookmarkEnd w:id="70"/>
+    <w:bookmarkStart w:id="71" w:name="ref-vonBergmann2021cancensus"/>
+    <w:p>
+      <w:pPr>
+        <w:pStyle w:val="Bibliography"/>
+      </w:pPr>
+      <w:r>
+        <w:t xml:space="preserve">von Bergmann, Jens, Dmitry Shkolnik, and Aaron Jacobs. 2021.</w:t>
+      </w:r>
+      <w:r>
+        <w:t xml:space="preserve"> </w:t>
+      </w:r>
+      <w:r>
+        <w:rPr>
+          <w:iCs/>
+          <w:i/>
+        </w:rPr>
+        <w:t xml:space="preserve">Cancensus: R Package to Access, Retrieve, and Work with Canadian Census Data and Geography</w:t>
+      </w:r>
+      <w:r>
+        <w:t xml:space="preserve">.</w:t>
+      </w:r>
+      <w:r>
+        <w:t xml:space="preserve"> </w:t>
+      </w:r>
+      <w:hyperlink r:id="rId70">
+        <w:r>
+          <w:rPr>
+            <w:rStyle w:val="Hyperlink"/>
+          </w:rPr>
+          <w:t xml:space="preserve">https://mountainmath.github.io/cancensus/</w:t>
+        </w:r>
+      </w:hyperlink>
+      <w:r>
+        <w:t xml:space="preserve">.</w:t>
+      </w:r>
+    </w:p>
     <w:bookmarkEnd w:id="71"/>
+    <w:bookmarkStart w:id="73" w:name="ref-walker2025tidycensus"/>
+    <w:p>
+      <w:pPr>
+        <w:pStyle w:val="Bibliography"/>
+      </w:pPr>
+      <w:r>
+        <w:t xml:space="preserve">Walker, Kyle, and Matt Herman. 2025.</w:t>
+      </w:r>
+      <w:r>
+        <w:t xml:space="preserve"> </w:t>
+      </w:r>
+      <w:r>
+        <w:rPr>
+          <w:iCs/>
+          <w:i/>
+        </w:rPr>
+        <w:t xml:space="preserve">Tidycensus: Load US Census Boundary and Attribute Data as ’Tidyverse’ and ’Sf’-Ready Data Frames</w:t>
+      </w:r>
+      <w:r>
+        <w:t xml:space="preserve">.</w:t>
+      </w:r>
+      <w:r>
+        <w:t xml:space="preserve"> </w:t>
+      </w:r>
+      <w:hyperlink r:id="rId72">
+        <w:r>
+          <w:rPr>
+            <w:rStyle w:val="Hyperlink"/>
+          </w:rPr>
+          <w:t xml:space="preserve">https://walker-data.com/tidycensus/</w:t>
+        </w:r>
+      </w:hyperlink>
+      <w:r>
+        <w:t xml:space="preserve">.</w:t>
+      </w:r>
+    </w:p>
+    <w:bookmarkEnd w:id="73"/>
+    <w:bookmarkEnd w:id="74"/>
+    <w:bookmarkEnd w:id="75"/>
     <w:sectPr/>
   </w:body>
 </w:document>
@@ -15277,14 +15438,14 @@
 <file path=word/numbering.xml><?xml version="1.0" encoding="utf-8"?>
 <w:numbering xmlns:w="http://schemas.openxmlformats.org/wordprocessingml/2006/main">
   <w:abstractNum w:abstractNumId="990">
-    <w:nsid w:val="0000A990"/>
+    <w:nsid w:val="A990"/>
     <w:multiLevelType w:val="multilevel"/>
     <w:lvl w:ilvl="0">
       <w:numFmt w:val="bullet"/>
       <w:lvlText w:val=" "/>
       <w:lvlJc w:val="left"/>
       <w:pPr>
-        <w:ind w:left="720" w:hanging="360"/>
+        <w:ind w:left="720" w:hanging="480"/>
       </w:pPr>
     </w:lvl>
     <w:lvl w:ilvl="1">
@@ -15292,7 +15453,7 @@
       <w:lvlText w:val=" "/>
       <w:lvlJc w:val="left"/>
       <w:pPr>
-        <w:ind w:left="1440" w:hanging="360"/>
+        <w:ind w:left="1440" w:hanging="480"/>
       </w:pPr>
     </w:lvl>
     <w:lvl w:ilvl="2">
@@ -15300,7 +15461,7 @@
       <w:lvlText w:val=" "/>
       <w:lvlJc w:val="left"/>
       <w:pPr>
-        <w:ind w:left="2160" w:hanging="360"/>
+        <w:ind w:left="2160" w:hanging="480"/>
       </w:pPr>
     </w:lvl>
     <w:lvl w:ilvl="3">
@@ -15308,7 +15469,7 @@
       <w:lvlText w:val=" "/>
       <w:lvlJc w:val="left"/>
       <w:pPr>
-        <w:ind w:left="2880" w:hanging="360"/>
+        <w:ind w:left="2880" w:hanging="480"/>
       </w:pPr>
     </w:lvl>
     <w:lvl w:ilvl="4">
@@ -15316,7 +15477,7 @@
       <w:lvlText w:val=" "/>
       <w:lvlJc w:val="left"/>
       <w:pPr>
-        <w:ind w:left="3600" w:hanging="360"/>
+        <w:ind w:left="3600" w:hanging="480"/>
       </w:pPr>
     </w:lvl>
     <w:lvl w:ilvl="5">
@@ -15324,7 +15485,7 @@
       <w:lvlText w:val=" "/>
       <w:lvlJc w:val="left"/>
       <w:pPr>
-        <w:ind w:left="4320" w:hanging="360"/>
+        <w:ind w:left="4320" w:hanging="480"/>
       </w:pPr>
     </w:lvl>
     <w:lvl w:ilvl="6">
@@ -15332,7 +15493,7 @@
       <w:lvlText w:val=" "/>
       <w:lvlJc w:val="left"/>
       <w:pPr>
-        <w:ind w:left="5040" w:hanging="360"/>
+        <w:ind w:left="5040" w:hanging="480"/>
       </w:pPr>
     </w:lvl>
     <w:lvl w:ilvl="7">
@@ -15340,7 +15501,7 @@
       <w:lvlText w:val=" "/>
       <w:lvlJc w:val="left"/>
       <w:pPr>
-        <w:ind w:left="5760" w:hanging="360"/>
+        <w:ind w:left="5760" w:hanging="480"/>
       </w:pPr>
     </w:lvl>
     <w:lvl w:ilvl="8">
@@ -15348,111 +15509,84 @@
       <w:lvlText w:val=" "/>
       <w:lvlJc w:val="left"/>
       <w:pPr>
-        <w:ind w:left="6480" w:hanging="360"/>
+        <w:ind w:left="6480" w:hanging="480"/>
       </w:pPr>
     </w:lvl>
   </w:abstractNum>
   <w:abstractNum w:abstractNumId="991">
-    <w:nsid w:val="0000A991"/>
+    <w:nsid w:val="A991"/>
     <w:multiLevelType w:val="multilevel"/>
     <w:lvl w:ilvl="0">
       <w:numFmt w:val="bullet"/>
-      <w:lvlText w:val=""/>
+      <w:lvlText w:val="•"/>
       <w:lvlJc w:val="left"/>
       <w:pPr>
-        <w:ind w:left="720" w:hanging="360"/>
+        <w:ind w:left="720" w:hanging="480"/>
       </w:pPr>
-      <w:rPr>
-        <w:rFonts w:ascii="Symbol" w:hAnsi="Symbol" w:cs="Symbol" w:hint="default"/>
-      </w:rPr>
     </w:lvl>
     <w:lvl w:ilvl="1">
       <w:numFmt w:val="bullet"/>
-      <w:lvlText w:val="o"/>
+      <w:lvlText w:val="–"/>
       <w:lvlJc w:val="left"/>
       <w:pPr>
-        <w:ind w:left="1440" w:hanging="360"/>
+        <w:ind w:left="1440" w:hanging="480"/>
       </w:pPr>
-      <w:rPr>
-        <w:rFonts w:ascii="Courier New" w:hAnsi="Courier New" w:cs="Courier New" w:hint="default"/>
-      </w:rPr>
     </w:lvl>
     <w:lvl w:ilvl="2">
       <w:numFmt w:val="bullet"/>
-      <w:lvlText w:val=""/>
+      <w:lvlText w:val="•"/>
       <w:lvlJc w:val="left"/>
       <w:pPr>
-        <w:ind w:left="2160" w:hanging="360"/>
+        <w:ind w:left="2160" w:hanging="480"/>
       </w:pPr>
-      <w:rPr>
-        <w:rFonts w:ascii="Wingdings" w:hAnsi="Wingdings" w:cs="Wingdings" w:hint="default"/>
-      </w:rPr>
     </w:lvl>
     <w:lvl w:ilvl="3">
       <w:numFmt w:val="bullet"/>
-      <w:lvlText w:val=""/>
+      <w:lvlText w:val="–"/>
       <w:lvlJc w:val="left"/>
       <w:pPr>
-        <w:ind w:left="2880" w:hanging="360"/>
+        <w:ind w:left="2880" w:hanging="480"/>
       </w:pPr>
-      <w:rPr>
-        <w:rFonts w:ascii="Symbol" w:hAnsi="Symbol" w:cs="Symbol" w:hint="default"/>
-      </w:rPr>
     </w:lvl>
     <w:lvl w:ilvl="4">
       <w:numFmt w:val="bullet"/>
-      <w:lvlText w:val="o"/>
+      <w:lvlText w:val="•"/>
       <w:lvlJc w:val="left"/>
       <w:pPr>
-        <w:ind w:left="3600" w:hanging="360"/>
+        <w:ind w:left="3600" w:hanging="480"/>
       </w:pPr>
-      <w:rPr>
-        <w:rFonts w:ascii="Courier New" w:hAnsi="Courier New" w:cs="Courier New" w:hint="default"/>
-      </w:rPr>
     </w:lvl>
     <w:lvl w:ilvl="5">
       <w:numFmt w:val="bullet"/>
-      <w:lvlText w:val=""/>
+      <w:lvlText w:val="–"/>
       <w:lvlJc w:val="left"/>
       <w:pPr>
-        <w:ind w:left="4320" w:hanging="360"/>
+        <w:ind w:left="4320" w:hanging="480"/>
       </w:pPr>
-      <w:rPr>
-        <w:rFonts w:ascii="Wingdings" w:hAnsi="Wingdings" w:cs="Wingdings" w:hint="default"/>
-      </w:rPr>
     </w:lvl>
     <w:lvl w:ilvl="6">
       <w:numFmt w:val="bullet"/>
-      <w:lvlText w:val=""/>
+      <w:lvlText w:val="•"/>
       <w:lvlJc w:val="left"/>
       <w:pPr>
-        <w:ind w:left="5040" w:hanging="360"/>
+        <w:ind w:left="5040" w:hanging="480"/>
       </w:pPr>
-      <w:rPr>
-        <w:rFonts w:ascii="Symbol" w:hAnsi="Symbol" w:cs="Symbol" w:hint="default"/>
-      </w:rPr>
     </w:lvl>
     <w:lvl w:ilvl="7">
       <w:numFmt w:val="bullet"/>
-      <w:lvlText w:val="o"/>
+      <w:lvlText w:val="–"/>
       <w:lvlJc w:val="left"/>
       <w:pPr>
-        <w:ind w:left="5760" w:hanging="360"/>
+        <w:ind w:left="5760" w:hanging="480"/>
       </w:pPr>
-      <w:rPr>
-        <w:rFonts w:ascii="Courier New" w:hAnsi="Courier New" w:cs="Courier New" w:hint="default"/>
-      </w:rPr>
     </w:lvl>
     <w:lvl w:ilvl="8">
       <w:numFmt w:val="bullet"/>
-      <w:lvlText w:val=""/>
+      <w:lvlText w:val="•"/>
       <w:lvlJc w:val="left"/>
       <w:pPr>
-        <w:ind w:left="6480" w:hanging="360"/>
+        <w:ind w:left="6480" w:hanging="480"/>
       </w:pPr>
-      <w:rPr>
-        <w:rFonts w:ascii="Wingdings" w:hAnsi="Wingdings" w:cs="Wingdings" w:hint="default"/>
-      </w:rPr>
     </w:lvl>
   </w:abstractNum>
   <w:num w:numId="1000">
@@ -15493,10 +15627,10 @@
     <w:name w:val="Body Text"/>
     <w:basedOn w:val="Normal"/>
     <w:link w:val="BodyTextChar"/>
-    <w:qFormat/>
     <w:pPr>
       <w:spacing w:after="180" w:before="180"/>
     </w:pPr>
+    <w:qFormat/>
   </w:style>
   <w:style w:customStyle="1" w:styleId="FirstParagraph" w:type="paragraph">
     <w:name w:val="First Paragraph"/>
@@ -15516,69 +15650,36 @@
     <w:name w:val="Title"/>
     <w:basedOn w:val="Normal"/>
     <w:next w:val="BodyText"/>
-    <w:link w:val="TitleChar"/>
-    <w:uiPriority w:val="10"/>
     <w:qFormat/>
-    <w:rsid w:val="00A10FD9"/>
     <w:pPr>
-      <w:spacing w:after="80" w:line="240" w:lineRule="auto"/>
-      <w:contextualSpacing/>
+      <w:keepNext/>
+      <w:keepLines/>
+      <w:spacing w:after="240" w:before="480"/>
       <w:jc w:val="center"/>
     </w:pPr>
     <w:rPr>
       <w:rFonts w:asciiTheme="majorHAnsi" w:cstheme="majorBidi" w:eastAsiaTheme="majorEastAsia" w:hAnsiTheme="majorHAnsi"/>
-      <w:spacing w:val="-10"/>
-      <w:kern w:val="28"/>
-      <w:sz w:val="56"/>
-      <w:szCs w:val="56"/>
-    </w:rPr>
-  </w:style>
-  <w:style w:customStyle="1" w:styleId="TitleChar" w:type="character">
-    <w:name w:val="Title Char"/>
-    <w:basedOn w:val="DefaultParagraphFont"/>
-    <w:link w:val="Title"/>
-    <w:uiPriority w:val="10"/>
-    <w:rsid w:val="00A10FD9"/>
-    <w:rPr>
-      <w:rFonts w:asciiTheme="majorHAnsi" w:cstheme="majorBidi" w:eastAsiaTheme="majorEastAsia" w:hAnsiTheme="majorHAnsi"/>
-      <w:spacing w:val="-10"/>
-      <w:kern w:val="28"/>
-      <w:sz w:val="56"/>
-      <w:szCs w:val="56"/>
+      <w:b/>
+      <w:bCs/>
+      <w:color w:themeColor="accent1" w:themeShade="B5" w:val="345A8A"/>
+      <w:sz w:val="36"/>
+      <w:szCs w:val="36"/>
     </w:rPr>
   </w:style>
   <w:style w:styleId="Subtitle" w:type="paragraph">
     <w:name w:val="Subtitle"/>
     <w:basedOn w:val="Title"/>
     <w:next w:val="BodyText"/>
-    <w:link w:val="SubtitleChar"/>
-    <w:uiPriority w:val="11"/>
     <w:qFormat/>
-    <w:rsid w:val="00A10FD9"/>
     <w:pPr>
-      <w:numPr>
-        <w:ilvl w:val="1"/>
-      </w:numPr>
+      <w:keepNext/>
+      <w:keepLines/>
+      <w:spacing w:after="240" w:before="240"/>
+      <w:jc w:val="center"/>
     </w:pPr>
     <w:rPr>
-      <w:rFonts w:cstheme="majorBidi" w:eastAsiaTheme="majorEastAsia"/>
-      <w:spacing w:val="15"/>
-      <w:sz w:val="28"/>
-      <w:szCs w:val="28"/>
-    </w:rPr>
-  </w:style>
-  <w:style w:customStyle="1" w:styleId="SubtitleChar" w:type="character">
-    <w:name w:val="Subtitle Char"/>
-    <w:basedOn w:val="DefaultParagraphFont"/>
-    <w:link w:val="Subtitle"/>
-    <w:uiPriority w:val="11"/>
-    <w:rsid w:val="00A10FD9"/>
-    <w:rPr>
-      <w:rFonts w:cstheme="majorBidi" w:eastAsiaTheme="majorEastAsia"/>
-      <w:color w:themeColor="text1" w:themeTint="A6" w:val="595959"/>
-      <w:spacing w:val="15"/>
-      <w:sz w:val="28"/>
-      <w:szCs w:val="28"/>
+      <w:sz w:val="30"/>
+      <w:szCs w:val="30"/>
     </w:rPr>
   </w:style>
   <w:style w:customStyle="1" w:styleId="Author" w:type="paragraph">
@@ -15601,23 +15702,6 @@
       <w:jc w:val="center"/>
     </w:pPr>
   </w:style>
-  <w:style w:customStyle="1" w:styleId="AbstractTitle" w:type="paragraph">
-    <w:name w:val="Abstract Title"/>
-    <w:basedOn w:val="Normal"/>
-    <w:next w:val="Abstract"/>
-    <w:qFormat/>
-    <w:pPr>
-      <w:keepNext/>
-      <w:keepLines/>
-      <w:spacing w:after="0" w:before="300"/>
-      <w:jc w:val="center"/>
-    </w:pPr>
-    <w:rPr>
-      <w:b/>
-      <w:sz w:val="20"/>
-      <w:szCs w:val="20"/>
-    </w:rPr>
-  </w:style>
   <w:style w:customStyle="1" w:styleId="Abstract" w:type="paragraph">
     <w:name w:val="Abstract"/>
     <w:basedOn w:val="Normal"/>
@@ -15626,7 +15710,7 @@
     <w:pPr>
       <w:keepNext/>
       <w:keepLines/>
-      <w:spacing w:after="300" w:before="100"/>
+      <w:spacing w:after="300" w:before="300"/>
     </w:pPr>
     <w:rPr>
       <w:sz w:val="20"/>
@@ -15642,321 +15726,191 @@
     <w:rPr/>
   </w:style>
   <w:style w:styleId="Heading1" w:type="paragraph">
-    <w:name w:val="heading 1"/>
+    <w:name w:val="Heading 1"/>
     <w:basedOn w:val="Normal"/>
     <w:next w:val="BodyText"/>
-    <w:link w:val="Heading1Char"/>
     <w:uiPriority w:val="9"/>
     <w:qFormat/>
-    <w:rsid w:val="00A10FD9"/>
     <w:pPr>
       <w:keepNext/>
       <w:keepLines/>
-      <w:spacing w:after="80" w:before="360"/>
+      <w:spacing w:after="0" w:before="480"/>
       <w:outlineLvl w:val="0"/>
     </w:pPr>
     <w:rPr>
       <w:rFonts w:asciiTheme="majorHAnsi" w:cstheme="majorBidi" w:eastAsiaTheme="majorEastAsia" w:hAnsiTheme="majorHAnsi"/>
-      <w:color w:themeColor="accent1" w:themeShade="BF" w:val="0F4761"/>
-      <w:sz w:val="40"/>
-      <w:szCs w:val="40"/>
+      <w:b/>
+      <w:bCs/>
+      <w:color w:themeColor="accent1" w:val="4F81BD"/>
+      <w:sz w:val="32"/>
+      <w:szCs w:val="32"/>
     </w:rPr>
   </w:style>
   <w:style w:styleId="Heading2" w:type="paragraph">
-    <w:name w:val="heading 2"/>
+    <w:name w:val="Heading 2"/>
     <w:basedOn w:val="Normal"/>
     <w:next w:val="BodyText"/>
-    <w:link w:val="Heading2Char"/>
     <w:uiPriority w:val="9"/>
-    <w:semiHidden/>
     <w:unhideWhenUsed/>
     <w:qFormat/>
-    <w:rsid w:val="00A10FD9"/>
     <w:pPr>
       <w:keepNext/>
       <w:keepLines/>
-      <w:spacing w:after="80" w:before="160"/>
+      <w:spacing w:after="0" w:before="200"/>
       <w:outlineLvl w:val="1"/>
     </w:pPr>
     <w:rPr>
       <w:rFonts w:asciiTheme="majorHAnsi" w:cstheme="majorBidi" w:eastAsiaTheme="majorEastAsia" w:hAnsiTheme="majorHAnsi"/>
-      <w:color w:themeColor="accent1" w:themeShade="BF" w:val="0F4761"/>
-      <w:sz w:val="32"/>
-      <w:szCs w:val="32"/>
-    </w:rPr>
-  </w:style>
-  <w:style w:styleId="Heading3" w:type="paragraph">
-    <w:name w:val="heading 3"/>
-    <w:basedOn w:val="Normal"/>
-    <w:next w:val="BodyText"/>
-    <w:link w:val="Heading3Char"/>
-    <w:uiPriority w:val="9"/>
-    <w:semiHidden/>
-    <w:unhideWhenUsed/>
-    <w:qFormat/>
-    <w:rsid w:val="00A10FD9"/>
-    <w:pPr>
-      <w:keepNext/>
-      <w:keepLines/>
-      <w:spacing w:after="80" w:before="160"/>
-      <w:outlineLvl w:val="2"/>
-    </w:pPr>
-    <w:rPr>
-      <w:rFonts w:cstheme="majorBidi" w:eastAsiaTheme="majorEastAsia"/>
-      <w:color w:themeColor="accent1" w:themeShade="BF" w:val="0F4761"/>
+      <w:b/>
+      <w:bCs/>
+      <w:color w:themeColor="accent1" w:val="4F81BD"/>
       <w:sz w:val="28"/>
       <w:szCs w:val="28"/>
     </w:rPr>
   </w:style>
-  <w:style w:styleId="Heading4" w:type="paragraph">
-    <w:name w:val="heading 4"/>
+  <w:style w:styleId="Heading3" w:type="paragraph">
+    <w:name w:val="Heading 3"/>
     <w:basedOn w:val="Normal"/>
     <w:next w:val="BodyText"/>
-    <w:link w:val="Heading4Char"/>
     <w:uiPriority w:val="9"/>
-    <w:semiHidden/>
     <w:unhideWhenUsed/>
     <w:qFormat/>
-    <w:rsid w:val="00A10FD9"/>
     <w:pPr>
       <w:keepNext/>
       <w:keepLines/>
-      <w:spacing w:after="40" w:before="80"/>
+      <w:spacing w:after="0" w:before="200"/>
+      <w:outlineLvl w:val="2"/>
+    </w:pPr>
+    <w:rPr>
+      <w:rFonts w:asciiTheme="majorHAnsi" w:cstheme="majorBidi" w:eastAsiaTheme="majorEastAsia" w:hAnsiTheme="majorHAnsi"/>
+      <w:b/>
+      <w:bCs/>
+      <w:color w:themeColor="accent1" w:val="4F81BD"/>
+      <w:sz w:val="24"/>
+      <w:szCs w:val="24"/>
+    </w:rPr>
+  </w:style>
+  <w:style w:styleId="Heading4" w:type="paragraph">
+    <w:name w:val="Heading 4"/>
+    <w:basedOn w:val="Normal"/>
+    <w:next w:val="BodyText"/>
+    <w:uiPriority w:val="9"/>
+    <w:unhideWhenUsed/>
+    <w:qFormat/>
+    <w:pPr>
+      <w:keepNext/>
+      <w:keepLines/>
+      <w:spacing w:after="0" w:before="200"/>
       <w:outlineLvl w:val="3"/>
     </w:pPr>
     <w:rPr>
-      <w:rFonts w:cstheme="majorBidi" w:eastAsiaTheme="majorEastAsia"/>
+      <w:rFonts w:asciiTheme="majorHAnsi" w:cstheme="majorBidi" w:eastAsiaTheme="majorEastAsia" w:hAnsiTheme="majorHAnsi"/>
       <w:i/>
-      <w:iCs/>
-      <w:color w:themeColor="accent1" w:themeShade="BF" w:val="0F4761"/>
+      <w:bCs/>
+      <w:color w:themeColor="accent1" w:val="4F81BD"/>
+      <w:sz w:val="24"/>
+      <w:szCs w:val="24"/>
     </w:rPr>
   </w:style>
   <w:style w:styleId="Heading5" w:type="paragraph">
-    <w:name w:val="heading 5"/>
+    <w:name w:val="Heading 5"/>
     <w:basedOn w:val="Normal"/>
     <w:next w:val="BodyText"/>
-    <w:link w:val="Heading5Char"/>
     <w:uiPriority w:val="9"/>
-    <w:semiHidden/>
     <w:unhideWhenUsed/>
     <w:qFormat/>
-    <w:rsid w:val="00A10FD9"/>
     <w:pPr>
       <w:keepNext/>
       <w:keepLines/>
-      <w:spacing w:after="40" w:before="80"/>
+      <w:spacing w:after="0" w:before="200"/>
       <w:outlineLvl w:val="4"/>
     </w:pPr>
     <w:rPr>
-      <w:rFonts w:cstheme="majorBidi" w:eastAsiaTheme="majorEastAsia"/>
-      <w:color w:themeColor="accent1" w:themeShade="BF" w:val="0F4761"/>
+      <w:rFonts w:asciiTheme="majorHAnsi" w:cstheme="majorBidi" w:eastAsiaTheme="majorEastAsia" w:hAnsiTheme="majorHAnsi"/>
+      <w:iCs/>
+      <w:color w:themeColor="accent1" w:val="4F81BD"/>
+      <w:sz w:val="24"/>
+      <w:szCs w:val="24"/>
     </w:rPr>
   </w:style>
   <w:style w:styleId="Heading6" w:type="paragraph">
-    <w:name w:val="heading 6"/>
+    <w:name w:val="Heading 6"/>
     <w:basedOn w:val="Normal"/>
     <w:next w:val="BodyText"/>
-    <w:link w:val="Heading6Char"/>
     <w:uiPriority w:val="9"/>
-    <w:semiHidden/>
     <w:unhideWhenUsed/>
     <w:qFormat/>
-    <w:rsid w:val="00A10FD9"/>
     <w:pPr>
       <w:keepNext/>
       <w:keepLines/>
-      <w:spacing w:after="0" w:before="40"/>
+      <w:spacing w:after="0" w:before="200"/>
       <w:outlineLvl w:val="5"/>
     </w:pPr>
     <w:rPr>
-      <w:rFonts w:cstheme="majorBidi" w:eastAsiaTheme="majorEastAsia"/>
-      <w:i/>
-      <w:iCs/>
-      <w:color w:themeColor="text1" w:themeTint="A6" w:val="595959"/>
+      <w:rFonts w:asciiTheme="majorHAnsi" w:cstheme="majorBidi" w:eastAsiaTheme="majorEastAsia" w:hAnsiTheme="majorHAnsi"/>
+      <w:color w:themeColor="accent1" w:val="4F81BD"/>
+      <w:sz w:val="24"/>
+      <w:szCs w:val="24"/>
     </w:rPr>
   </w:style>
   <w:style w:styleId="Heading7" w:type="paragraph">
-    <w:name w:val="heading 7"/>
+    <w:name w:val="Heading 7"/>
     <w:basedOn w:val="Normal"/>
     <w:next w:val="BodyText"/>
-    <w:link w:val="Heading7Char"/>
     <w:uiPriority w:val="9"/>
-    <w:semiHidden/>
     <w:unhideWhenUsed/>
     <w:qFormat/>
-    <w:rsid w:val="00A10FD9"/>
     <w:pPr>
       <w:keepNext/>
       <w:keepLines/>
-      <w:spacing w:after="0" w:before="40"/>
+      <w:spacing w:after="0" w:before="200"/>
       <w:outlineLvl w:val="6"/>
     </w:pPr>
     <w:rPr>
-      <w:rFonts w:cstheme="majorBidi" w:eastAsiaTheme="majorEastAsia"/>
-      <w:color w:themeColor="text1" w:themeTint="A6" w:val="595959"/>
+      <w:rFonts w:asciiTheme="majorHAnsi" w:cstheme="majorBidi" w:eastAsiaTheme="majorEastAsia" w:hAnsiTheme="majorHAnsi"/>
+      <w:color w:themeColor="accent1" w:val="4F81BD"/>
+      <w:sz w:val="24"/>
+      <w:szCs w:val="24"/>
     </w:rPr>
   </w:style>
   <w:style w:styleId="Heading8" w:type="paragraph">
-    <w:name w:val="heading 8"/>
+    <w:name w:val="Heading 8"/>
     <w:basedOn w:val="Normal"/>
     <w:next w:val="BodyText"/>
-    <w:link w:val="Heading8Char"/>
     <w:uiPriority w:val="9"/>
-    <w:semiHidden/>
     <w:unhideWhenUsed/>
     <w:qFormat/>
-    <w:rsid w:val="00A10FD9"/>
     <w:pPr>
       <w:keepNext/>
       <w:keepLines/>
-      <w:spacing w:after="0"/>
+      <w:spacing w:after="0" w:before="200"/>
       <w:outlineLvl w:val="7"/>
     </w:pPr>
     <w:rPr>
-      <w:rFonts w:cstheme="majorBidi" w:eastAsiaTheme="majorEastAsia"/>
-      <w:i/>
-      <w:iCs/>
-      <w:color w:themeColor="text1" w:themeTint="D8" w:val="272727"/>
+      <w:rFonts w:asciiTheme="majorHAnsi" w:cstheme="majorBidi" w:eastAsiaTheme="majorEastAsia" w:hAnsiTheme="majorHAnsi"/>
+      <w:color w:themeColor="accent1" w:val="4F81BD"/>
+      <w:sz w:val="24"/>
+      <w:szCs w:val="24"/>
     </w:rPr>
   </w:style>
   <w:style w:styleId="Heading9" w:type="paragraph">
-    <w:name w:val="heading 9"/>
+    <w:name w:val="Heading 9"/>
     <w:basedOn w:val="Normal"/>
     <w:next w:val="BodyText"/>
-    <w:link w:val="Heading9Char"/>
     <w:uiPriority w:val="9"/>
-    <w:semiHidden/>
     <w:unhideWhenUsed/>
     <w:qFormat/>
-    <w:rsid w:val="00A10FD9"/>
     <w:pPr>
       <w:keepNext/>
       <w:keepLines/>
-      <w:spacing w:after="0"/>
+      <w:spacing w:after="0" w:before="200"/>
       <w:outlineLvl w:val="8"/>
     </w:pPr>
     <w:rPr>
-      <w:rFonts w:cstheme="majorBidi" w:eastAsiaTheme="majorEastAsia"/>
-      <w:color w:themeColor="text1" w:themeTint="D8" w:val="272727"/>
-    </w:rPr>
-  </w:style>
-  <w:style w:customStyle="1" w:styleId="Heading1Char" w:type="character">
-    <w:name w:val="Heading 1 Char"/>
-    <w:basedOn w:val="DefaultParagraphFont"/>
-    <w:link w:val="Heading1"/>
-    <w:uiPriority w:val="9"/>
-    <w:rsid w:val="00A10FD9"/>
-    <w:rPr>
       <w:rFonts w:asciiTheme="majorHAnsi" w:cstheme="majorBidi" w:eastAsiaTheme="majorEastAsia" w:hAnsiTheme="majorHAnsi"/>
-      <w:color w:themeColor="accent1" w:themeShade="BF" w:val="0F4761"/>
-      <w:sz w:val="40"/>
-      <w:szCs w:val="40"/>
-    </w:rPr>
-  </w:style>
-  <w:style w:customStyle="1" w:styleId="Heading2Char" w:type="character">
-    <w:name w:val="Heading 2 Char"/>
-    <w:basedOn w:val="DefaultParagraphFont"/>
-    <w:link w:val="Heading2"/>
-    <w:uiPriority w:val="9"/>
-    <w:semiHidden/>
-    <w:rsid w:val="00A10FD9"/>
-    <w:rPr>
-      <w:rFonts w:asciiTheme="majorHAnsi" w:cstheme="majorBidi" w:eastAsiaTheme="majorEastAsia" w:hAnsiTheme="majorHAnsi"/>
-      <w:color w:themeColor="accent1" w:themeShade="BF" w:val="0F4761"/>
-      <w:sz w:val="32"/>
-      <w:szCs w:val="32"/>
-    </w:rPr>
-  </w:style>
-  <w:style w:customStyle="1" w:styleId="Heading3Char" w:type="character">
-    <w:name w:val="Heading 3 Char"/>
-    <w:basedOn w:val="DefaultParagraphFont"/>
-    <w:link w:val="Heading3"/>
-    <w:uiPriority w:val="9"/>
-    <w:semiHidden/>
-    <w:rsid w:val="00A10FD9"/>
-    <w:rPr>
-      <w:rFonts w:cstheme="majorBidi" w:eastAsiaTheme="majorEastAsia"/>
-      <w:color w:themeColor="accent1" w:themeShade="BF" w:val="0F4761"/>
-      <w:sz w:val="28"/>
-      <w:szCs w:val="28"/>
-    </w:rPr>
-  </w:style>
-  <w:style w:customStyle="1" w:styleId="Heading4Char" w:type="character">
-    <w:name w:val="Heading 4 Char"/>
-    <w:basedOn w:val="DefaultParagraphFont"/>
-    <w:link w:val="Heading4"/>
-    <w:uiPriority w:val="9"/>
-    <w:semiHidden/>
-    <w:rsid w:val="00A10FD9"/>
-    <w:rPr>
-      <w:rFonts w:cstheme="majorBidi" w:eastAsiaTheme="majorEastAsia"/>
-      <w:i/>
-      <w:iCs/>
-      <w:color w:themeColor="accent1" w:themeShade="BF" w:val="0F4761"/>
-    </w:rPr>
-  </w:style>
-  <w:style w:customStyle="1" w:styleId="Heading5Char" w:type="character">
-    <w:name w:val="Heading 5 Char"/>
-    <w:basedOn w:val="DefaultParagraphFont"/>
-    <w:link w:val="Heading5"/>
-    <w:uiPriority w:val="9"/>
-    <w:semiHidden/>
-    <w:rsid w:val="00A10FD9"/>
-    <w:rPr>
-      <w:rFonts w:cstheme="majorBidi" w:eastAsiaTheme="majorEastAsia"/>
-      <w:color w:themeColor="accent1" w:themeShade="BF" w:val="0F4761"/>
-    </w:rPr>
-  </w:style>
-  <w:style w:customStyle="1" w:styleId="Heading6Char" w:type="character">
-    <w:name w:val="Heading 6 Char"/>
-    <w:basedOn w:val="DefaultParagraphFont"/>
-    <w:link w:val="Heading6"/>
-    <w:uiPriority w:val="9"/>
-    <w:semiHidden/>
-    <w:rsid w:val="00A10FD9"/>
-    <w:rPr>
-      <w:rFonts w:cstheme="majorBidi" w:eastAsiaTheme="majorEastAsia"/>
-      <w:i/>
-      <w:iCs/>
-      <w:color w:themeColor="text1" w:themeTint="A6" w:val="595959"/>
-    </w:rPr>
-  </w:style>
-  <w:style w:customStyle="1" w:styleId="Heading7Char" w:type="character">
-    <w:name w:val="Heading 7 Char"/>
-    <w:basedOn w:val="DefaultParagraphFont"/>
-    <w:link w:val="Heading7"/>
-    <w:uiPriority w:val="9"/>
-    <w:semiHidden/>
-    <w:rsid w:val="00A10FD9"/>
-    <w:rPr>
-      <w:rFonts w:cstheme="majorBidi" w:eastAsiaTheme="majorEastAsia"/>
-      <w:color w:themeColor="text1" w:themeTint="A6" w:val="595959"/>
-    </w:rPr>
-  </w:style>
-  <w:style w:customStyle="1" w:styleId="Heading8Char" w:type="character">
-    <w:name w:val="Heading 8 Char"/>
-    <w:basedOn w:val="DefaultParagraphFont"/>
-    <w:link w:val="Heading8"/>
-    <w:uiPriority w:val="9"/>
-    <w:semiHidden/>
-    <w:rsid w:val="00A10FD9"/>
-    <w:rPr>
-      <w:rFonts w:cstheme="majorBidi" w:eastAsiaTheme="majorEastAsia"/>
-      <w:i/>
-      <w:iCs/>
-      <w:color w:themeColor="text1" w:themeTint="D8" w:val="272727"/>
-    </w:rPr>
-  </w:style>
-  <w:style w:customStyle="1" w:styleId="Heading9Char" w:type="character">
-    <w:name w:val="Heading 9 Char"/>
-    <w:basedOn w:val="DefaultParagraphFont"/>
-    <w:link w:val="Heading9"/>
-    <w:uiPriority w:val="9"/>
-    <w:semiHidden/>
-    <w:rsid w:val="00A10FD9"/>
-    <w:rPr>
-      <w:rFonts w:cstheme="majorBidi" w:eastAsiaTheme="majorEastAsia"/>
-      <w:color w:themeColor="text1" w:themeTint="D8" w:val="272727"/>
+      <w:color w:themeColor="accent1" w:val="4F81BD"/>
+      <w:sz w:val="24"/>
+      <w:szCs w:val="24"/>
     </w:rPr>
   </w:style>
   <w:style w:styleId="BlockText" w:type="paragraph">
@@ -15978,18 +15932,6 @@
     <w:uiPriority w:val="9"/>
     <w:unhideWhenUsed/>
     <w:qFormat/>
-  </w:style>
-  <w:style w:styleId="FootnoteBlockText" w:type="paragraph">
-    <w:name w:val="Footnote Block Text"/>
-    <w:basedOn w:val="FootnoteText"/>
-    <w:next w:val="FootnoteText"/>
-    <w:uiPriority w:val="9"/>
-    <w:unhideWhenUsed/>
-    <w:qFormat/>
-    <w:pPr>
-      <w:spacing w:after="100" w:before="100"/>
-      <w:ind w:firstLine="0" w:left="480" w:right="480"/>
-    </w:pPr>
   </w:style>
   <w:style w:default="1" w:styleId="DefaultParagraphFont" w:type="character">
     <w:name w:val="Default Paragraph Font"/>
@@ -16020,10 +15962,10 @@
         <w:jc w:val="left"/>
       </w:trPr>
       <w:tcPr>
+        <w:vAlign w:val="bottom"/>
         <w:tcBorders>
           <w:bottom w:val="single"/>
         </w:tcBorders>
-        <w:vAlign w:val="bottom"/>
       </w:tcPr>
     </w:tblStylePr>
   </w:style>
@@ -16139,9 +16081,9 @@
     <w:name w:val="KeywordTok"/>
     <w:basedOn w:val="VerbatimChar"/>
     <w:rPr>
-      <w:b/>
       <w:color w:val="204a87"/>
       <w:shd w:val="clear" w:fill="f8f8f8"/>
+      <w:b/>
     </w:rPr>
   </w:style>
   <w:style w:type="character" w:customStyle="1" w:styleId="DataTypeTok">
@@ -16196,9 +16138,9 @@
     <w:name w:val="SpecialCharTok"/>
     <w:basedOn w:val="VerbatimChar"/>
     <w:rPr>
-      <w:b/>
       <w:color w:val="ce5c00"/>
       <w:shd w:val="clear" w:fill="f8f8f8"/>
+      <w:b/>
     </w:rPr>
   </w:style>
   <w:style w:type="character" w:customStyle="1" w:styleId="StringTok">
@@ -16236,39 +16178,39 @@
     <w:name w:val="CommentTok"/>
     <w:basedOn w:val="VerbatimChar"/>
     <w:rPr>
-      <w:i/>
       <w:color w:val="8f5902"/>
       <w:shd w:val="clear" w:fill="f8f8f8"/>
+      <w:i/>
     </w:rPr>
   </w:style>
   <w:style w:type="character" w:customStyle="1" w:styleId="DocumentationTok">
     <w:name w:val="DocumentationTok"/>
     <w:basedOn w:val="VerbatimChar"/>
     <w:rPr>
+      <w:color w:val="8f5902"/>
+      <w:shd w:val="clear" w:fill="f8f8f8"/>
       <w:b/>
       <w:i/>
-      <w:color w:val="8f5902"/>
-      <w:shd w:val="clear" w:fill="f8f8f8"/>
     </w:rPr>
   </w:style>
   <w:style w:type="character" w:customStyle="1" w:styleId="AnnotationTok">
     <w:name w:val="AnnotationTok"/>
     <w:basedOn w:val="VerbatimChar"/>
     <w:rPr>
+      <w:color w:val="8f5902"/>
+      <w:shd w:val="clear" w:fill="f8f8f8"/>
       <w:b/>
       <w:i/>
-      <w:color w:val="8f5902"/>
-      <w:shd w:val="clear" w:fill="f8f8f8"/>
     </w:rPr>
   </w:style>
   <w:style w:type="character" w:customStyle="1" w:styleId="CommentVarTok">
     <w:name w:val="CommentVarTok"/>
     <w:basedOn w:val="VerbatimChar"/>
     <w:rPr>
+      <w:color w:val="8f5902"/>
+      <w:shd w:val="clear" w:fill="f8f8f8"/>
       <w:b/>
       <w:i/>
-      <w:color w:val="8f5902"/>
-      <w:shd w:val="clear" w:fill="f8f8f8"/>
     </w:rPr>
   </w:style>
   <w:style w:type="character" w:customStyle="1" w:styleId="OtherTok">
@@ -16283,9 +16225,9 @@
     <w:name w:val="FunctionTok"/>
     <w:basedOn w:val="VerbatimChar"/>
     <w:rPr>
-      <w:b/>
       <w:color w:val="204a87"/>
       <w:shd w:val="clear" w:fill="f8f8f8"/>
+      <w:b/>
     </w:rPr>
   </w:style>
   <w:style w:type="character" w:customStyle="1" w:styleId="VariableTok">
@@ -16300,18 +16242,18 @@
     <w:name w:val="ControlFlowTok"/>
     <w:basedOn w:val="VerbatimChar"/>
     <w:rPr>
-      <w:b/>
       <w:color w:val="204a87"/>
       <w:shd w:val="clear" w:fill="f8f8f8"/>
+      <w:b/>
     </w:rPr>
   </w:style>
   <w:style w:type="character" w:customStyle="1" w:styleId="OperatorTok">
     <w:name w:val="OperatorTok"/>
     <w:basedOn w:val="VerbatimChar"/>
     <w:rPr>
-      <w:b/>
       <w:color w:val="ce5c00"/>
       <w:shd w:val="clear" w:fill="f8f8f8"/>
+      <w:b/>
     </w:rPr>
   </w:style>
   <w:style w:type="character" w:customStyle="1" w:styleId="BuiltInTok">
@@ -16332,9 +16274,9 @@
     <w:name w:val="PreprocessorTok"/>
     <w:basedOn w:val="VerbatimChar"/>
     <w:rPr>
-      <w:i/>
       <w:color w:val="8f5902"/>
       <w:shd w:val="clear" w:fill="f8f8f8"/>
+      <w:i/>
     </w:rPr>
   </w:style>
   <w:style w:type="character" w:customStyle="1" w:styleId="AttributeTok">
@@ -16356,20 +16298,20 @@
     <w:name w:val="InformationTok"/>
     <w:basedOn w:val="VerbatimChar"/>
     <w:rPr>
+      <w:color w:val="8f5902"/>
+      <w:shd w:val="clear" w:fill="f8f8f8"/>
       <w:b/>
       <w:i/>
-      <w:color w:val="8f5902"/>
-      <w:shd w:val="clear" w:fill="f8f8f8"/>
     </w:rPr>
   </w:style>
   <w:style w:type="character" w:customStyle="1" w:styleId="WarningTok">
     <w:name w:val="WarningTok"/>
     <w:basedOn w:val="VerbatimChar"/>
     <w:rPr>
+      <w:color w:val="8f5902"/>
+      <w:shd w:val="clear" w:fill="f8f8f8"/>
       <w:b/>
       <w:i/>
-      <w:color w:val="8f5902"/>
-      <w:shd w:val="clear" w:fill="f8f8f8"/>
     </w:rPr>
   </w:style>
   <w:style w:type="character" w:customStyle="1" w:styleId="AlertTok">
@@ -16384,9 +16326,9 @@
     <w:name w:val="ErrorTok"/>
     <w:basedOn w:val="VerbatimChar"/>
     <w:rPr>
-      <w:b/>
       <w:color w:val="a40000"/>
       <w:shd w:val="clear" w:fill="f8f8f8"/>
+      <w:b/>
     </w:rPr>
   </w:style>
   <w:style w:type="character" w:customStyle="1" w:styleId="NormalTok">
@@ -16410,44 +16352,44 @@
         <a:sysClr val="window" lastClr="FFFFFF"/>
       </a:lt1>
       <a:dk2>
-        <a:srgbClr val="0E2841"/>
+        <a:srgbClr val="1F497D"/>
       </a:dk2>
       <a:lt2>
-        <a:srgbClr val="E8E8E8"/>
+        <a:srgbClr val="EEECE1"/>
       </a:lt2>
       <a:accent1>
-        <a:srgbClr val="156082"/>
+        <a:srgbClr val="4F81BD"/>
       </a:accent1>
       <a:accent2>
-        <a:srgbClr val="E97132"/>
+        <a:srgbClr val="C0504D"/>
       </a:accent2>
       <a:accent3>
-        <a:srgbClr val="196B24"/>
+        <a:srgbClr val="9BBB59"/>
       </a:accent3>
       <a:accent4>
-        <a:srgbClr val="0F9ED5"/>
+        <a:srgbClr val="8064A2"/>
       </a:accent4>
       <a:accent5>
-        <a:srgbClr val="A02B93"/>
+        <a:srgbClr val="4BACC6"/>
       </a:accent5>
       <a:accent6>
-        <a:srgbClr val="4EA72E"/>
+        <a:srgbClr val="F79646"/>
       </a:accent6>
       <a:hlink>
-        <a:srgbClr val="467886"/>
+        <a:srgbClr val="0000FF"/>
       </a:hlink>
       <a:folHlink>
-        <a:srgbClr val="96607D"/>
+        <a:srgbClr val="800080"/>
       </a:folHlink>
     </a:clrScheme>
     <a:fontScheme name="Office">
       <a:majorFont>
-        <a:latin typeface="Aptos Display" panose="02110004020202020204"/>
+        <a:latin typeface="Calibri"/>
         <a:ea typeface=""/>
         <a:cs typeface=""/>
-        <a:font script="Jpan" typeface="游ゴシック Light"/>
+        <a:font script="Jpan" typeface="ＭＳ ゴシック"/>
         <a:font script="Hang" typeface="맑은 고딕"/>
-        <a:font script="Hans" typeface="等线 Light"/>
+        <a:font script="Hans" typeface="宋体"/>
         <a:font script="Hant" typeface="新細明體"/>
         <a:font script="Arab" typeface="Times New Roman"/>
         <a:font script="Hebr" typeface="Times New Roman"/>
@@ -16474,32 +16416,14 @@
         <a:font script="Mong" typeface="Mongolian Baiti"/>
         <a:font script="Viet" typeface="Times New Roman"/>
         <a:font script="Uigh" typeface="Microsoft Uighur"/>
-        <a:font script="Geor" typeface="Sylfaen"/>
-        <a:font script="Armn" typeface="Arial"/>
-        <a:font script="Bugi" typeface="Leelawadee UI"/>
-        <a:font script="Bopo" typeface="Microsoft JhengHei"/>
-        <a:font script="Java" typeface="Javanese Text"/>
-        <a:font script="Lisu" typeface="Segoe UI"/>
-        <a:font script="Mymr" typeface="Myanmar Text"/>
-        <a:font script="Nkoo" typeface="Ebrima"/>
-        <a:font script="Olck" typeface="Nirmala UI"/>
-        <a:font script="Osma" typeface="Ebrima"/>
-        <a:font script="Phag" typeface="Phagspa"/>
-        <a:font script="Syrn" typeface="Estrangelo Edessa"/>
-        <a:font script="Syrj" typeface="Estrangelo Edessa"/>
-        <a:font script="Syre" typeface="Estrangelo Edessa"/>
-        <a:font script="Sora" typeface="Nirmala UI"/>
-        <a:font script="Tale" typeface="Microsoft Tai Le"/>
-        <a:font script="Talu" typeface="Microsoft New Tai Lue"/>
-        <a:font script="Tfng" typeface="Ebrima"/>
       </a:majorFont>
       <a:minorFont>
-        <a:latin typeface="Aptos" panose="02110004020202020204"/>
+        <a:latin typeface="Cambria"/>
         <a:ea typeface=""/>
         <a:cs typeface=""/>
-        <a:font script="Jpan" typeface="游明朝"/>
+        <a:font script="Jpan" typeface="ＭＳ 明朝"/>
         <a:font script="Hang" typeface="맑은 고딕"/>
-        <a:font script="Hans" typeface="等线"/>
+        <a:font script="Hans" typeface="宋体"/>
         <a:font script="Hant" typeface="新細明體"/>
         <a:font script="Arab" typeface="Arial"/>
         <a:font script="Hebr" typeface="Arial"/>
@@ -16526,24 +16450,6 @@
         <a:font script="Mong" typeface="Mongolian Baiti"/>
         <a:font script="Viet" typeface="Arial"/>
         <a:font script="Uigh" typeface="Microsoft Uighur"/>
-        <a:font script="Geor" typeface="Sylfaen"/>
-        <a:font script="Armn" typeface="Arial"/>
-        <a:font script="Bugi" typeface="Leelawadee UI"/>
-        <a:font script="Bopo" typeface="Microsoft JhengHei"/>
-        <a:font script="Java" typeface="Javanese Text"/>
-        <a:font script="Lisu" typeface="Segoe UI"/>
-        <a:font script="Mymr" typeface="Myanmar Text"/>
-        <a:font script="Nkoo" typeface="Ebrima"/>
-        <a:font script="Olck" typeface="Nirmala UI"/>
-        <a:font script="Osma" typeface="Ebrima"/>
-        <a:font script="Phag" typeface="Phagspa"/>
-        <a:font script="Syrn" typeface="Estrangelo Edessa"/>
-        <a:font script="Syrj" typeface="Estrangelo Edessa"/>
-        <a:font script="Syre" typeface="Estrangelo Edessa"/>
-        <a:font script="Sora" typeface="Nirmala UI"/>
-        <a:font script="Tale" typeface="Microsoft Tai Le"/>
-        <a:font script="Talu" typeface="Microsoft New Tai Lue"/>
-        <a:font script="Tfng" typeface="Ebrima"/>
       </a:minorFont>
     </a:fontScheme>
     <a:fmtScheme name="Office">
@@ -16555,141 +16461,200 @@
           <a:gsLst>
             <a:gs pos="0">
               <a:schemeClr val="phClr">
-                <a:lumMod val="110000"/>
-                <a:satMod val="105000"/>
-                <a:tint val="67000"/>
+                <a:tint val="50000"/>
+                <a:satMod val="300000"/>
               </a:schemeClr>
             </a:gs>
-            <a:gs pos="50000">
+            <a:gs pos="35000">
               <a:schemeClr val="phClr">
-                <a:lumMod val="105000"/>
-                <a:satMod val="103000"/>
-                <a:tint val="73000"/>
+                <a:tint val="37000"/>
+                <a:satMod val="300000"/>
               </a:schemeClr>
             </a:gs>
             <a:gs pos="100000">
               <a:schemeClr val="phClr">
-                <a:lumMod val="105000"/>
-                <a:satMod val="109000"/>
-                <a:tint val="81000"/>
+                <a:tint val="15000"/>
+                <a:satMod val="350000"/>
               </a:schemeClr>
             </a:gs>
           </a:gsLst>
-          <a:lin ang="5400000" scaled="0"/>
+          <a:lin ang="16200000" scaled="1"/>
         </a:gradFill>
         <a:gradFill rotWithShape="1">
           <a:gsLst>
             <a:gs pos="0">
               <a:schemeClr val="phClr">
-                <a:satMod val="103000"/>
-                <a:lumMod val="102000"/>
-                <a:tint val="94000"/>
-              </a:schemeClr>
-            </a:gs>
-            <a:gs pos="50000">
-              <a:schemeClr val="phClr">
-                <a:satMod val="110000"/>
-                <a:lumMod val="100000"/>
+                <a:tint val="100000"/>
                 <a:shade val="100000"/>
+                <a:satMod val="130000"/>
               </a:schemeClr>
             </a:gs>
             <a:gs pos="100000">
               <a:schemeClr val="phClr">
-                <a:lumMod val="99000"/>
-                <a:satMod val="120000"/>
-                <a:shade val="78000"/>
+                <a:tint val="50000"/>
+                <a:shade val="100000"/>
+                <a:satMod val="350000"/>
               </a:schemeClr>
             </a:gs>
           </a:gsLst>
-          <a:lin ang="5400000" scaled="0"/>
+          <a:lin ang="16200000" scaled="0"/>
         </a:gradFill>
       </a:fillStyleLst>
       <a:lnStyleLst>
-        <a:ln w="6350" cap="flat" cmpd="sng" algn="ctr">
+        <a:ln w="9525" cap="flat" cmpd="sng" algn="ctr">
+          <a:solidFill>
+            <a:schemeClr val="phClr">
+              <a:shade val="95000"/>
+              <a:satMod val="105000"/>
+            </a:schemeClr>
+          </a:solidFill>
+          <a:prstDash val="solid"/>
+        </a:ln>
+        <a:ln w="25400" cap="flat" cmpd="sng" algn="ctr">
           <a:solidFill>
             <a:schemeClr val="phClr"/>
           </a:solidFill>
           <a:prstDash val="solid"/>
-          <a:miter lim="800000"/>
         </a:ln>
-        <a:ln w="12700" cap="flat" cmpd="sng" algn="ctr">
+        <a:ln w="38100" cap="flat" cmpd="sng" algn="ctr">
           <a:solidFill>
             <a:schemeClr val="phClr"/>
           </a:solidFill>
           <a:prstDash val="solid"/>
-          <a:miter lim="800000"/>
-        </a:ln>
-        <a:ln w="19050" cap="flat" cmpd="sng" algn="ctr">
-          <a:solidFill>
-            <a:schemeClr val="phClr"/>
-          </a:solidFill>
-          <a:prstDash val="solid"/>
-          <a:miter lim="800000"/>
         </a:ln>
       </a:lnStyleLst>
       <a:effectStyleLst>
         <a:effectStyle>
-          <a:effectLst/>
-        </a:effectStyle>
-        <a:effectStyle>
-          <a:effectLst/>
+          <a:effectLst>
+            <a:outerShdw blurRad="40000" dist="20000" dir="5400000" rotWithShape="0">
+              <a:srgbClr val="000000">
+                <a:alpha val="38000"/>
+              </a:srgbClr>
+            </a:outerShdw>
+          </a:effectLst>
         </a:effectStyle>
         <a:effectStyle>
           <a:effectLst>
-            <a:outerShdw blurRad="57150" dist="19050" dir="5400000" algn="ctr" rotWithShape="0">
+            <a:outerShdw blurRad="40000" dist="23000" dir="5400000" rotWithShape="0">
               <a:srgbClr val="000000">
-                <a:alpha val="63000"/>
+                <a:alpha val="35000"/>
               </a:srgbClr>
             </a:outerShdw>
           </a:effectLst>
+        </a:effectStyle>
+        <a:effectStyle>
+          <a:effectLst>
+            <a:outerShdw blurRad="40000" dist="23000" dir="5400000" rotWithShape="0">
+              <a:srgbClr val="000000">
+                <a:alpha val="35000"/>
+              </a:srgbClr>
+            </a:outerShdw>
+          </a:effectLst>
+          <a:scene3d>
+            <a:camera prst="orthographicFront">
+              <a:rot lat="0" lon="0" rev="0"/>
+            </a:camera>
+            <a:lightRig rig="threePt" dir="t">
+              <a:rot lat="0" lon="0" rev="1200000"/>
+            </a:lightRig>
+          </a:scene3d>
+          <a:sp3d>
+            <a:bevelT w="63500" h="25400"/>
+          </a:sp3d>
         </a:effectStyle>
       </a:effectStyleLst>
       <a:bgFillStyleLst>
         <a:solidFill>
           <a:schemeClr val="phClr"/>
         </a:solidFill>
-        <a:solidFill>
-          <a:schemeClr val="phClr">
-            <a:tint val="95000"/>
-            <a:satMod val="170000"/>
-          </a:schemeClr>
-        </a:solidFill>
         <a:gradFill rotWithShape="1">
           <a:gsLst>
             <a:gs pos="0">
               <a:schemeClr val="phClr">
-                <a:tint val="93000"/>
-                <a:satMod val="150000"/>
-                <a:shade val="98000"/>
-                <a:lumMod val="102000"/>
+                <a:tint val="40000"/>
+                <a:satMod val="350000"/>
               </a:schemeClr>
             </a:gs>
-            <a:gs pos="50000">
+            <a:gs pos="40000">
               <a:schemeClr val="phClr">
-                <a:tint val="98000"/>
-                <a:satMod val="130000"/>
-                <a:shade val="90000"/>
-                <a:lumMod val="103000"/>
+                <a:tint val="45000"/>
+                <a:shade val="99000"/>
+                <a:satMod val="350000"/>
               </a:schemeClr>
             </a:gs>
             <a:gs pos="100000">
               <a:schemeClr val="phClr">
-                <a:shade val="63000"/>
-                <a:satMod val="120000"/>
+                <a:shade val="20000"/>
+                <a:satMod val="255000"/>
               </a:schemeClr>
             </a:gs>
           </a:gsLst>
-          <a:lin ang="5400000" scaled="0"/>
+          <a:path path="circle">
+            <a:fillToRect l="50000" t="-80000" r="50000" b="180000"/>
+          </a:path>
+        </a:gradFill>
+        <a:gradFill rotWithShape="1">
+          <a:gsLst>
+            <a:gs pos="0">
+              <a:schemeClr val="phClr">
+                <a:tint val="80000"/>
+                <a:satMod val="300000"/>
+              </a:schemeClr>
+            </a:gs>
+            <a:gs pos="100000">
+              <a:schemeClr val="phClr">
+                <a:shade val="30000"/>
+                <a:satMod val="200000"/>
+              </a:schemeClr>
+            </a:gs>
+          </a:gsLst>
+          <a:path path="circle">
+            <a:fillToRect l="50000" t="50000" r="50000" b="50000"/>
+          </a:path>
         </a:gradFill>
       </a:bgFillStyleLst>
     </a:fmtScheme>
   </a:themeElements>
-  <a:objectDefaults/>
+  <a:objectDefaults>
+    <a:spDef>
+      <a:spPr/>
+      <a:bodyPr/>
+      <a:lstStyle/>
+      <a:style>
+        <a:lnRef idx="1">
+          <a:schemeClr val="accent1"/>
+        </a:lnRef>
+        <a:fillRef idx="3">
+          <a:schemeClr val="accent1"/>
+        </a:fillRef>
+        <a:effectRef idx="2">
+          <a:schemeClr val="accent1"/>
+        </a:effectRef>
+        <a:fontRef idx="minor">
+          <a:schemeClr val="lt1"/>
+        </a:fontRef>
+      </a:style>
+    </a:spDef>
+    <a:lnDef>
+      <a:spPr/>
+      <a:bodyPr/>
+      <a:lstStyle/>
+      <a:style>
+        <a:lnRef idx="2">
+          <a:schemeClr val="accent1"/>
+        </a:lnRef>
+        <a:fillRef idx="0">
+          <a:schemeClr val="accent1"/>
+        </a:fillRef>
+        <a:effectRef idx="1">
+          <a:schemeClr val="accent1"/>
+        </a:effectRef>
+        <a:fontRef idx="minor">
+          <a:schemeClr val="tx1"/>
+        </a:fontRef>
+      </a:style>
+    </a:lnDef>
+  </a:objectDefaults>
   <a:extraClrSchemeLst/>
-  <a:extLst>
-    <a:ext uri="{05A4C25C-085E-4340-85A3-A5531E510DB2}">
-      <thm15:themeFamily xmlns:thm15="http://schemas.microsoft.com/office/thememl/2012/main" name="Office Theme" id="{2E142A2C-CD16-42D6-873A-C26D2A0506FA}" vid="{1BDDFF52-6CD6-40A5-AB3C-68EB2F1E4D0A}"/>
-    </a:ext>
-  </a:extLst>
 </a:theme>
 </file>
</xml_diff>

<commit_message>
generate eng an port figures in high res
</commit_message>
<xml_diff>
--- a/paper_pdf/censobr_shortPaper.docx
+++ b/paper_pdf/censobr_shortPaper.docx
@@ -121,7 +121,7 @@
         <w:pStyle w:val="Date"/>
       </w:pPr>
       <w:r>
-        <w:t xml:space="preserve">2025-02-11</w:t>
+        <w:t xml:space="preserve">2025-03-21</w:t>
       </w:r>
     </w:p>
     <w:bookmarkStart w:id="20" w:name="introduction"/>
@@ -396,24 +396,24 @@
       </w:r>
       <w:r>
         <w:rPr>
+          <w:b/>
           <w:bCs/>
+        </w:rPr>
+        <w:t xml:space="preserve">universe survey</w:t>
+      </w:r>
+      <w:r>
+        <w:t xml:space="preserve"> </w:t>
+      </w:r>
+      <w:r>
+        <w:t xml:space="preserve">and the</w:t>
+      </w:r>
+      <w:r>
+        <w:t xml:space="preserve"> </w:t>
+      </w:r>
+      <w:r>
+        <w:rPr>
           <w:b/>
-        </w:rPr>
-        <w:t xml:space="preserve">universe survey</w:t>
-      </w:r>
-      <w:r>
-        <w:t xml:space="preserve"> </w:t>
-      </w:r>
-      <w:r>
-        <w:t xml:space="preserve">and the</w:t>
-      </w:r>
-      <w:r>
-        <w:t xml:space="preserve"> </w:t>
-      </w:r>
-      <w:r>
-        <w:rPr>
           <w:bCs/>
-          <w:b/>
         </w:rPr>
         <w:t xml:space="preserve">sample survey</w:t>
       </w:r>
@@ -445,8 +445,8 @@
       </w:r>
       <w:r>
         <w:rPr>
+          <w:b/>
           <w:bCs/>
-          <w:b/>
         </w:rPr>
         <w:t xml:space="preserve">aggregated format</w:t>
       </w:r>
@@ -475,96 +475,96 @@
       </w:r>
       <w:r>
         <w:rPr>
+          <w:b/>
           <w:bCs/>
+        </w:rPr>
+        <w:t xml:space="preserve">microdata</w:t>
+      </w:r>
+      <w:r>
+        <w:t xml:space="preserve"> </w:t>
+      </w:r>
+      <w:r>
+        <w:t xml:space="preserve">from the sample survey (long questionnaire) consist of a dataset in which each row represents an instance of data collection. In IBGE surveys and censuses,</w:t>
+      </w:r>
+      <w:r>
+        <w:t xml:space="preserve"> </w:t>
+      </w:r>
+      <w:r>
+        <w:t xml:space="preserve">“</w:t>
+      </w:r>
+      <w:r>
+        <w:t xml:space="preserve">persons</w:t>
+      </w:r>
+      <w:r>
+        <w:t xml:space="preserve">”</w:t>
+      </w:r>
+      <w:r>
+        <w:t xml:space="preserve"> </w:t>
+      </w:r>
+      <w:r>
+        <w:t xml:space="preserve">and</w:t>
+      </w:r>
+      <w:r>
+        <w:t xml:space="preserve"> </w:t>
+      </w:r>
+      <w:r>
+        <w:t xml:space="preserve">“</w:t>
+      </w:r>
+      <w:r>
+        <w:t xml:space="preserve">households</w:t>
+      </w:r>
+      <w:r>
+        <w:t xml:space="preserve">”</w:t>
+      </w:r>
+      <w:r>
+        <w:t xml:space="preserve"> </w:t>
+      </w:r>
+      <w:r>
+        <w:t xml:space="preserve">are tipically the units of analysis of microdata.</w:t>
+      </w:r>
+      <w:r>
+        <w:t xml:space="preserve"> </w:t>
+      </w:r>
+      <w:r>
+        <w:t xml:space="preserve">“</w:t>
+      </w:r>
+      <w:r>
+        <w:t xml:space="preserve">Persons</w:t>
+      </w:r>
+      <w:r>
+        <w:t xml:space="preserve">”</w:t>
+      </w:r>
+      <w:r>
+        <w:t xml:space="preserve"> </w:t>
+      </w:r>
+      <w:r>
+        <w:t xml:space="preserve">refer to individual members of the population, and their data typically includes personal characteristics such as age, gender, education, etc.</w:t>
+      </w:r>
+      <w:r>
+        <w:t xml:space="preserve"> </w:t>
+      </w:r>
+      <w:r>
+        <w:t xml:space="preserve">“</w:t>
+      </w:r>
+      <w:r>
+        <w:t xml:space="preserve">Households</w:t>
+      </w:r>
+      <w:r>
+        <w:t xml:space="preserve">”</w:t>
+      </w:r>
+      <w:r>
+        <w:t xml:space="preserve"> </w:t>
+      </w:r>
+      <w:r>
+        <w:t xml:space="preserve">represent residential units, which consist of one or more persons living together, sharing living expenses, and typically occupying a single housing unit. Household-level microdata include variables related to housing conditions, access to services (such as water and sanitation) and household composition (such as the number of residents and their relationships). Because the sample survey is more sparse geographically, it does not allow for fine-grained spatial analyses. The smallest geographic units available in the microdata are</w:t>
+      </w:r>
+      <w:r>
+        <w:t xml:space="preserve"> </w:t>
+      </w:r>
+      <w:r>
+        <w:rPr>
           <w:b/>
-        </w:rPr>
-        <w:t xml:space="preserve">microdata</w:t>
-      </w:r>
-      <w:r>
-        <w:t xml:space="preserve"> </w:t>
-      </w:r>
-      <w:r>
-        <w:t xml:space="preserve">from the sample survey (long questionnaire) consist of a dataset in which each row represents an instance of data collection. In IBGE surveys and censuses,</w:t>
-      </w:r>
-      <w:r>
-        <w:t xml:space="preserve"> </w:t>
-      </w:r>
-      <w:r>
-        <w:t xml:space="preserve">“</w:t>
-      </w:r>
-      <w:r>
-        <w:t xml:space="preserve">persons</w:t>
-      </w:r>
-      <w:r>
-        <w:t xml:space="preserve">”</w:t>
-      </w:r>
-      <w:r>
-        <w:t xml:space="preserve"> </w:t>
-      </w:r>
-      <w:r>
-        <w:t xml:space="preserve">and</w:t>
-      </w:r>
-      <w:r>
-        <w:t xml:space="preserve"> </w:t>
-      </w:r>
-      <w:r>
-        <w:t xml:space="preserve">“</w:t>
-      </w:r>
-      <w:r>
-        <w:t xml:space="preserve">households</w:t>
-      </w:r>
-      <w:r>
-        <w:t xml:space="preserve">”</w:t>
-      </w:r>
-      <w:r>
-        <w:t xml:space="preserve"> </w:t>
-      </w:r>
-      <w:r>
-        <w:t xml:space="preserve">are tipically the units of analysis of microdata.</w:t>
-      </w:r>
-      <w:r>
-        <w:t xml:space="preserve"> </w:t>
-      </w:r>
-      <w:r>
-        <w:t xml:space="preserve">“</w:t>
-      </w:r>
-      <w:r>
-        <w:t xml:space="preserve">Persons</w:t>
-      </w:r>
-      <w:r>
-        <w:t xml:space="preserve">”</w:t>
-      </w:r>
-      <w:r>
-        <w:t xml:space="preserve"> </w:t>
-      </w:r>
-      <w:r>
-        <w:t xml:space="preserve">refer to individual members of the population, and their data typically includes personal characteristics such as age, gender, education, etc.</w:t>
-      </w:r>
-      <w:r>
-        <w:t xml:space="preserve"> </w:t>
-      </w:r>
-      <w:r>
-        <w:t xml:space="preserve">“</w:t>
-      </w:r>
-      <w:r>
-        <w:t xml:space="preserve">Households</w:t>
-      </w:r>
-      <w:r>
-        <w:t xml:space="preserve">”</w:t>
-      </w:r>
-      <w:r>
-        <w:t xml:space="preserve"> </w:t>
-      </w:r>
-      <w:r>
-        <w:t xml:space="preserve">represent residential units, which consist of one or more persons living together, sharing living expenses, and typically occupying a single housing unit. Household-level microdata include variables related to housing conditions, access to services (such as water and sanitation) and household composition (such as the number of residents and their relationships). Because the sample survey is more sparse geographically, it does not allow for fine-grained spatial analyses. The smallest geographic units available in the microdata are</w:t>
-      </w:r>
-      <w:r>
-        <w:t xml:space="preserve"> </w:t>
-      </w:r>
-      <w:r>
-        <w:rPr>
           <w:bCs/>
-          <w:b/>
         </w:rPr>
         <w:t xml:space="preserve">weighting areas</w:t>
       </w:r>
@@ -901,8 +901,8 @@
       </w:pPr>
       <w:r>
         <w:rPr>
+          <w:b/>
           <w:bCs/>
-          <w:b/>
         </w:rPr>
         <w:t xml:space="preserve">Table 1. Core data functions in the {censobr} package.</w:t>
       </w:r>
@@ -911,8 +911,8 @@
       <w:tblPr>
         <w:tblStyle w:val="Table"/>
         <w:tblW w:type="pct" w:w="5000"/>
+        <w:tblLayout w:type="fixed"/>
         <w:tblLook w:firstRow="1" w:lastRow="0" w:firstColumn="0" w:lastColumn="0" w:noHBand="0" w:noVBand="0" w:val="0020"/>
-        <w:jc w:val="start"/>
       </w:tblPr>
       <w:tblGrid>
         <w:gridCol w:w="2030"/>
@@ -921,7 +921,7 @@
       </w:tblGrid>
       <w:tr>
         <w:trPr>
-          <w:tblHeader w:val="true"/>
+          <w:tblHeader w:val="on"/>
         </w:trPr>
         <w:tc>
           <w:tcPr/>
@@ -1000,8 +1000,8 @@
             </w:r>
             <w:r>
               <w:rPr>
+                <w:i/>
                 <w:iCs/>
-                <w:i/>
               </w:rPr>
               <w:t xml:space="preserve">soon</w:t>
             </w:r>
@@ -1080,8 +1080,8 @@
             </w:r>
             <w:r>
               <w:rPr>
+                <w:i/>
                 <w:iCs/>
-                <w:i/>
               </w:rPr>
               <w:t xml:space="preserve">soon</w:t>
             </w:r>
@@ -1160,8 +1160,8 @@
             </w:r>
             <w:r>
               <w:rPr>
+                <w:i/>
                 <w:iCs/>
-                <w:i/>
               </w:rPr>
               <w:t xml:space="preserve">soon</w:t>
             </w:r>
@@ -1240,8 +1240,8 @@
             </w:r>
             <w:r>
               <w:rPr>
+                <w:i/>
                 <w:iCs/>
-                <w:i/>
               </w:rPr>
               <w:t xml:space="preserve">soon</w:t>
             </w:r>
@@ -1387,8 +1387,8 @@
             </w:r>
             <w:r>
               <w:rPr>
+                <w:i/>
                 <w:iCs/>
-                <w:i/>
               </w:rPr>
               <w:t xml:space="preserve">soon</w:t>
             </w:r>
@@ -1665,8 +1665,8 @@
       </w:pPr>
       <w:r>
         <w:rPr>
+          <w:b/>
           <w:bCs/>
-          <w:b/>
         </w:rPr>
         <w:t xml:space="preserve">Table 2. Documentation functions in the {censobr} package.</w:t>
       </w:r>
@@ -1675,8 +1675,8 @@
       <w:tblPr>
         <w:tblStyle w:val="Table"/>
         <w:tblW w:type="pct" w:w="5000"/>
+        <w:tblLayout w:type="fixed"/>
         <w:tblLook w:firstRow="1" w:lastRow="0" w:firstColumn="0" w:lastColumn="0" w:noHBand="0" w:noVBand="0" w:val="0020"/>
-        <w:jc w:val="start"/>
       </w:tblPr>
       <w:tblGrid>
         <w:gridCol w:w="1680"/>
@@ -1685,7 +1685,7 @@
       </w:tblGrid>
       <w:tr>
         <w:trPr>
-          <w:tblHeader w:val="true"/>
+          <w:tblHeader w:val="on"/>
         </w:trPr>
         <w:tc>
           <w:tcPr/>
@@ -1764,8 +1764,8 @@
             </w:r>
             <w:r>
               <w:rPr>
+                <w:i/>
                 <w:iCs/>
-                <w:i/>
               </w:rPr>
               <w:t xml:space="preserve">soon</w:t>
             </w:r>
@@ -1833,8 +1833,8 @@
             </w:r>
             <w:r>
               <w:rPr>
+                <w:i/>
                 <w:iCs/>
-                <w:i/>
               </w:rPr>
               <w:t xml:space="preserve">soon</w:t>
             </w:r>
@@ -2925,17 +2925,17 @@
     </w:p>
     <w:p>
       <w:pPr>
+        <w:pStyle w:val="Compact"/>
         <w:numPr>
           <w:ilvl w:val="0"/>
           <w:numId w:val="1001"/>
         </w:numPr>
-        <w:pStyle w:val="Compact"/>
       </w:pPr>
       <w:r>
         <w:rPr>
           <w:rStyle w:val="VerbatimChar"/>
+          <w:b/>
           <w:bCs/>
-          <w:b/>
         </w:rPr>
         <w:t xml:space="preserve">collect()</w:t>
       </w:r>
@@ -2960,17 +2960,17 @@
     </w:p>
     <w:p>
       <w:pPr>
+        <w:pStyle w:val="Compact"/>
         <w:numPr>
           <w:ilvl w:val="0"/>
           <w:numId w:val="1001"/>
         </w:numPr>
-        <w:pStyle w:val="Compact"/>
       </w:pPr>
       <w:r>
         <w:rPr>
           <w:rStyle w:val="VerbatimChar"/>
+          <w:b/>
           <w:bCs/>
-          <w:b/>
         </w:rPr>
         <w:t xml:space="preserve">compute()</w:t>
       </w:r>
@@ -3884,8 +3884,8 @@
       </w:r>
       <w:r>
         <w:rPr>
+          <w:b/>
           <w:bCs/>
-          <w:b/>
         </w:rPr>
         <w:t xml:space="preserve">sampling weights</w:t>
       </w:r>
@@ -7933,7 +7933,7 @@
         <w:rPr>
           <w:rStyle w:val="StringTok"/>
         </w:rPr>
-        <w:t xml:space="preserve">"Northest"</w:t>
+        <w:t xml:space="preserve">"Northeast"</w:t>
       </w:r>
       <w:r>
         <w:rPr>
@@ -7945,7 +7945,7 @@
         <w:rPr>
           <w:rStyle w:val="StringTok"/>
         </w:rPr>
-        <w:t xml:space="preserve">"Southest"</w:t>
+        <w:t xml:space="preserve">"Southeast"</w:t>
       </w:r>
       <w:r>
         <w:rPr>
@@ -10293,6 +10293,57 @@
         <w:rPr>
           <w:rStyle w:val="FunctionTok"/>
         </w:rPr>
+        <w:t xml:space="preserve">scale_y_continuous</w:t>
+      </w:r>
+      <w:r>
+        <w:rPr>
+          <w:rStyle w:val="NormalTok"/>
+        </w:rPr>
+        <w:t xml:space="preserve">(</w:t>
+      </w:r>
+      <w:r>
+        <w:rPr>
+          <w:rStyle w:val="AttributeTok"/>
+        </w:rPr>
+        <w:t xml:space="preserve">labels =</w:t>
+      </w:r>
+      <w:r>
+        <w:rPr>
+          <w:rStyle w:val="NormalTok"/>
+        </w:rPr>
+        <w:t xml:space="preserve"> scales</w:t>
+      </w:r>
+      <w:r>
+        <w:rPr>
+          <w:rStyle w:val="SpecialCharTok"/>
+        </w:rPr>
+        <w:t xml:space="preserve">::</w:t>
+      </w:r>
+      <w:r>
+        <w:rPr>
+          <w:rStyle w:val="NormalTok"/>
+        </w:rPr>
+        <w:t xml:space="preserve">percent) </w:t>
+      </w:r>
+      <w:r>
+        <w:rPr>
+          <w:rStyle w:val="SpecialCharTok"/>
+        </w:rPr>
+        <w:t xml:space="preserve">+</w:t>
+      </w:r>
+      <w:r>
+        <w:br/>
+      </w:r>
+      <w:r>
+        <w:rPr>
+          <w:rStyle w:val="NormalTok"/>
+        </w:rPr>
+        <w:t xml:space="preserve">  </w:t>
+      </w:r>
+      <w:r>
+        <w:rPr>
+          <w:rStyle w:val="FunctionTok"/>
+        </w:rPr>
         <w:t xml:space="preserve">scale_fill_manual</w:t>
       </w:r>
       <w:r>
@@ -10593,11 +10644,11 @@
     </w:p>
     <w:p>
       <w:pPr>
+        <w:pStyle w:val="Compact"/>
         <w:numPr>
           <w:ilvl w:val="0"/>
           <w:numId w:val="1002"/>
         </w:numPr>
-        <w:pStyle w:val="Compact"/>
       </w:pPr>
       <w:r>
         <w:t xml:space="preserve">“</w:t>
@@ -10617,11 +10668,11 @@
     </w:p>
     <w:p>
       <w:pPr>
+        <w:pStyle w:val="Compact"/>
         <w:numPr>
           <w:ilvl w:val="0"/>
           <w:numId w:val="1002"/>
         </w:numPr>
-        <w:pStyle w:val="Compact"/>
       </w:pPr>
       <w:r>
         <w:t xml:space="preserve">“</w:t>
@@ -10641,11 +10692,11 @@
     </w:p>
     <w:p>
       <w:pPr>
+        <w:pStyle w:val="Compact"/>
         <w:numPr>
           <w:ilvl w:val="0"/>
           <w:numId w:val="1002"/>
         </w:numPr>
-        <w:pStyle w:val="Compact"/>
       </w:pPr>
       <w:r>
         <w:t xml:space="preserve">“</w:t>
@@ -10665,11 +10716,11 @@
     </w:p>
     <w:p>
       <w:pPr>
+        <w:pStyle w:val="Compact"/>
         <w:numPr>
           <w:ilvl w:val="0"/>
           <w:numId w:val="1002"/>
         </w:numPr>
-        <w:pStyle w:val="Compact"/>
       </w:pPr>
       <w:r>
         <w:t xml:space="preserve">“</w:t>
@@ -10689,11 +10740,11 @@
     </w:p>
     <w:p>
       <w:pPr>
+        <w:pStyle w:val="Compact"/>
         <w:numPr>
           <w:ilvl w:val="0"/>
           <w:numId w:val="1002"/>
         </w:numPr>
-        <w:pStyle w:val="Compact"/>
       </w:pPr>
       <w:r>
         <w:t xml:space="preserve">“</w:t>
@@ -10713,11 +10764,11 @@
     </w:p>
     <w:p>
       <w:pPr>
+        <w:pStyle w:val="Compact"/>
         <w:numPr>
           <w:ilvl w:val="0"/>
           <w:numId w:val="1002"/>
         </w:numPr>
-        <w:pStyle w:val="Compact"/>
       </w:pPr>
       <w:r>
         <w:t xml:space="preserve">“</w:t>
@@ -10737,11 +10788,11 @@
     </w:p>
     <w:p>
       <w:pPr>
+        <w:pStyle w:val="Compact"/>
         <w:numPr>
           <w:ilvl w:val="0"/>
           <w:numId w:val="1002"/>
         </w:numPr>
-        <w:pStyle w:val="Compact"/>
       </w:pPr>
       <w:r>
         <w:t xml:space="preserve">“</w:t>
@@ -10761,11 +10812,11 @@
     </w:p>
     <w:p>
       <w:pPr>
+        <w:pStyle w:val="Compact"/>
         <w:numPr>
           <w:ilvl w:val="0"/>
           <w:numId w:val="1002"/>
         </w:numPr>
-        <w:pStyle w:val="Compact"/>
       </w:pPr>
       <w:r>
         <w:t xml:space="preserve">“</w:t>
@@ -14545,8 +14596,8 @@
       </w:pPr>
       <w:r>
         <w:rPr>
+          <w:b/>
           <w:bCs/>
-          <w:b/>
         </w:rPr>
         <w:t xml:space="preserve">Table 3. Support functions for managing {censobr} files.</w:t>
       </w:r>
@@ -14555,8 +14606,8 @@
       <w:tblPr>
         <w:tblStyle w:val="Table"/>
         <w:tblW w:type="pct" w:w="5000"/>
+        <w:tblLayout w:type="fixed"/>
         <w:tblLook w:firstRow="1" w:lastRow="0" w:firstColumn="0" w:lastColumn="0" w:noHBand="0" w:noVBand="0" w:val="0020"/>
-        <w:jc w:val="start"/>
       </w:tblPr>
       <w:tblGrid>
         <w:gridCol w:w="2640"/>
@@ -14564,7 +14615,7 @@
       </w:tblGrid>
       <w:tr>
         <w:trPr>
-          <w:tblHeader w:val="true"/>
+          <w:tblHeader w:val="on"/>
         </w:trPr>
         <w:tc>
           <w:tcPr/>
@@ -15084,8 +15135,8 @@
       </w:r>
       <w:r>
         <w:rPr>
+          <w:i/>
           <w:iCs/>
-          <w:i/>
         </w:rPr>
         <w:t xml:space="preserve">Journal of Housing Economics</w:t>
       </w:r>
@@ -15116,8 +15167,8 @@
       </w:r>
       <w:r>
         <w:rPr>
+          <w:i/>
           <w:iCs/>
-          <w:i/>
         </w:rPr>
         <w:t xml:space="preserve">SSRN Electronic Journal</w:t>
       </w:r>
@@ -15165,8 +15216,8 @@
       </w:r>
       <w:r>
         <w:rPr>
+          <w:i/>
           <w:iCs/>
-          <w:i/>
         </w:rPr>
         <w:t xml:space="preserve">Applied Geography</w:t>
       </w:r>
@@ -15191,8 +15242,8 @@
       </w:r>
       <w:r>
         <w:rPr>
+          <w:i/>
           <w:iCs/>
-          <w:i/>
         </w:rPr>
         <w:t xml:space="preserve">Estatisticas Historicas Do Brasil : Series Economicas Demograficas e Sociais de 1550 a 1988</w:t>
       </w:r>
@@ -15228,8 +15279,8 @@
       </w:r>
       <w:r>
         <w:rPr>
+          <w:i/>
           <w:iCs/>
-          <w:i/>
         </w:rPr>
         <w:t xml:space="preserve">Metodologia Do Censo Demografico 2010</w:t>
       </w:r>
@@ -15265,8 +15316,8 @@
       </w:r>
       <w:r>
         <w:rPr>
+          <w:i/>
           <w:iCs/>
-          <w:i/>
         </w:rPr>
         <w:t xml:space="preserve">Geobr: Download Official Spatial Data Sets of Brazil</w:t>
       </w:r>
@@ -15344,8 +15395,8 @@
       </w:r>
       <w:r>
         <w:rPr>
+          <w:i/>
           <w:iCs/>
-          <w:i/>
         </w:rPr>
         <w:t xml:space="preserve">Cancensus: R Package to Access, Retrieve, and Work with Canadian Census Data and Geography</w:t>
       </w:r>
@@ -15381,8 +15432,8 @@
       </w:r>
       <w:r>
         <w:rPr>
+          <w:i/>
           <w:iCs/>
-          <w:i/>
         </w:rPr>
         <w:t xml:space="preserve">Tidycensus: Load US Census Boundary and Attribute Data as ’Tidyverse’ and ’Sf’-Ready Data Frames</w:t>
       </w:r>
@@ -15438,14 +15489,14 @@
 <file path=word/numbering.xml><?xml version="1.0" encoding="utf-8"?>
 <w:numbering xmlns:w="http://schemas.openxmlformats.org/wordprocessingml/2006/main">
   <w:abstractNum w:abstractNumId="990">
-    <w:nsid w:val="A990"/>
+    <w:nsid w:val="0000A990"/>
     <w:multiLevelType w:val="multilevel"/>
     <w:lvl w:ilvl="0">
       <w:numFmt w:val="bullet"/>
       <w:lvlText w:val=" "/>
       <w:lvlJc w:val="left"/>
       <w:pPr>
-        <w:ind w:left="720" w:hanging="480"/>
+        <w:ind w:left="720" w:hanging="360"/>
       </w:pPr>
     </w:lvl>
     <w:lvl w:ilvl="1">
@@ -15453,7 +15504,7 @@
       <w:lvlText w:val=" "/>
       <w:lvlJc w:val="left"/>
       <w:pPr>
-        <w:ind w:left="1440" w:hanging="480"/>
+        <w:ind w:left="1440" w:hanging="360"/>
       </w:pPr>
     </w:lvl>
     <w:lvl w:ilvl="2">
@@ -15461,7 +15512,7 @@
       <w:lvlText w:val=" "/>
       <w:lvlJc w:val="left"/>
       <w:pPr>
-        <w:ind w:left="2160" w:hanging="480"/>
+        <w:ind w:left="2160" w:hanging="360"/>
       </w:pPr>
     </w:lvl>
     <w:lvl w:ilvl="3">
@@ -15469,7 +15520,7 @@
       <w:lvlText w:val=" "/>
       <w:lvlJc w:val="left"/>
       <w:pPr>
-        <w:ind w:left="2880" w:hanging="480"/>
+        <w:ind w:left="2880" w:hanging="360"/>
       </w:pPr>
     </w:lvl>
     <w:lvl w:ilvl="4">
@@ -15477,7 +15528,7 @@
       <w:lvlText w:val=" "/>
       <w:lvlJc w:val="left"/>
       <w:pPr>
-        <w:ind w:left="3600" w:hanging="480"/>
+        <w:ind w:left="3600" w:hanging="360"/>
       </w:pPr>
     </w:lvl>
     <w:lvl w:ilvl="5">
@@ -15485,7 +15536,7 @@
       <w:lvlText w:val=" "/>
       <w:lvlJc w:val="left"/>
       <w:pPr>
-        <w:ind w:left="4320" w:hanging="480"/>
+        <w:ind w:left="4320" w:hanging="360"/>
       </w:pPr>
     </w:lvl>
     <w:lvl w:ilvl="6">
@@ -15493,7 +15544,7 @@
       <w:lvlText w:val=" "/>
       <w:lvlJc w:val="left"/>
       <w:pPr>
-        <w:ind w:left="5040" w:hanging="480"/>
+        <w:ind w:left="5040" w:hanging="360"/>
       </w:pPr>
     </w:lvl>
     <w:lvl w:ilvl="7">
@@ -15501,7 +15552,7 @@
       <w:lvlText w:val=" "/>
       <w:lvlJc w:val="left"/>
       <w:pPr>
-        <w:ind w:left="5760" w:hanging="480"/>
+        <w:ind w:left="5760" w:hanging="360"/>
       </w:pPr>
     </w:lvl>
     <w:lvl w:ilvl="8">
@@ -15509,84 +15560,111 @@
       <w:lvlText w:val=" "/>
       <w:lvlJc w:val="left"/>
       <w:pPr>
-        <w:ind w:left="6480" w:hanging="480"/>
+        <w:ind w:left="6480" w:hanging="360"/>
       </w:pPr>
     </w:lvl>
   </w:abstractNum>
   <w:abstractNum w:abstractNumId="991">
-    <w:nsid w:val="A991"/>
+    <w:nsid w:val="0000A991"/>
     <w:multiLevelType w:val="multilevel"/>
     <w:lvl w:ilvl="0">
       <w:numFmt w:val="bullet"/>
-      <w:lvlText w:val="•"/>
+      <w:lvlText w:val=""/>
       <w:lvlJc w:val="left"/>
       <w:pPr>
-        <w:ind w:left="720" w:hanging="480"/>
+        <w:ind w:left="720" w:hanging="360"/>
       </w:pPr>
+      <w:rPr>
+        <w:rFonts w:ascii="Symbol" w:hAnsi="Symbol" w:cs="Symbol" w:hint="default"/>
+      </w:rPr>
     </w:lvl>
     <w:lvl w:ilvl="1">
       <w:numFmt w:val="bullet"/>
-      <w:lvlText w:val="–"/>
+      <w:lvlText w:val="o"/>
       <w:lvlJc w:val="left"/>
       <w:pPr>
-        <w:ind w:left="1440" w:hanging="480"/>
+        <w:ind w:left="1440" w:hanging="360"/>
       </w:pPr>
+      <w:rPr>
+        <w:rFonts w:ascii="Courier New" w:hAnsi="Courier New" w:cs="Courier New" w:hint="default"/>
+      </w:rPr>
     </w:lvl>
     <w:lvl w:ilvl="2">
       <w:numFmt w:val="bullet"/>
-      <w:lvlText w:val="•"/>
+      <w:lvlText w:val=""/>
       <w:lvlJc w:val="left"/>
       <w:pPr>
-        <w:ind w:left="2160" w:hanging="480"/>
+        <w:ind w:left="2160" w:hanging="360"/>
       </w:pPr>
+      <w:rPr>
+        <w:rFonts w:ascii="Wingdings" w:hAnsi="Wingdings" w:cs="Wingdings" w:hint="default"/>
+      </w:rPr>
     </w:lvl>
     <w:lvl w:ilvl="3">
       <w:numFmt w:val="bullet"/>
-      <w:lvlText w:val="–"/>
+      <w:lvlText w:val=""/>
       <w:lvlJc w:val="left"/>
       <w:pPr>
-        <w:ind w:left="2880" w:hanging="480"/>
+        <w:ind w:left="2880" w:hanging="360"/>
       </w:pPr>
+      <w:rPr>
+        <w:rFonts w:ascii="Symbol" w:hAnsi="Symbol" w:cs="Symbol" w:hint="default"/>
+      </w:rPr>
     </w:lvl>
     <w:lvl w:ilvl="4">
       <w:numFmt w:val="bullet"/>
-      <w:lvlText w:val="•"/>
+      <w:lvlText w:val="o"/>
       <w:lvlJc w:val="left"/>
       <w:pPr>
-        <w:ind w:left="3600" w:hanging="480"/>
+        <w:ind w:left="3600" w:hanging="360"/>
       </w:pPr>
+      <w:rPr>
+        <w:rFonts w:ascii="Courier New" w:hAnsi="Courier New" w:cs="Courier New" w:hint="default"/>
+      </w:rPr>
     </w:lvl>
     <w:lvl w:ilvl="5">
       <w:numFmt w:val="bullet"/>
-      <w:lvlText w:val="–"/>
+      <w:lvlText w:val=""/>
       <w:lvlJc w:val="left"/>
       <w:pPr>
-        <w:ind w:left="4320" w:hanging="480"/>
+        <w:ind w:left="4320" w:hanging="360"/>
       </w:pPr>
+      <w:rPr>
+        <w:rFonts w:ascii="Wingdings" w:hAnsi="Wingdings" w:cs="Wingdings" w:hint="default"/>
+      </w:rPr>
     </w:lvl>
     <w:lvl w:ilvl="6">
       <w:numFmt w:val="bullet"/>
-      <w:lvlText w:val="•"/>
+      <w:lvlText w:val=""/>
       <w:lvlJc w:val="left"/>
       <w:pPr>
-        <w:ind w:left="5040" w:hanging="480"/>
+        <w:ind w:left="5040" w:hanging="360"/>
       </w:pPr>
+      <w:rPr>
+        <w:rFonts w:ascii="Symbol" w:hAnsi="Symbol" w:cs="Symbol" w:hint="default"/>
+      </w:rPr>
     </w:lvl>
     <w:lvl w:ilvl="7">
       <w:numFmt w:val="bullet"/>
-      <w:lvlText w:val="–"/>
+      <w:lvlText w:val="o"/>
       <w:lvlJc w:val="left"/>
       <w:pPr>
-        <w:ind w:left="5760" w:hanging="480"/>
+        <w:ind w:left="5760" w:hanging="360"/>
       </w:pPr>
+      <w:rPr>
+        <w:rFonts w:ascii="Courier New" w:hAnsi="Courier New" w:cs="Courier New" w:hint="default"/>
+      </w:rPr>
     </w:lvl>
     <w:lvl w:ilvl="8">
       <w:numFmt w:val="bullet"/>
-      <w:lvlText w:val="•"/>
+      <w:lvlText w:val=""/>
       <w:lvlJc w:val="left"/>
       <w:pPr>
-        <w:ind w:left="6480" w:hanging="480"/>
+        <w:ind w:left="6480" w:hanging="360"/>
       </w:pPr>
+      <w:rPr>
+        <w:rFonts w:ascii="Wingdings" w:hAnsi="Wingdings" w:cs="Wingdings" w:hint="default"/>
+      </w:rPr>
     </w:lvl>
   </w:abstractNum>
   <w:num w:numId="1000">
@@ -15627,10 +15705,10 @@
     <w:name w:val="Body Text"/>
     <w:basedOn w:val="Normal"/>
     <w:link w:val="BodyTextChar"/>
+    <w:qFormat/>
     <w:pPr>
       <w:spacing w:after="180" w:before="180"/>
     </w:pPr>
-    <w:qFormat/>
   </w:style>
   <w:style w:customStyle="1" w:styleId="FirstParagraph" w:type="paragraph">
     <w:name w:val="First Paragraph"/>
@@ -15650,36 +15728,70 @@
     <w:name w:val="Title"/>
     <w:basedOn w:val="Normal"/>
     <w:next w:val="BodyText"/>
+    <w:link w:val="TitleChar"/>
+    <w:uiPriority w:val="10"/>
     <w:qFormat/>
+    <w:rsid w:val="00A10FD9"/>
     <w:pPr>
-      <w:keepNext/>
-      <w:keepLines/>
-      <w:spacing w:after="240" w:before="480"/>
+      <w:spacing w:after="80" w:line="240" w:lineRule="auto"/>
+      <w:contextualSpacing/>
       <w:jc w:val="center"/>
     </w:pPr>
     <w:rPr>
       <w:rFonts w:asciiTheme="majorHAnsi" w:cstheme="majorBidi" w:eastAsiaTheme="majorEastAsia" w:hAnsiTheme="majorHAnsi"/>
-      <w:b/>
-      <w:bCs/>
-      <w:color w:themeColor="accent1" w:themeShade="B5" w:val="345A8A"/>
-      <w:sz w:val="36"/>
-      <w:szCs w:val="36"/>
+      <w:spacing w:val="-10"/>
+      <w:kern w:val="28"/>
+      <w:sz w:val="56"/>
+      <w:szCs w:val="56"/>
+    </w:rPr>
+  </w:style>
+  <w:style w:customStyle="1" w:styleId="TitleChar" w:type="character">
+    <w:name w:val="Title Char"/>
+    <w:basedOn w:val="DefaultParagraphFont"/>
+    <w:link w:val="Title"/>
+    <w:uiPriority w:val="10"/>
+    <w:rsid w:val="00A10FD9"/>
+    <w:rPr>
+      <w:rFonts w:asciiTheme="majorHAnsi" w:cstheme="majorBidi" w:eastAsiaTheme="majorEastAsia" w:hAnsiTheme="majorHAnsi"/>
+      <w:spacing w:val="-10"/>
+      <w:kern w:val="28"/>
+      <w:sz w:val="56"/>
+      <w:szCs w:val="56"/>
     </w:rPr>
   </w:style>
   <w:style w:styleId="Subtitle" w:type="paragraph">
     <w:name w:val="Subtitle"/>
-    <w:basedOn w:val="Title"/>
+    <w:basedOn w:val="Normal"/>
     <w:next w:val="BodyText"/>
+    <w:link w:val="SubtitleChar"/>
+    <w:uiPriority w:val="11"/>
     <w:qFormat/>
+    <w:rsid w:val="00A10FD9"/>
     <w:pPr>
-      <w:keepNext/>
-      <w:keepLines/>
-      <w:spacing w:after="240" w:before="240"/>
-      <w:jc w:val="center"/>
+      <w:numPr>
+        <w:ilvl w:val="1"/>
+      </w:numPr>
     </w:pPr>
     <w:rPr>
-      <w:sz w:val="30"/>
-      <w:szCs w:val="30"/>
+      <w:rFonts w:cstheme="majorBidi" w:eastAsiaTheme="majorEastAsia"/>
+      <w:color w:themeColor="text1" w:themeTint="A6" w:val="595959"/>
+      <w:spacing w:val="15"/>
+      <w:sz w:val="28"/>
+      <w:szCs w:val="28"/>
+    </w:rPr>
+  </w:style>
+  <w:style w:customStyle="1" w:styleId="SubtitleChar" w:type="character">
+    <w:name w:val="Subtitle Char"/>
+    <w:basedOn w:val="DefaultParagraphFont"/>
+    <w:link w:val="Subtitle"/>
+    <w:uiPriority w:val="11"/>
+    <w:rsid w:val="00A10FD9"/>
+    <w:rPr>
+      <w:rFonts w:cstheme="majorBidi" w:eastAsiaTheme="majorEastAsia"/>
+      <w:color w:themeColor="text1" w:themeTint="A6" w:val="595959"/>
+      <w:spacing w:val="15"/>
+      <w:sz w:val="28"/>
+      <w:szCs w:val="28"/>
     </w:rPr>
   </w:style>
   <w:style w:customStyle="1" w:styleId="Author" w:type="paragraph">
@@ -15702,6 +15814,24 @@
       <w:jc w:val="center"/>
     </w:pPr>
   </w:style>
+  <w:style w:customStyle="1" w:styleId="AbstractTitle" w:type="paragraph">
+    <w:name w:val="Abstract Title"/>
+    <w:basedOn w:val="Normal"/>
+    <w:next w:val="Abstract"/>
+    <w:qFormat/>
+    <w:pPr>
+      <w:keepNext/>
+      <w:keepLines/>
+      <w:spacing w:after="0" w:before="300"/>
+      <w:jc w:val="center"/>
+    </w:pPr>
+    <w:rPr>
+      <w:b/>
+      <w:color w:val="345A8A"/>
+      <w:sz w:val="20"/>
+      <w:szCs w:val="20"/>
+    </w:rPr>
+  </w:style>
   <w:style w:customStyle="1" w:styleId="Abstract" w:type="paragraph">
     <w:name w:val="Abstract"/>
     <w:basedOn w:val="Normal"/>
@@ -15710,7 +15840,7 @@
     <w:pPr>
       <w:keepNext/>
       <w:keepLines/>
-      <w:spacing w:after="300" w:before="300"/>
+      <w:spacing w:after="300" w:before="100"/>
     </w:pPr>
     <w:rPr>
       <w:sz w:val="20"/>
@@ -15726,191 +15856,321 @@
     <w:rPr/>
   </w:style>
   <w:style w:styleId="Heading1" w:type="paragraph">
-    <w:name w:val="Heading 1"/>
+    <w:name w:val="heading 1"/>
     <w:basedOn w:val="Normal"/>
     <w:next w:val="BodyText"/>
+    <w:link w:val="Heading1Char"/>
     <w:uiPriority w:val="9"/>
     <w:qFormat/>
+    <w:rsid w:val="00A10FD9"/>
     <w:pPr>
       <w:keepNext/>
       <w:keepLines/>
-      <w:spacing w:after="0" w:before="480"/>
+      <w:spacing w:after="80" w:before="360"/>
       <w:outlineLvl w:val="0"/>
     </w:pPr>
     <w:rPr>
       <w:rFonts w:asciiTheme="majorHAnsi" w:cstheme="majorBidi" w:eastAsiaTheme="majorEastAsia" w:hAnsiTheme="majorHAnsi"/>
-      <w:b/>
-      <w:bCs/>
-      <w:color w:themeColor="accent1" w:val="4F81BD"/>
+      <w:color w:themeColor="accent1" w:themeShade="BF" w:val="0F4761"/>
+      <w:sz w:val="40"/>
+      <w:szCs w:val="40"/>
+    </w:rPr>
+  </w:style>
+  <w:style w:styleId="Heading2" w:type="paragraph">
+    <w:name w:val="heading 2"/>
+    <w:basedOn w:val="Normal"/>
+    <w:next w:val="BodyText"/>
+    <w:link w:val="Heading2Char"/>
+    <w:uiPriority w:val="9"/>
+    <w:semiHidden/>
+    <w:unhideWhenUsed/>
+    <w:qFormat/>
+    <w:rsid w:val="00A10FD9"/>
+    <w:pPr>
+      <w:keepNext/>
+      <w:keepLines/>
+      <w:spacing w:after="80" w:before="160"/>
+      <w:outlineLvl w:val="1"/>
+    </w:pPr>
+    <w:rPr>
+      <w:rFonts w:asciiTheme="majorHAnsi" w:cstheme="majorBidi" w:eastAsiaTheme="majorEastAsia" w:hAnsiTheme="majorHAnsi"/>
+      <w:color w:themeColor="accent1" w:themeShade="BF" w:val="0F4761"/>
       <w:sz w:val="32"/>
       <w:szCs w:val="32"/>
     </w:rPr>
   </w:style>
-  <w:style w:styleId="Heading2" w:type="paragraph">
-    <w:name w:val="Heading 2"/>
+  <w:style w:styleId="Heading3" w:type="paragraph">
+    <w:name w:val="heading 3"/>
     <w:basedOn w:val="Normal"/>
     <w:next w:val="BodyText"/>
+    <w:link w:val="Heading3Char"/>
     <w:uiPriority w:val="9"/>
+    <w:semiHidden/>
     <w:unhideWhenUsed/>
     <w:qFormat/>
+    <w:rsid w:val="00A10FD9"/>
     <w:pPr>
       <w:keepNext/>
       <w:keepLines/>
-      <w:spacing w:after="0" w:before="200"/>
-      <w:outlineLvl w:val="1"/>
+      <w:spacing w:after="80" w:before="160"/>
+      <w:outlineLvl w:val="2"/>
     </w:pPr>
     <w:rPr>
-      <w:rFonts w:asciiTheme="majorHAnsi" w:cstheme="majorBidi" w:eastAsiaTheme="majorEastAsia" w:hAnsiTheme="majorHAnsi"/>
-      <w:b/>
-      <w:bCs/>
-      <w:color w:themeColor="accent1" w:val="4F81BD"/>
+      <w:rFonts w:cstheme="majorBidi" w:eastAsiaTheme="majorEastAsia"/>
+      <w:color w:themeColor="accent1" w:themeShade="BF" w:val="0F4761"/>
       <w:sz w:val="28"/>
       <w:szCs w:val="28"/>
     </w:rPr>
   </w:style>
-  <w:style w:styleId="Heading3" w:type="paragraph">
-    <w:name w:val="Heading 3"/>
+  <w:style w:styleId="Heading4" w:type="paragraph">
+    <w:name w:val="heading 4"/>
     <w:basedOn w:val="Normal"/>
     <w:next w:val="BodyText"/>
+    <w:link w:val="Heading4Char"/>
     <w:uiPriority w:val="9"/>
+    <w:semiHidden/>
     <w:unhideWhenUsed/>
     <w:qFormat/>
+    <w:rsid w:val="00A10FD9"/>
     <w:pPr>
       <w:keepNext/>
       <w:keepLines/>
-      <w:spacing w:after="0" w:before="200"/>
-      <w:outlineLvl w:val="2"/>
+      <w:spacing w:after="40" w:before="80"/>
+      <w:outlineLvl w:val="3"/>
     </w:pPr>
     <w:rPr>
-      <w:rFonts w:asciiTheme="majorHAnsi" w:cstheme="majorBidi" w:eastAsiaTheme="majorEastAsia" w:hAnsiTheme="majorHAnsi"/>
-      <w:b/>
-      <w:bCs/>
-      <w:color w:themeColor="accent1" w:val="4F81BD"/>
-      <w:sz w:val="24"/>
-      <w:szCs w:val="24"/>
+      <w:rFonts w:cstheme="majorBidi" w:eastAsiaTheme="majorEastAsia"/>
+      <w:i/>
+      <w:iCs/>
+      <w:color w:themeColor="accent1" w:themeShade="BF" w:val="0F4761"/>
     </w:rPr>
   </w:style>
-  <w:style w:styleId="Heading4" w:type="paragraph">
-    <w:name w:val="Heading 4"/>
+  <w:style w:styleId="Heading5" w:type="paragraph">
+    <w:name w:val="heading 5"/>
     <w:basedOn w:val="Normal"/>
     <w:next w:val="BodyText"/>
+    <w:link w:val="Heading5Char"/>
     <w:uiPriority w:val="9"/>
+    <w:semiHidden/>
     <w:unhideWhenUsed/>
     <w:qFormat/>
+    <w:rsid w:val="00A10FD9"/>
     <w:pPr>
       <w:keepNext/>
       <w:keepLines/>
-      <w:spacing w:after="0" w:before="200"/>
-      <w:outlineLvl w:val="3"/>
+      <w:spacing w:after="40" w:before="80"/>
+      <w:outlineLvl w:val="4"/>
     </w:pPr>
     <w:rPr>
-      <w:rFonts w:asciiTheme="majorHAnsi" w:cstheme="majorBidi" w:eastAsiaTheme="majorEastAsia" w:hAnsiTheme="majorHAnsi"/>
-      <w:i/>
-      <w:bCs/>
-      <w:color w:themeColor="accent1" w:val="4F81BD"/>
-      <w:sz w:val="24"/>
-      <w:szCs w:val="24"/>
+      <w:rFonts w:cstheme="majorBidi" w:eastAsiaTheme="majorEastAsia"/>
+      <w:color w:themeColor="accent1" w:themeShade="BF" w:val="0F4761"/>
     </w:rPr>
   </w:style>
-  <w:style w:styleId="Heading5" w:type="paragraph">
-    <w:name w:val="Heading 5"/>
+  <w:style w:styleId="Heading6" w:type="paragraph">
+    <w:name w:val="heading 6"/>
     <w:basedOn w:val="Normal"/>
     <w:next w:val="BodyText"/>
+    <w:link w:val="Heading6Char"/>
     <w:uiPriority w:val="9"/>
+    <w:semiHidden/>
     <w:unhideWhenUsed/>
     <w:qFormat/>
+    <w:rsid w:val="00A10FD9"/>
     <w:pPr>
       <w:keepNext/>
       <w:keepLines/>
-      <w:spacing w:after="0" w:before="200"/>
-      <w:outlineLvl w:val="4"/>
+      <w:spacing w:after="0" w:before="40"/>
+      <w:outlineLvl w:val="5"/>
     </w:pPr>
     <w:rPr>
-      <w:rFonts w:asciiTheme="majorHAnsi" w:cstheme="majorBidi" w:eastAsiaTheme="majorEastAsia" w:hAnsiTheme="majorHAnsi"/>
+      <w:rFonts w:cstheme="majorBidi" w:eastAsiaTheme="majorEastAsia"/>
+      <w:i/>
       <w:iCs/>
-      <w:color w:themeColor="accent1" w:val="4F81BD"/>
-      <w:sz w:val="24"/>
-      <w:szCs w:val="24"/>
+      <w:color w:themeColor="text1" w:themeTint="A6" w:val="595959"/>
     </w:rPr>
   </w:style>
-  <w:style w:styleId="Heading6" w:type="paragraph">
-    <w:name w:val="Heading 6"/>
+  <w:style w:styleId="Heading7" w:type="paragraph">
+    <w:name w:val="heading 7"/>
     <w:basedOn w:val="Normal"/>
     <w:next w:val="BodyText"/>
+    <w:link w:val="Heading7Char"/>
     <w:uiPriority w:val="9"/>
+    <w:semiHidden/>
     <w:unhideWhenUsed/>
     <w:qFormat/>
+    <w:rsid w:val="00A10FD9"/>
     <w:pPr>
       <w:keepNext/>
       <w:keepLines/>
-      <w:spacing w:after="0" w:before="200"/>
-      <w:outlineLvl w:val="5"/>
+      <w:spacing w:after="0" w:before="40"/>
+      <w:outlineLvl w:val="6"/>
     </w:pPr>
     <w:rPr>
-      <w:rFonts w:asciiTheme="majorHAnsi" w:cstheme="majorBidi" w:eastAsiaTheme="majorEastAsia" w:hAnsiTheme="majorHAnsi"/>
-      <w:color w:themeColor="accent1" w:val="4F81BD"/>
-      <w:sz w:val="24"/>
-      <w:szCs w:val="24"/>
+      <w:rFonts w:cstheme="majorBidi" w:eastAsiaTheme="majorEastAsia"/>
+      <w:color w:themeColor="text1" w:themeTint="A6" w:val="595959"/>
     </w:rPr>
   </w:style>
-  <w:style w:styleId="Heading7" w:type="paragraph">
-    <w:name w:val="Heading 7"/>
+  <w:style w:styleId="Heading8" w:type="paragraph">
+    <w:name w:val="heading 8"/>
     <w:basedOn w:val="Normal"/>
     <w:next w:val="BodyText"/>
+    <w:link w:val="Heading8Char"/>
     <w:uiPriority w:val="9"/>
+    <w:semiHidden/>
     <w:unhideWhenUsed/>
     <w:qFormat/>
+    <w:rsid w:val="00A10FD9"/>
     <w:pPr>
       <w:keepNext/>
       <w:keepLines/>
-      <w:spacing w:after="0" w:before="200"/>
-      <w:outlineLvl w:val="6"/>
+      <w:spacing w:after="0"/>
+      <w:outlineLvl w:val="7"/>
     </w:pPr>
     <w:rPr>
-      <w:rFonts w:asciiTheme="majorHAnsi" w:cstheme="majorBidi" w:eastAsiaTheme="majorEastAsia" w:hAnsiTheme="majorHAnsi"/>
-      <w:color w:themeColor="accent1" w:val="4F81BD"/>
-      <w:sz w:val="24"/>
-      <w:szCs w:val="24"/>
+      <w:rFonts w:cstheme="majorBidi" w:eastAsiaTheme="majorEastAsia"/>
+      <w:i/>
+      <w:iCs/>
+      <w:color w:themeColor="text1" w:themeTint="D8" w:val="272727"/>
     </w:rPr>
   </w:style>
-  <w:style w:styleId="Heading8" w:type="paragraph">
-    <w:name w:val="Heading 8"/>
+  <w:style w:styleId="Heading9" w:type="paragraph">
+    <w:name w:val="heading 9"/>
     <w:basedOn w:val="Normal"/>
     <w:next w:val="BodyText"/>
+    <w:link w:val="Heading9Char"/>
     <w:uiPriority w:val="9"/>
+    <w:semiHidden/>
     <w:unhideWhenUsed/>
     <w:qFormat/>
+    <w:rsid w:val="00A10FD9"/>
     <w:pPr>
       <w:keepNext/>
       <w:keepLines/>
-      <w:spacing w:after="0" w:before="200"/>
-      <w:outlineLvl w:val="7"/>
-    </w:pPr>
-    <w:rPr>
-      <w:rFonts w:asciiTheme="majorHAnsi" w:cstheme="majorBidi" w:eastAsiaTheme="majorEastAsia" w:hAnsiTheme="majorHAnsi"/>
-      <w:color w:themeColor="accent1" w:val="4F81BD"/>
-      <w:sz w:val="24"/>
-      <w:szCs w:val="24"/>
-    </w:rPr>
-  </w:style>
-  <w:style w:styleId="Heading9" w:type="paragraph">
-    <w:name w:val="Heading 9"/>
-    <w:basedOn w:val="Normal"/>
-    <w:next w:val="BodyText"/>
-    <w:uiPriority w:val="9"/>
-    <w:unhideWhenUsed/>
-    <w:qFormat/>
-    <w:pPr>
-      <w:keepNext/>
-      <w:keepLines/>
-      <w:spacing w:after="0" w:before="200"/>
+      <w:spacing w:after="0"/>
       <w:outlineLvl w:val="8"/>
     </w:pPr>
     <w:rPr>
+      <w:rFonts w:cstheme="majorBidi" w:eastAsiaTheme="majorEastAsia"/>
+      <w:color w:themeColor="text1" w:themeTint="D8" w:val="272727"/>
+    </w:rPr>
+  </w:style>
+  <w:style w:customStyle="1" w:styleId="Heading1Char" w:type="character">
+    <w:name w:val="Heading 1 Char"/>
+    <w:basedOn w:val="DefaultParagraphFont"/>
+    <w:link w:val="Heading1"/>
+    <w:uiPriority w:val="9"/>
+    <w:rsid w:val="00A10FD9"/>
+    <w:rPr>
       <w:rFonts w:asciiTheme="majorHAnsi" w:cstheme="majorBidi" w:eastAsiaTheme="majorEastAsia" w:hAnsiTheme="majorHAnsi"/>
-      <w:color w:themeColor="accent1" w:val="4F81BD"/>
-      <w:sz w:val="24"/>
-      <w:szCs w:val="24"/>
+      <w:color w:themeColor="accent1" w:themeShade="BF" w:val="0F4761"/>
+      <w:sz w:val="40"/>
+      <w:szCs w:val="40"/>
+    </w:rPr>
+  </w:style>
+  <w:style w:customStyle="1" w:styleId="Heading2Char" w:type="character">
+    <w:name w:val="Heading 2 Char"/>
+    <w:basedOn w:val="DefaultParagraphFont"/>
+    <w:link w:val="Heading2"/>
+    <w:uiPriority w:val="9"/>
+    <w:semiHidden/>
+    <w:rsid w:val="00A10FD9"/>
+    <w:rPr>
+      <w:rFonts w:asciiTheme="majorHAnsi" w:cstheme="majorBidi" w:eastAsiaTheme="majorEastAsia" w:hAnsiTheme="majorHAnsi"/>
+      <w:color w:themeColor="accent1" w:themeShade="BF" w:val="0F4761"/>
+      <w:sz w:val="32"/>
+      <w:szCs w:val="32"/>
+    </w:rPr>
+  </w:style>
+  <w:style w:customStyle="1" w:styleId="Heading3Char" w:type="character">
+    <w:name w:val="Heading 3 Char"/>
+    <w:basedOn w:val="DefaultParagraphFont"/>
+    <w:link w:val="Heading3"/>
+    <w:uiPriority w:val="9"/>
+    <w:semiHidden/>
+    <w:rsid w:val="00A10FD9"/>
+    <w:rPr>
+      <w:rFonts w:cstheme="majorBidi" w:eastAsiaTheme="majorEastAsia"/>
+      <w:color w:themeColor="accent1" w:themeShade="BF" w:val="0F4761"/>
+      <w:sz w:val="28"/>
+      <w:szCs w:val="28"/>
+    </w:rPr>
+  </w:style>
+  <w:style w:customStyle="1" w:styleId="Heading4Char" w:type="character">
+    <w:name w:val="Heading 4 Char"/>
+    <w:basedOn w:val="DefaultParagraphFont"/>
+    <w:link w:val="Heading4"/>
+    <w:uiPriority w:val="9"/>
+    <w:semiHidden/>
+    <w:rsid w:val="00A10FD9"/>
+    <w:rPr>
+      <w:rFonts w:cstheme="majorBidi" w:eastAsiaTheme="majorEastAsia"/>
+      <w:i/>
+      <w:iCs/>
+      <w:color w:themeColor="accent1" w:themeShade="BF" w:val="0F4761"/>
+    </w:rPr>
+  </w:style>
+  <w:style w:customStyle="1" w:styleId="Heading5Char" w:type="character">
+    <w:name w:val="Heading 5 Char"/>
+    <w:basedOn w:val="DefaultParagraphFont"/>
+    <w:link w:val="Heading5"/>
+    <w:uiPriority w:val="9"/>
+    <w:semiHidden/>
+    <w:rsid w:val="00A10FD9"/>
+    <w:rPr>
+      <w:rFonts w:cstheme="majorBidi" w:eastAsiaTheme="majorEastAsia"/>
+      <w:color w:themeColor="accent1" w:themeShade="BF" w:val="0F4761"/>
+    </w:rPr>
+  </w:style>
+  <w:style w:customStyle="1" w:styleId="Heading6Char" w:type="character">
+    <w:name w:val="Heading 6 Char"/>
+    <w:basedOn w:val="DefaultParagraphFont"/>
+    <w:link w:val="Heading6"/>
+    <w:uiPriority w:val="9"/>
+    <w:semiHidden/>
+    <w:rsid w:val="00A10FD9"/>
+    <w:rPr>
+      <w:rFonts w:cstheme="majorBidi" w:eastAsiaTheme="majorEastAsia"/>
+      <w:i/>
+      <w:iCs/>
+      <w:color w:themeColor="text1" w:themeTint="A6" w:val="595959"/>
+    </w:rPr>
+  </w:style>
+  <w:style w:customStyle="1" w:styleId="Heading7Char" w:type="character">
+    <w:name w:val="Heading 7 Char"/>
+    <w:basedOn w:val="DefaultParagraphFont"/>
+    <w:link w:val="Heading7"/>
+    <w:uiPriority w:val="9"/>
+    <w:semiHidden/>
+    <w:rsid w:val="00A10FD9"/>
+    <w:rPr>
+      <w:rFonts w:cstheme="majorBidi" w:eastAsiaTheme="majorEastAsia"/>
+      <w:color w:themeColor="text1" w:themeTint="A6" w:val="595959"/>
+    </w:rPr>
+  </w:style>
+  <w:style w:customStyle="1" w:styleId="Heading8Char" w:type="character">
+    <w:name w:val="Heading 8 Char"/>
+    <w:basedOn w:val="DefaultParagraphFont"/>
+    <w:link w:val="Heading8"/>
+    <w:uiPriority w:val="9"/>
+    <w:semiHidden/>
+    <w:rsid w:val="00A10FD9"/>
+    <w:rPr>
+      <w:rFonts w:cstheme="majorBidi" w:eastAsiaTheme="majorEastAsia"/>
+      <w:i/>
+      <w:iCs/>
+      <w:color w:themeColor="text1" w:themeTint="D8" w:val="272727"/>
+    </w:rPr>
+  </w:style>
+  <w:style w:customStyle="1" w:styleId="Heading9Char" w:type="character">
+    <w:name w:val="Heading 9 Char"/>
+    <w:basedOn w:val="DefaultParagraphFont"/>
+    <w:link w:val="Heading9"/>
+    <w:uiPriority w:val="9"/>
+    <w:semiHidden/>
+    <w:rsid w:val="00A10FD9"/>
+    <w:rPr>
+      <w:rFonts w:cstheme="majorBidi" w:eastAsiaTheme="majorEastAsia"/>
+      <w:color w:themeColor="text1" w:themeTint="D8" w:val="272727"/>
     </w:rPr>
   </w:style>
   <w:style w:styleId="BlockText" w:type="paragraph">
@@ -15932,6 +16192,18 @@
     <w:uiPriority w:val="9"/>
     <w:unhideWhenUsed/>
     <w:qFormat/>
+  </w:style>
+  <w:style w:styleId="FootnoteBlockText" w:type="paragraph">
+    <w:name w:val="Footnote Block Text"/>
+    <w:basedOn w:val="FootnoteText"/>
+    <w:next w:val="FootnoteText"/>
+    <w:uiPriority w:val="9"/>
+    <w:unhideWhenUsed/>
+    <w:qFormat/>
+    <w:pPr>
+      <w:spacing w:after="100" w:before="100"/>
+      <w:ind w:firstLine="0" w:left="480" w:right="480"/>
+    </w:pPr>
   </w:style>
   <w:style w:default="1" w:styleId="DefaultParagraphFont" w:type="character">
     <w:name w:val="Default Paragraph Font"/>
@@ -15962,10 +16234,10 @@
         <w:jc w:val="left"/>
       </w:trPr>
       <w:tcPr>
-        <w:vAlign w:val="bottom"/>
         <w:tcBorders>
           <w:bottom w:val="single"/>
         </w:tcBorders>
+        <w:vAlign w:val="bottom"/>
       </w:tcPr>
     </w:tblStylePr>
   </w:style>
@@ -16081,9 +16353,9 @@
     <w:name w:val="KeywordTok"/>
     <w:basedOn w:val="VerbatimChar"/>
     <w:rPr>
+      <w:b/>
       <w:color w:val="204a87"/>
       <w:shd w:val="clear" w:fill="f8f8f8"/>
-      <w:b/>
     </w:rPr>
   </w:style>
   <w:style w:type="character" w:customStyle="1" w:styleId="DataTypeTok">
@@ -16138,9 +16410,9 @@
     <w:name w:val="SpecialCharTok"/>
     <w:basedOn w:val="VerbatimChar"/>
     <w:rPr>
+      <w:b/>
       <w:color w:val="ce5c00"/>
       <w:shd w:val="clear" w:fill="f8f8f8"/>
-      <w:b/>
     </w:rPr>
   </w:style>
   <w:style w:type="character" w:customStyle="1" w:styleId="StringTok">
@@ -16178,39 +16450,39 @@
     <w:name w:val="CommentTok"/>
     <w:basedOn w:val="VerbatimChar"/>
     <w:rPr>
+      <w:i/>
       <w:color w:val="8f5902"/>
       <w:shd w:val="clear" w:fill="f8f8f8"/>
-      <w:i/>
     </w:rPr>
   </w:style>
   <w:style w:type="character" w:customStyle="1" w:styleId="DocumentationTok">
     <w:name w:val="DocumentationTok"/>
     <w:basedOn w:val="VerbatimChar"/>
     <w:rPr>
+      <w:b/>
+      <w:i/>
       <w:color w:val="8f5902"/>
       <w:shd w:val="clear" w:fill="f8f8f8"/>
-      <w:b/>
-      <w:i/>
     </w:rPr>
   </w:style>
   <w:style w:type="character" w:customStyle="1" w:styleId="AnnotationTok">
     <w:name w:val="AnnotationTok"/>
     <w:basedOn w:val="VerbatimChar"/>
     <w:rPr>
+      <w:b/>
+      <w:i/>
       <w:color w:val="8f5902"/>
       <w:shd w:val="clear" w:fill="f8f8f8"/>
-      <w:b/>
-      <w:i/>
     </w:rPr>
   </w:style>
   <w:style w:type="character" w:customStyle="1" w:styleId="CommentVarTok">
     <w:name w:val="CommentVarTok"/>
     <w:basedOn w:val="VerbatimChar"/>
     <w:rPr>
+      <w:b/>
+      <w:i/>
       <w:color w:val="8f5902"/>
       <w:shd w:val="clear" w:fill="f8f8f8"/>
-      <w:b/>
-      <w:i/>
     </w:rPr>
   </w:style>
   <w:style w:type="character" w:customStyle="1" w:styleId="OtherTok">
@@ -16225,9 +16497,9 @@
     <w:name w:val="FunctionTok"/>
     <w:basedOn w:val="VerbatimChar"/>
     <w:rPr>
+      <w:b/>
       <w:color w:val="204a87"/>
       <w:shd w:val="clear" w:fill="f8f8f8"/>
-      <w:b/>
     </w:rPr>
   </w:style>
   <w:style w:type="character" w:customStyle="1" w:styleId="VariableTok">
@@ -16242,18 +16514,18 @@
     <w:name w:val="ControlFlowTok"/>
     <w:basedOn w:val="VerbatimChar"/>
     <w:rPr>
+      <w:b/>
       <w:color w:val="204a87"/>
       <w:shd w:val="clear" w:fill="f8f8f8"/>
-      <w:b/>
     </w:rPr>
   </w:style>
   <w:style w:type="character" w:customStyle="1" w:styleId="OperatorTok">
     <w:name w:val="OperatorTok"/>
     <w:basedOn w:val="VerbatimChar"/>
     <w:rPr>
+      <w:b/>
       <w:color w:val="ce5c00"/>
       <w:shd w:val="clear" w:fill="f8f8f8"/>
-      <w:b/>
     </w:rPr>
   </w:style>
   <w:style w:type="character" w:customStyle="1" w:styleId="BuiltInTok">
@@ -16274,9 +16546,9 @@
     <w:name w:val="PreprocessorTok"/>
     <w:basedOn w:val="VerbatimChar"/>
     <w:rPr>
+      <w:i/>
       <w:color w:val="8f5902"/>
       <w:shd w:val="clear" w:fill="f8f8f8"/>
-      <w:i/>
     </w:rPr>
   </w:style>
   <w:style w:type="character" w:customStyle="1" w:styleId="AttributeTok">
@@ -16298,20 +16570,20 @@
     <w:name w:val="InformationTok"/>
     <w:basedOn w:val="VerbatimChar"/>
     <w:rPr>
+      <w:b/>
+      <w:i/>
       <w:color w:val="8f5902"/>
       <w:shd w:val="clear" w:fill="f8f8f8"/>
-      <w:b/>
-      <w:i/>
     </w:rPr>
   </w:style>
   <w:style w:type="character" w:customStyle="1" w:styleId="WarningTok">
     <w:name w:val="WarningTok"/>
     <w:basedOn w:val="VerbatimChar"/>
     <w:rPr>
+      <w:b/>
+      <w:i/>
       <w:color w:val="8f5902"/>
       <w:shd w:val="clear" w:fill="f8f8f8"/>
-      <w:b/>
-      <w:i/>
     </w:rPr>
   </w:style>
   <w:style w:type="character" w:customStyle="1" w:styleId="AlertTok">
@@ -16326,9 +16598,9 @@
     <w:name w:val="ErrorTok"/>
     <w:basedOn w:val="VerbatimChar"/>
     <w:rPr>
+      <w:b/>
       <w:color w:val="a40000"/>
       <w:shd w:val="clear" w:fill="f8f8f8"/>
-      <w:b/>
     </w:rPr>
   </w:style>
   <w:style w:type="character" w:customStyle="1" w:styleId="NormalTok">
@@ -16352,44 +16624,44 @@
         <a:sysClr val="window" lastClr="FFFFFF"/>
       </a:lt1>
       <a:dk2>
-        <a:srgbClr val="1F497D"/>
+        <a:srgbClr val="0E2841"/>
       </a:dk2>
       <a:lt2>
-        <a:srgbClr val="EEECE1"/>
+        <a:srgbClr val="E8E8E8"/>
       </a:lt2>
       <a:accent1>
-        <a:srgbClr val="4F81BD"/>
+        <a:srgbClr val="156082"/>
       </a:accent1>
       <a:accent2>
-        <a:srgbClr val="C0504D"/>
+        <a:srgbClr val="E97132"/>
       </a:accent2>
       <a:accent3>
-        <a:srgbClr val="9BBB59"/>
+        <a:srgbClr val="196B24"/>
       </a:accent3>
       <a:accent4>
-        <a:srgbClr val="8064A2"/>
+        <a:srgbClr val="0F9ED5"/>
       </a:accent4>
       <a:accent5>
-        <a:srgbClr val="4BACC6"/>
+        <a:srgbClr val="A02B93"/>
       </a:accent5>
       <a:accent6>
-        <a:srgbClr val="F79646"/>
+        <a:srgbClr val="4EA72E"/>
       </a:accent6>
       <a:hlink>
-        <a:srgbClr val="0000FF"/>
+        <a:srgbClr val="467886"/>
       </a:hlink>
       <a:folHlink>
-        <a:srgbClr val="800080"/>
+        <a:srgbClr val="96607D"/>
       </a:folHlink>
     </a:clrScheme>
     <a:fontScheme name="Office">
       <a:majorFont>
-        <a:latin typeface="Calibri"/>
+        <a:latin typeface="Aptos Display" panose="02110004020202020204"/>
         <a:ea typeface=""/>
         <a:cs typeface=""/>
-        <a:font script="Jpan" typeface="ＭＳ ゴシック"/>
+        <a:font script="Jpan" typeface="游ゴシック Light"/>
         <a:font script="Hang" typeface="맑은 고딕"/>
-        <a:font script="Hans" typeface="宋体"/>
+        <a:font script="Hans" typeface="等线 Light"/>
         <a:font script="Hant" typeface="新細明體"/>
         <a:font script="Arab" typeface="Times New Roman"/>
         <a:font script="Hebr" typeface="Times New Roman"/>
@@ -16416,14 +16688,32 @@
         <a:font script="Mong" typeface="Mongolian Baiti"/>
         <a:font script="Viet" typeface="Times New Roman"/>
         <a:font script="Uigh" typeface="Microsoft Uighur"/>
+        <a:font script="Geor" typeface="Sylfaen"/>
+        <a:font script="Armn" typeface="Arial"/>
+        <a:font script="Bugi" typeface="Leelawadee UI"/>
+        <a:font script="Bopo" typeface="Microsoft JhengHei"/>
+        <a:font script="Java" typeface="Javanese Text"/>
+        <a:font script="Lisu" typeface="Segoe UI"/>
+        <a:font script="Mymr" typeface="Myanmar Text"/>
+        <a:font script="Nkoo" typeface="Ebrima"/>
+        <a:font script="Olck" typeface="Nirmala UI"/>
+        <a:font script="Osma" typeface="Ebrima"/>
+        <a:font script="Phag" typeface="Phagspa"/>
+        <a:font script="Syrn" typeface="Estrangelo Edessa"/>
+        <a:font script="Syrj" typeface="Estrangelo Edessa"/>
+        <a:font script="Syre" typeface="Estrangelo Edessa"/>
+        <a:font script="Sora" typeface="Nirmala UI"/>
+        <a:font script="Tale" typeface="Microsoft Tai Le"/>
+        <a:font script="Talu" typeface="Microsoft New Tai Lue"/>
+        <a:font script="Tfng" typeface="Ebrima"/>
       </a:majorFont>
       <a:minorFont>
-        <a:latin typeface="Cambria"/>
+        <a:latin typeface="Aptos" panose="02110004020202020204"/>
         <a:ea typeface=""/>
         <a:cs typeface=""/>
-        <a:font script="Jpan" typeface="ＭＳ 明朝"/>
+        <a:font script="Jpan" typeface="游明朝"/>
         <a:font script="Hang" typeface="맑은 고딕"/>
-        <a:font script="Hans" typeface="宋体"/>
+        <a:font script="Hans" typeface="等线"/>
         <a:font script="Hant" typeface="新細明體"/>
         <a:font script="Arab" typeface="Arial"/>
         <a:font script="Hebr" typeface="Arial"/>
@@ -16450,6 +16740,24 @@
         <a:font script="Mong" typeface="Mongolian Baiti"/>
         <a:font script="Viet" typeface="Arial"/>
         <a:font script="Uigh" typeface="Microsoft Uighur"/>
+        <a:font script="Geor" typeface="Sylfaen"/>
+        <a:font script="Armn" typeface="Arial"/>
+        <a:font script="Bugi" typeface="Leelawadee UI"/>
+        <a:font script="Bopo" typeface="Microsoft JhengHei"/>
+        <a:font script="Java" typeface="Javanese Text"/>
+        <a:font script="Lisu" typeface="Segoe UI"/>
+        <a:font script="Mymr" typeface="Myanmar Text"/>
+        <a:font script="Nkoo" typeface="Ebrima"/>
+        <a:font script="Olck" typeface="Nirmala UI"/>
+        <a:font script="Osma" typeface="Ebrima"/>
+        <a:font script="Phag" typeface="Phagspa"/>
+        <a:font script="Syrn" typeface="Estrangelo Edessa"/>
+        <a:font script="Syrj" typeface="Estrangelo Edessa"/>
+        <a:font script="Syre" typeface="Estrangelo Edessa"/>
+        <a:font script="Sora" typeface="Nirmala UI"/>
+        <a:font script="Tale" typeface="Microsoft Tai Le"/>
+        <a:font script="Talu" typeface="Microsoft New Tai Lue"/>
+        <a:font script="Tfng" typeface="Ebrima"/>
       </a:minorFont>
     </a:fontScheme>
     <a:fmtScheme name="Office">
@@ -16461,200 +16769,141 @@
           <a:gsLst>
             <a:gs pos="0">
               <a:schemeClr val="phClr">
-                <a:tint val="50000"/>
-                <a:satMod val="300000"/>
+                <a:lumMod val="110000"/>
+                <a:satMod val="105000"/>
+                <a:tint val="67000"/>
               </a:schemeClr>
             </a:gs>
-            <a:gs pos="35000">
+            <a:gs pos="50000">
               <a:schemeClr val="phClr">
-                <a:tint val="37000"/>
-                <a:satMod val="300000"/>
+                <a:lumMod val="105000"/>
+                <a:satMod val="103000"/>
+                <a:tint val="73000"/>
               </a:schemeClr>
             </a:gs>
             <a:gs pos="100000">
               <a:schemeClr val="phClr">
-                <a:tint val="15000"/>
-                <a:satMod val="350000"/>
+                <a:lumMod val="105000"/>
+                <a:satMod val="109000"/>
+                <a:tint val="81000"/>
               </a:schemeClr>
             </a:gs>
           </a:gsLst>
-          <a:lin ang="16200000" scaled="1"/>
+          <a:lin ang="5400000" scaled="0"/>
         </a:gradFill>
         <a:gradFill rotWithShape="1">
           <a:gsLst>
             <a:gs pos="0">
               <a:schemeClr val="phClr">
-                <a:tint val="100000"/>
+                <a:satMod val="103000"/>
+                <a:lumMod val="102000"/>
+                <a:tint val="94000"/>
+              </a:schemeClr>
+            </a:gs>
+            <a:gs pos="50000">
+              <a:schemeClr val="phClr">
+                <a:satMod val="110000"/>
+                <a:lumMod val="100000"/>
                 <a:shade val="100000"/>
-                <a:satMod val="130000"/>
               </a:schemeClr>
             </a:gs>
             <a:gs pos="100000">
               <a:schemeClr val="phClr">
-                <a:tint val="50000"/>
-                <a:shade val="100000"/>
-                <a:satMod val="350000"/>
+                <a:lumMod val="99000"/>
+                <a:satMod val="120000"/>
+                <a:shade val="78000"/>
               </a:schemeClr>
             </a:gs>
           </a:gsLst>
-          <a:lin ang="16200000" scaled="0"/>
+          <a:lin ang="5400000" scaled="0"/>
         </a:gradFill>
       </a:fillStyleLst>
       <a:lnStyleLst>
-        <a:ln w="9525" cap="flat" cmpd="sng" algn="ctr">
-          <a:solidFill>
-            <a:schemeClr val="phClr">
-              <a:shade val="95000"/>
-              <a:satMod val="105000"/>
-            </a:schemeClr>
-          </a:solidFill>
-          <a:prstDash val="solid"/>
-        </a:ln>
-        <a:ln w="25400" cap="flat" cmpd="sng" algn="ctr">
+        <a:ln w="6350" cap="flat" cmpd="sng" algn="ctr">
           <a:solidFill>
             <a:schemeClr val="phClr"/>
           </a:solidFill>
           <a:prstDash val="solid"/>
+          <a:miter lim="800000"/>
         </a:ln>
-        <a:ln w="38100" cap="flat" cmpd="sng" algn="ctr">
+        <a:ln w="12700" cap="flat" cmpd="sng" algn="ctr">
           <a:solidFill>
             <a:schemeClr val="phClr"/>
           </a:solidFill>
           <a:prstDash val="solid"/>
+          <a:miter lim="800000"/>
+        </a:ln>
+        <a:ln w="19050" cap="flat" cmpd="sng" algn="ctr">
+          <a:solidFill>
+            <a:schemeClr val="phClr"/>
+          </a:solidFill>
+          <a:prstDash val="solid"/>
+          <a:miter lim="800000"/>
         </a:ln>
       </a:lnStyleLst>
       <a:effectStyleLst>
         <a:effectStyle>
+          <a:effectLst/>
+        </a:effectStyle>
+        <a:effectStyle>
+          <a:effectLst/>
+        </a:effectStyle>
+        <a:effectStyle>
           <a:effectLst>
-            <a:outerShdw blurRad="40000" dist="20000" dir="5400000" rotWithShape="0">
+            <a:outerShdw blurRad="57150" dist="19050" dir="5400000" algn="ctr" rotWithShape="0">
               <a:srgbClr val="000000">
-                <a:alpha val="38000"/>
+                <a:alpha val="63000"/>
               </a:srgbClr>
             </a:outerShdw>
           </a:effectLst>
-        </a:effectStyle>
-        <a:effectStyle>
-          <a:effectLst>
-            <a:outerShdw blurRad="40000" dist="23000" dir="5400000" rotWithShape="0">
-              <a:srgbClr val="000000">
-                <a:alpha val="35000"/>
-              </a:srgbClr>
-            </a:outerShdw>
-          </a:effectLst>
-        </a:effectStyle>
-        <a:effectStyle>
-          <a:effectLst>
-            <a:outerShdw blurRad="40000" dist="23000" dir="5400000" rotWithShape="0">
-              <a:srgbClr val="000000">
-                <a:alpha val="35000"/>
-              </a:srgbClr>
-            </a:outerShdw>
-          </a:effectLst>
-          <a:scene3d>
-            <a:camera prst="orthographicFront">
-              <a:rot lat="0" lon="0" rev="0"/>
-            </a:camera>
-            <a:lightRig rig="threePt" dir="t">
-              <a:rot lat="0" lon="0" rev="1200000"/>
-            </a:lightRig>
-          </a:scene3d>
-          <a:sp3d>
-            <a:bevelT w="63500" h="25400"/>
-          </a:sp3d>
         </a:effectStyle>
       </a:effectStyleLst>
       <a:bgFillStyleLst>
         <a:solidFill>
           <a:schemeClr val="phClr"/>
         </a:solidFill>
+        <a:solidFill>
+          <a:schemeClr val="phClr">
+            <a:tint val="95000"/>
+            <a:satMod val="170000"/>
+          </a:schemeClr>
+        </a:solidFill>
         <a:gradFill rotWithShape="1">
           <a:gsLst>
             <a:gs pos="0">
               <a:schemeClr val="phClr">
-                <a:tint val="40000"/>
-                <a:satMod val="350000"/>
+                <a:tint val="93000"/>
+                <a:satMod val="150000"/>
+                <a:shade val="98000"/>
+                <a:lumMod val="102000"/>
               </a:schemeClr>
             </a:gs>
-            <a:gs pos="40000">
+            <a:gs pos="50000">
               <a:schemeClr val="phClr">
-                <a:tint val="45000"/>
-                <a:shade val="99000"/>
-                <a:satMod val="350000"/>
+                <a:tint val="98000"/>
+                <a:satMod val="130000"/>
+                <a:shade val="90000"/>
+                <a:lumMod val="103000"/>
               </a:schemeClr>
             </a:gs>
             <a:gs pos="100000">
               <a:schemeClr val="phClr">
-                <a:shade val="20000"/>
-                <a:satMod val="255000"/>
+                <a:shade val="63000"/>
+                <a:satMod val="120000"/>
               </a:schemeClr>
             </a:gs>
           </a:gsLst>
-          <a:path path="circle">
-            <a:fillToRect l="50000" t="-80000" r="50000" b="180000"/>
-          </a:path>
-        </a:gradFill>
-        <a:gradFill rotWithShape="1">
-          <a:gsLst>
-            <a:gs pos="0">
-              <a:schemeClr val="phClr">
-                <a:tint val="80000"/>
-                <a:satMod val="300000"/>
-              </a:schemeClr>
-            </a:gs>
-            <a:gs pos="100000">
-              <a:schemeClr val="phClr">
-                <a:shade val="30000"/>
-                <a:satMod val="200000"/>
-              </a:schemeClr>
-            </a:gs>
-          </a:gsLst>
-          <a:path path="circle">
-            <a:fillToRect l="50000" t="50000" r="50000" b="50000"/>
-          </a:path>
+          <a:lin ang="5400000" scaled="0"/>
         </a:gradFill>
       </a:bgFillStyleLst>
     </a:fmtScheme>
   </a:themeElements>
-  <a:objectDefaults>
-    <a:spDef>
-      <a:spPr/>
-      <a:bodyPr/>
-      <a:lstStyle/>
-      <a:style>
-        <a:lnRef idx="1">
-          <a:schemeClr val="accent1"/>
-        </a:lnRef>
-        <a:fillRef idx="3">
-          <a:schemeClr val="accent1"/>
-        </a:fillRef>
-        <a:effectRef idx="2">
-          <a:schemeClr val="accent1"/>
-        </a:effectRef>
-        <a:fontRef idx="minor">
-          <a:schemeClr val="lt1"/>
-        </a:fontRef>
-      </a:style>
-    </a:spDef>
-    <a:lnDef>
-      <a:spPr/>
-      <a:bodyPr/>
-      <a:lstStyle/>
-      <a:style>
-        <a:lnRef idx="2">
-          <a:schemeClr val="accent1"/>
-        </a:lnRef>
-        <a:fillRef idx="0">
-          <a:schemeClr val="accent1"/>
-        </a:fillRef>
-        <a:effectRef idx="1">
-          <a:schemeClr val="accent1"/>
-        </a:effectRef>
-        <a:fontRef idx="minor">
-          <a:schemeClr val="tx1"/>
-        </a:fontRef>
-      </a:style>
-    </a:lnDef>
-  </a:objectDefaults>
+  <a:objectDefaults/>
   <a:extraClrSchemeLst/>
+  <a:extLst>
+    <a:ext uri="{05A4C25C-085E-4340-85A3-A5531E510DB2}">
+      <thm15:themeFamily xmlns:thm15="http://schemas.microsoft.com/office/thememl/2012/main" name="Office Theme" id="{2E142A2C-CD16-42D6-873A-C26D2A0506FA}" vid="{1BDDFF52-6CD6-40A5-AB3C-68EB2F1E4D0A}"/>
+    </a:ext>
+  </a:extLst>
 </a:theme>
 </file>
</xml_diff>